<commit_message>
Cập nhật file báo cáo - ver1
</commit_message>
<xml_diff>
--- a/Template#3-KetQuaDatDuoc.docx
+++ b/Template#3-KetQuaDatDuoc.docx
@@ -1,6 +1,6 @@
 
 <file path=word/document.xml><?xml version="1.0" encoding="utf-8"?>
-<w:document xmlns:wpc="http://schemas.microsoft.com/office/word/2010/wordprocessingCanvas" xmlns:cx="http://schemas.microsoft.com/office/drawing/2014/chartex" xmlns:cx1="http://schemas.microsoft.com/office/drawing/2015/9/8/chartex" xmlns:cx2="http://schemas.microsoft.com/office/drawing/2015/10/21/chartex" xmlns:cx3="http://schemas.microsoft.com/office/drawing/2016/5/9/chartex" xmlns:cx4="http://schemas.microsoft.com/office/drawing/2016/5/10/chartex" xmlns:cx5="http://schemas.microsoft.com/office/drawing/2016/5/11/chartex" xmlns:cx6="http://schemas.microsoft.com/office/drawing/2016/5/12/chartex" xmlns:cx7="http://schemas.microsoft.com/office/drawing/2016/5/13/chartex" xmlns:cx8="http://schemas.microsoft.com/office/drawing/2016/5/14/chartex" xmlns:mc="http://schemas.openxmlformats.org/markup-compatibility/2006" xmlns:aink="http://schemas.microsoft.com/office/drawing/2016/ink" xmlns:am3d="http://schemas.microsoft.com/office/drawing/2017/model3d" xmlns:o="urn:schemas-microsoft-com:office:office" xmlns:oel="http://schemas.microsoft.com/office/2019/extlst" xmlns:r="http://schemas.openxmlformats.org/officeDocument/2006/relationships" xmlns:m="http://schemas.openxmlformats.org/officeDocument/2006/math" xmlns:v="urn:schemas-microsoft-com:vml" xmlns:wp14="http://schemas.microsoft.com/office/word/2010/wordprocessingDrawing" xmlns:wp="http://schemas.openxmlformats.org/drawingml/2006/wordprocessingDrawing" xmlns:w10="urn:schemas-microsoft-com:office:word" xmlns:w="http://schemas.openxmlformats.org/wordprocessingml/2006/main" xmlns:w14="http://schemas.microsoft.com/office/word/2010/wordml" xmlns:w15="http://schemas.microsoft.com/office/word/2012/wordml" xmlns:w16cex="http://schemas.microsoft.com/office/word/2018/wordml/cex" xmlns:w16cid="http://schemas.microsoft.com/office/word/2016/wordml/cid" xmlns:w16="http://schemas.microsoft.com/office/word/2018/wordml" xmlns:w16sdtdh="http://schemas.microsoft.com/office/word/2020/wordml/sdtdatahash" xmlns:w16se="http://schemas.microsoft.com/office/word/2015/wordml/symex" xmlns:wpg="http://schemas.microsoft.com/office/word/2010/wordprocessingGroup" xmlns:wpi="http://schemas.microsoft.com/office/word/2010/wordprocessingInk" xmlns:wne="http://schemas.microsoft.com/office/word/2006/wordml" xmlns:wps="http://schemas.microsoft.com/office/word/2010/wordprocessingShape" mc:Ignorable="w14 w15 w16se w16cid w16 w16cex w16sdtdh wp14">
+<w:document xmlns:wpc="http://schemas.microsoft.com/office/word/2010/wordprocessingCanvas" xmlns:cx="http://schemas.microsoft.com/office/drawing/2014/chartex" xmlns:cx1="http://schemas.microsoft.com/office/drawing/2015/9/8/chartex" xmlns:cx2="http://schemas.microsoft.com/office/drawing/2015/10/21/chartex" xmlns:cx3="http://schemas.microsoft.com/office/drawing/2016/5/9/chartex" xmlns:cx4="http://schemas.microsoft.com/office/drawing/2016/5/10/chartex" xmlns:cx5="http://schemas.microsoft.com/office/drawing/2016/5/11/chartex" xmlns:cx6="http://schemas.microsoft.com/office/drawing/2016/5/12/chartex" xmlns:cx7="http://schemas.microsoft.com/office/drawing/2016/5/13/chartex" xmlns:cx8="http://schemas.microsoft.com/office/drawing/2016/5/14/chartex" xmlns:mc="http://schemas.openxmlformats.org/markup-compatibility/2006" xmlns:aink="http://schemas.microsoft.com/office/drawing/2016/ink" xmlns:am3d="http://schemas.microsoft.com/office/drawing/2017/model3d" xmlns:o="urn:schemas-microsoft-com:office:office" xmlns:oel="http://schemas.microsoft.com/office/2019/extlst" xmlns:r="http://schemas.openxmlformats.org/officeDocument/2006/relationships" xmlns:m="http://schemas.openxmlformats.org/officeDocument/2006/math" xmlns:v="urn:schemas-microsoft-com:vml" xmlns:wp14="http://schemas.microsoft.com/office/word/2010/wordprocessingDrawing" xmlns:wp="http://schemas.openxmlformats.org/drawingml/2006/wordprocessingDrawing" xmlns:w10="urn:schemas-microsoft-com:office:word" xmlns:w="http://schemas.openxmlformats.org/wordprocessingml/2006/main" xmlns:w14="http://schemas.microsoft.com/office/word/2010/wordml" xmlns:w15="http://schemas.microsoft.com/office/word/2012/wordml" xmlns:w16cex="http://schemas.microsoft.com/office/word/2018/wordml/cex" xmlns:w16cid="http://schemas.microsoft.com/office/word/2016/wordml/cid" xmlns:w16="http://schemas.microsoft.com/office/word/2018/wordml" xmlns:w16du="http://schemas.microsoft.com/office/word/2023/wordml/word16du" xmlns:w16sdtdh="http://schemas.microsoft.com/office/word/2020/wordml/sdtdatahash" xmlns:w16sdtfl="http://schemas.microsoft.com/office/word/2024/wordml/sdtformatlock" xmlns:w16se="http://schemas.microsoft.com/office/word/2015/wordml/symex" xmlns:wpg="http://schemas.microsoft.com/office/word/2010/wordprocessingGroup" xmlns:wpi="http://schemas.microsoft.com/office/word/2010/wordprocessingInk" xmlns:wne="http://schemas.microsoft.com/office/word/2006/wordml" xmlns:wps="http://schemas.microsoft.com/office/word/2010/wordprocessingShape" mc:Ignorable="w14 w15 w16se w16cid w16 w16cex w16sdtdh w16sdtfl w16du wp14">
   <w:body>
     <w:p>
       <w:pPr>
@@ -204,158 +204,6 @@
           <w:rFonts w:cs="Segoe UI"/>
         </w:rPr>
       </w:pPr>
-      <w:r>
-        <w:rPr>
-          <w:noProof/>
-        </w:rPr>
-        <mc:AlternateContent>
-          <mc:Choice Requires="wps">
-            <w:drawing>
-              <wp:anchor distT="0" distB="0" distL="114300" distR="114300" simplePos="0" relativeHeight="251662336" behindDoc="0" locked="0" layoutInCell="1" allowOverlap="1" wp14:anchorId="28734704" wp14:editId="35296D59">
-                <wp:simplePos x="0" y="0"/>
-                <wp:positionH relativeFrom="column">
-                  <wp:posOffset>3009265</wp:posOffset>
-                </wp:positionH>
-                <wp:positionV relativeFrom="paragraph">
-                  <wp:posOffset>92075</wp:posOffset>
-                </wp:positionV>
-                <wp:extent cx="3312795" cy="917575"/>
-                <wp:effectExtent l="0" t="0" r="2540" b="0"/>
-                <wp:wrapNone/>
-                <wp:docPr id="170354702" name="Text Box 2"/>
-                <wp:cNvGraphicFramePr>
-                  <a:graphicFrameLocks xmlns:a="http://schemas.openxmlformats.org/drawingml/2006/main"/>
-                </wp:cNvGraphicFramePr>
-                <a:graphic xmlns:a="http://schemas.openxmlformats.org/drawingml/2006/main">
-                  <a:graphicData uri="http://schemas.microsoft.com/office/word/2010/wordprocessingShape">
-                    <wps:wsp>
-                      <wps:cNvSpPr txBox="1">
-                        <a:spLocks noChangeArrowheads="1"/>
-                      </wps:cNvSpPr>
-                      <wps:spPr bwMode="auto">
-                        <a:xfrm>
-                          <a:off x="0" y="0"/>
-                          <a:ext cx="3312795" cy="917575"/>
-                        </a:xfrm>
-                        <a:prstGeom prst="rect">
-                          <a:avLst/>
-                        </a:prstGeom>
-                        <a:solidFill>
-                          <a:srgbClr val="FFFFFF"/>
-                        </a:solidFill>
-                        <a:ln>
-                          <a:noFill/>
-                        </a:ln>
-                        <a:extLst>
-                          <a:ext uri="{91240B29-F687-4F45-9708-019B960494DF}">
-                            <a14:hiddenLine xmlns:a14="http://schemas.microsoft.com/office/drawing/2010/main" w="9525">
-                              <a:solidFill>
-                                <a:srgbClr val="000000"/>
-                              </a:solidFill>
-                              <a:miter lim="800000"/>
-                              <a:headEnd/>
-                              <a:tailEnd/>
-                            </a14:hiddenLine>
-                          </a:ext>
-                        </a:extLst>
-                      </wps:spPr>
-                      <wps:txbx>
-                        <w:txbxContent>
-                          <w:p>
-                            <w:pPr>
-                              <w:rPr>
-                                <w:rFonts w:cs="Segoe UI"/>
-                              </w:rPr>
-                            </w:pPr>
-                            <w:r>
-                              <w:rPr>
-                                <w:rFonts w:cs="Segoe UI"/>
-                              </w:rPr>
-                              <w:t>Y</w:t>
-                            </w:r>
-                            <w:r>
-                              <w:rPr>
-                                <w:rFonts w:cs="Segoe UI"/>
-                              </w:rPr>
-                              <w:t xml:space="preserve">êu cầu nhóm sinh viên hoàn thành tài liệu </w:t>
-                            </w:r>
-                            <w:r>
-                              <w:rPr>
-                                <w:rFonts w:cs="Segoe UI"/>
-                              </w:rPr>
-                              <w:t>Kết Quả Thực Hiện</w:t>
-                            </w:r>
-                            <w:r>
-                              <w:rPr>
-                                <w:rFonts w:cs="Segoe UI"/>
-                              </w:rPr>
-                              <w:t xml:space="preserve"> cho đồ án đã được giao theo biểu mẫu đính kèm.</w:t>
-                            </w:r>
-                          </w:p>
-                        </w:txbxContent>
-                      </wps:txbx>
-                      <wps:bodyPr rot="0" vert="horz" wrap="square" lIns="91440" tIns="45720" rIns="91440" bIns="45720" anchor="t" anchorCtr="0" upright="1">
-                        <a:spAutoFit/>
-                      </wps:bodyPr>
-                    </wps:wsp>
-                  </a:graphicData>
-                </a:graphic>
-                <wp14:sizeRelH relativeFrom="margin">
-                  <wp14:pctWidth>0</wp14:pctWidth>
-                </wp14:sizeRelH>
-                <wp14:sizeRelV relativeFrom="margin">
-                  <wp14:pctHeight>20000</wp14:pctHeight>
-                </wp14:sizeRelV>
-              </wp:anchor>
-            </w:drawing>
-          </mc:Choice>
-          <mc:Fallback>
-            <w:pict>
-              <v:shapetype w14:anchorId="28734704" id="_x0000_t202" coordsize="21600,21600" o:spt="202" path="m,l,21600r21600,l21600,xe">
-                <v:stroke joinstyle="miter"/>
-                <v:path gradientshapeok="t" o:connecttype="rect"/>
-              </v:shapetype>
-              <v:shape id="Text Box 2" o:spid="_x0000_s1027" type="#_x0000_t202" style="position:absolute;left:0;text-align:left;margin-left:236.95pt;margin-top:7.25pt;width:260.85pt;height:72.25pt;z-index:251662336;visibility:visible;mso-wrap-style:square;mso-width-percent:0;mso-height-percent:200;mso-wrap-distance-left:9pt;mso-wrap-distance-top:0;mso-wrap-distance-right:9pt;mso-wrap-distance-bottom:0;mso-position-horizontal:absolute;mso-position-horizontal-relative:text;mso-position-vertical:absolute;mso-position-vertical-relative:text;mso-width-percent:0;mso-height-percent:200;mso-width-relative:margin;mso-height-relative:margin;v-text-anchor:top" o:gfxdata="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" stroked="f">
-                <v:textbox style="mso-fit-shape-to-text:t">
-                  <w:txbxContent>
-                    <w:p>
-                      <w:pPr>
-                        <w:rPr>
-                          <w:rFonts w:cs="Segoe UI"/>
-                        </w:rPr>
-                      </w:pPr>
-                      <w:r>
-                        <w:rPr>
-                          <w:rFonts w:cs="Segoe UI"/>
-                        </w:rPr>
-                        <w:t>Y</w:t>
-                      </w:r>
-                      <w:r>
-                        <w:rPr>
-                          <w:rFonts w:cs="Segoe UI"/>
-                        </w:rPr>
-                        <w:t xml:space="preserve">êu cầu nhóm sinh viên hoàn thành tài liệu </w:t>
-                      </w:r>
-                      <w:r>
-                        <w:rPr>
-                          <w:rFonts w:cs="Segoe UI"/>
-                        </w:rPr>
-                        <w:t>Kết Quả Thực Hiện</w:t>
-                      </w:r>
-                      <w:r>
-                        <w:rPr>
-                          <w:rFonts w:cs="Segoe UI"/>
-                        </w:rPr>
-                        <w:t xml:space="preserve"> cho đồ án đã được giao theo biểu mẫu đính kèm.</w:t>
-                      </w:r>
-                    </w:p>
-                  </w:txbxContent>
-                </v:textbox>
-              </v:shape>
-            </w:pict>
-          </mc:Fallback>
-        </mc:AlternateContent>
-      </w:r>
     </w:p>
     <w:p>
       <w:pPr>
@@ -578,7 +426,11 @@
           </mc:Choice>
           <mc:Fallback>
             <w:pict>
-              <v:shape w14:anchorId="4484BA38" id="Text Box 3" o:spid="_x0000_s1028" type="#_x0000_t202" style="position:absolute;left:0;text-align:left;margin-left:27pt;margin-top:59.2pt;width:227.8pt;height:82.8pt;z-index:251664384;visibility:visible;mso-wrap-style:square;mso-width-percent:0;mso-height-percent:0;mso-wrap-distance-left:9pt;mso-wrap-distance-top:0;mso-wrap-distance-right:9pt;mso-wrap-distance-bottom:0;mso-position-horizontal:absolute;mso-position-horizontal-relative:text;mso-position-vertical:absolute;mso-position-vertical-relative:text;mso-width-percent:0;mso-height-percent:0;mso-width-relative:margin;mso-height-relative:margin;v-text-anchor:top" o:gfxdata="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" stroked="f">
+              <v:shapetype w14:anchorId="4484BA38" id="_x0000_t202" coordsize="21600,21600" o:spt="202" path="m,l,21600r21600,l21600,xe">
+                <v:stroke joinstyle="miter"/>
+                <v:path gradientshapeok="t" o:connecttype="rect"/>
+              </v:shapetype>
+              <v:shape id="Text Box 3" o:spid="_x0000_s1027" type="#_x0000_t202" style="position:absolute;left:0;text-align:left;margin-left:27pt;margin-top:59.2pt;width:227.8pt;height:82.8pt;z-index:251664384;visibility:visible;mso-wrap-style:square;mso-width-percent:0;mso-height-percent:0;mso-wrap-distance-left:9pt;mso-wrap-distance-top:0;mso-wrap-distance-right:9pt;mso-wrap-distance-bottom:0;mso-position-horizontal:absolute;mso-position-horizontal-relative:text;mso-position-vertical:absolute;mso-position-vertical-relative:text;mso-width-percent:0;mso-height-percent:0;mso-width-relative:margin;mso-height-relative:margin;v-text-anchor:top" o:gfxdata="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" stroked="f">
                 <v:textbox>
                   <w:txbxContent>
                     <w:p>
@@ -755,13 +607,14 @@
     <w:p>
       <w:pPr>
         <w:pStyle w:val="Mucluc1"/>
-        <w:tabs>
-          <w:tab w:val="left" w:pos="432"/>
-        </w:tabs>
         <w:rPr>
           <w:rFonts w:asciiTheme="minorHAnsi" w:eastAsiaTheme="minorEastAsia" w:hAnsiTheme="minorHAnsi"/>
+          <w:b w:val="0"/>
           <w:noProof/>
-          <w:sz w:val="22"/>
+          <w:kern w:val="2"/>
+          <w:sz w:val="24"/>
+          <w:szCs w:val="24"/>
+          <w14:ligatures w14:val="standardContextual"/>
         </w:rPr>
       </w:pPr>
       <w:r>
@@ -782,23 +635,78 @@
         </w:rPr>
         <w:fldChar w:fldCharType="separate"/>
       </w:r>
-      <w:hyperlink r:id="rId10" w:anchor="_Toc369451682" w:history="1">
+      <w:hyperlink w:anchor="_Toc200352457" w:history="1">
         <w:r>
           <w:rPr>
             <w:rStyle w:val="Siuktni"/>
             <w:noProof/>
           </w:rPr>
-          <w:t>1.</w:t>
+          <w:t>Bảng đánh giá thành viên</w:t>
         </w:r>
         <w:r>
           <w:rPr>
-            <w:rStyle w:val="Siuktni"/>
-            <w:rFonts w:asciiTheme="minorHAnsi" w:eastAsiaTheme="minorEastAsia" w:hAnsiTheme="minorHAnsi"/>
             <w:noProof/>
-            <w:sz w:val="22"/>
+            <w:webHidden/>
           </w:rPr>
           <w:tab/>
         </w:r>
+        <w:r>
+          <w:rPr>
+            <w:noProof/>
+            <w:webHidden/>
+          </w:rPr>
+          <w:fldChar w:fldCharType="begin"/>
+        </w:r>
+        <w:r>
+          <w:rPr>
+            <w:noProof/>
+            <w:webHidden/>
+          </w:rPr>
+          <w:instrText xml:space="preserve"> PAGEREF _Toc200352457 \h </w:instrText>
+        </w:r>
+        <w:r>
+          <w:rPr>
+            <w:noProof/>
+            <w:webHidden/>
+          </w:rPr>
+        </w:r>
+        <w:r>
+          <w:rPr>
+            <w:noProof/>
+            <w:webHidden/>
+          </w:rPr>
+          <w:fldChar w:fldCharType="separate"/>
+        </w:r>
+        <w:r>
+          <w:rPr>
+            <w:noProof/>
+            <w:webHidden/>
+          </w:rPr>
+          <w:t>3</w:t>
+        </w:r>
+        <w:r>
+          <w:rPr>
+            <w:noProof/>
+            <w:webHidden/>
+          </w:rPr>
+          <w:fldChar w:fldCharType="end"/>
+        </w:r>
+      </w:hyperlink>
+    </w:p>
+    <w:p>
+      <w:pPr>
+        <w:pStyle w:val="Mucluc1"/>
+        <w:rPr>
+          <w:rFonts w:asciiTheme="minorHAnsi" w:eastAsiaTheme="minorEastAsia" w:hAnsiTheme="minorHAnsi"/>
+          <w:b w:val="0"/>
+          <w:noProof/>
+          <w:kern w:val="2"/>
+          <w:sz w:val="24"/>
+          <w:szCs w:val="24"/>
+          <w14:ligatures w14:val="standardContextual"/>
+        </w:rPr>
+      </w:pPr>
+      <w:hyperlink w:anchor="_Toc200352458" w:history="1">
         <w:r>
           <w:rPr>
             <w:rStyle w:val="Siuktni"/>
@@ -808,7 +716,6 @@
         </w:r>
         <w:r>
           <w:rPr>
-            <w:rStyle w:val="Siuktni"/>
             <w:noProof/>
             <w:webHidden/>
           </w:rPr>
@@ -816,7 +723,6 @@
         </w:r>
         <w:r>
           <w:rPr>
-            <w:rStyle w:val="Siuktni"/>
             <w:noProof/>
             <w:webHidden/>
           </w:rPr>
@@ -824,22 +730,19 @@
         </w:r>
         <w:r>
           <w:rPr>
-            <w:rStyle w:val="Siuktni"/>
             <w:noProof/>
             <w:webHidden/>
           </w:rPr>
-          <w:instrText xml:space="preserve"> PAGEREF _Toc369451682 \h </w:instrText>
+          <w:instrText xml:space="preserve"> PAGEREF _Toc200352458 \h </w:instrText>
         </w:r>
         <w:r>
           <w:rPr>
-            <w:rStyle w:val="Siuktni"/>
             <w:noProof/>
             <w:webHidden/>
           </w:rPr>
         </w:r>
         <w:r>
           <w:rPr>
-            <w:rStyle w:val="Siuktni"/>
             <w:noProof/>
             <w:webHidden/>
           </w:rPr>
@@ -847,7 +750,6 @@
         </w:r>
         <w:r>
           <w:rPr>
-            <w:rStyle w:val="Siuktni"/>
             <w:noProof/>
             <w:webHidden/>
           </w:rPr>
@@ -855,7 +757,6 @@
         </w:r>
         <w:r>
           <w:rPr>
-            <w:rStyle w:val="Siuktni"/>
             <w:noProof/>
             <w:webHidden/>
           </w:rPr>
@@ -866,32 +767,17 @@
     <w:p>
       <w:pPr>
         <w:pStyle w:val="Mucluc1"/>
-        <w:tabs>
-          <w:tab w:val="left" w:pos="432"/>
-        </w:tabs>
         <w:rPr>
           <w:rFonts w:asciiTheme="minorHAnsi" w:eastAsiaTheme="minorEastAsia" w:hAnsiTheme="minorHAnsi"/>
+          <w:b w:val="0"/>
           <w:noProof/>
-          <w:sz w:val="22"/>
-        </w:rPr>
-      </w:pPr>
-      <w:hyperlink r:id="rId11" w:anchor="_Toc369451683" w:history="1">
-        <w:r>
-          <w:rPr>
-            <w:rStyle w:val="Siuktni"/>
-            <w:noProof/>
-          </w:rPr>
-          <w:t>2.</w:t>
-        </w:r>
-        <w:r>
-          <w:rPr>
-            <w:rStyle w:val="Siuktni"/>
-            <w:rFonts w:asciiTheme="minorHAnsi" w:eastAsiaTheme="minorEastAsia" w:hAnsiTheme="minorHAnsi"/>
-            <w:noProof/>
-            <w:sz w:val="22"/>
-          </w:rPr>
-          <w:tab/>
-        </w:r>
+          <w:kern w:val="2"/>
+          <w:sz w:val="24"/>
+          <w:szCs w:val="24"/>
+          <w14:ligatures w14:val="standardContextual"/>
+        </w:rPr>
+      </w:pPr>
+      <w:hyperlink w:anchor="_Toc200352459" w:history="1">
         <w:r>
           <w:rPr>
             <w:rStyle w:val="Siuktni"/>
@@ -901,7 +787,6 @@
         </w:r>
         <w:r>
           <w:rPr>
-            <w:rStyle w:val="Siuktni"/>
             <w:noProof/>
             <w:webHidden/>
           </w:rPr>
@@ -909,7 +794,6 @@
         </w:r>
         <w:r>
           <w:rPr>
-            <w:rStyle w:val="Siuktni"/>
             <w:noProof/>
             <w:webHidden/>
           </w:rPr>
@@ -917,22 +801,19 @@
         </w:r>
         <w:r>
           <w:rPr>
-            <w:rStyle w:val="Siuktni"/>
             <w:noProof/>
             <w:webHidden/>
           </w:rPr>
-          <w:instrText xml:space="preserve"> PAGEREF _Toc369451683 \h </w:instrText>
+          <w:instrText xml:space="preserve"> PAGEREF _Toc200352459 \h </w:instrText>
         </w:r>
         <w:r>
           <w:rPr>
-            <w:rStyle w:val="Siuktni"/>
             <w:noProof/>
             <w:webHidden/>
           </w:rPr>
         </w:r>
         <w:r>
           <w:rPr>
-            <w:rStyle w:val="Siuktni"/>
             <w:noProof/>
             <w:webHidden/>
           </w:rPr>
@@ -940,7 +821,6 @@
         </w:r>
         <w:r>
           <w:rPr>
-            <w:rStyle w:val="Siuktni"/>
             <w:noProof/>
             <w:webHidden/>
           </w:rPr>
@@ -948,7 +828,6 @@
         </w:r>
         <w:r>
           <w:rPr>
-            <w:rStyle w:val="Siuktni"/>
             <w:noProof/>
             <w:webHidden/>
           </w:rPr>
@@ -959,32 +838,17 @@
     <w:p>
       <w:pPr>
         <w:pStyle w:val="Mucluc1"/>
-        <w:tabs>
-          <w:tab w:val="left" w:pos="432"/>
-        </w:tabs>
         <w:rPr>
           <w:rFonts w:asciiTheme="minorHAnsi" w:eastAsiaTheme="minorEastAsia" w:hAnsiTheme="minorHAnsi"/>
+          <w:b w:val="0"/>
           <w:noProof/>
-          <w:sz w:val="22"/>
-        </w:rPr>
-      </w:pPr>
-      <w:hyperlink r:id="rId12" w:anchor="_Toc369451684" w:history="1">
-        <w:r>
-          <w:rPr>
-            <w:rStyle w:val="Siuktni"/>
-            <w:noProof/>
-          </w:rPr>
-          <w:t>3.</w:t>
-        </w:r>
-        <w:r>
-          <w:rPr>
-            <w:rStyle w:val="Siuktni"/>
-            <w:rFonts w:asciiTheme="minorHAnsi" w:eastAsiaTheme="minorEastAsia" w:hAnsiTheme="minorHAnsi"/>
-            <w:noProof/>
-            <w:sz w:val="22"/>
-          </w:rPr>
-          <w:tab/>
-        </w:r>
+          <w:kern w:val="2"/>
+          <w:sz w:val="24"/>
+          <w:szCs w:val="24"/>
+          <w14:ligatures w14:val="standardContextual"/>
+        </w:rPr>
+      </w:pPr>
+      <w:hyperlink w:anchor="_Toc200352460" w:history="1">
         <w:r>
           <w:rPr>
             <w:rStyle w:val="Siuktni"/>
@@ -994,7 +858,6 @@
         </w:r>
         <w:r>
           <w:rPr>
-            <w:rStyle w:val="Siuktni"/>
             <w:noProof/>
             <w:webHidden/>
           </w:rPr>
@@ -1002,7 +865,6 @@
         </w:r>
         <w:r>
           <w:rPr>
-            <w:rStyle w:val="Siuktni"/>
             <w:noProof/>
             <w:webHidden/>
           </w:rPr>
@@ -1010,22 +872,19 @@
         </w:r>
         <w:r>
           <w:rPr>
-            <w:rStyle w:val="Siuktni"/>
             <w:noProof/>
             <w:webHidden/>
           </w:rPr>
-          <w:instrText xml:space="preserve"> PAGEREF _Toc369451684 \h </w:instrText>
+          <w:instrText xml:space="preserve"> PAGEREF _Toc200352460 \h </w:instrText>
         </w:r>
         <w:r>
           <w:rPr>
-            <w:rStyle w:val="Siuktni"/>
             <w:noProof/>
             <w:webHidden/>
           </w:rPr>
         </w:r>
         <w:r>
           <w:rPr>
-            <w:rStyle w:val="Siuktni"/>
             <w:noProof/>
             <w:webHidden/>
           </w:rPr>
@@ -1033,15 +892,13 @@
         </w:r>
         <w:r>
           <w:rPr>
-            <w:rStyle w:val="Siuktni"/>
             <w:noProof/>
             <w:webHidden/>
           </w:rPr>
-          <w:t>5</w:t>
+          <w:t>7</w:t>
         </w:r>
         <w:r>
           <w:rPr>
-            <w:rStyle w:val="Siuktni"/>
             <w:noProof/>
             <w:webHidden/>
           </w:rPr>
@@ -1083,8 +940,8 @@
           <w:rFonts w:cs="Segoe UI"/>
         </w:rPr>
         <w:sectPr>
-          <w:headerReference w:type="default" r:id="rId13"/>
-          <w:footerReference w:type="default" r:id="rId14"/>
+          <w:headerReference w:type="default" r:id="rId10"/>
+          <w:footerReference w:type="default" r:id="rId11"/>
           <w:pgSz w:w="12240" w:h="15840"/>
           <w:pgMar w:top="1440" w:right="1440" w:bottom="1440" w:left="1440" w:header="720" w:footer="720" w:gutter="0"/>
           <w:cols w:space="720"/>
@@ -1100,11 +957,13 @@
         </w:rPr>
       </w:pPr>
       <w:bookmarkStart w:id="0" w:name="_Toc20220525"/>
+      <w:bookmarkStart w:id="1" w:name="_Toc200352457"/>
       <w:r>
         <w:lastRenderedPageBreak/>
         <w:t>Bảng đánh giá thành viên</w:t>
       </w:r>
       <w:bookmarkEnd w:id="0"/>
+      <w:bookmarkEnd w:id="1"/>
     </w:p>
     <w:p>
       <w:pPr>
@@ -1688,8 +1547,8 @@
         <w:pStyle w:val="u1"/>
         <w:spacing w:line="360" w:lineRule="auto"/>
       </w:pPr>
-      <w:bookmarkStart w:id="1" w:name="_Toc176926430"/>
-      <w:bookmarkStart w:id="2" w:name="_Toc369451682"/>
+      <w:bookmarkStart w:id="2" w:name="_Toc176926430"/>
+      <w:bookmarkStart w:id="3" w:name="_Toc200352458"/>
       <w:r>
         <w:rPr>
           <w:b w:val="0"/>
@@ -1697,198 +1556,8 @@
         <w:lastRenderedPageBreak/>
         <w:t>Môi trường phát triển và Môi trường triển khai</w:t>
       </w:r>
-      <w:bookmarkEnd w:id="1"/>
       <w:bookmarkEnd w:id="2"/>
-    </w:p>
-    <w:p>
-      <w:pPr>
-        <w:spacing w:line="360" w:lineRule="auto"/>
-        <w:rPr>
-          <w:i/>
-          <w:color w:val="0000FF"/>
-        </w:rPr>
-      </w:pPr>
-      <w:r>
-        <w:rPr>
-          <w:i/>
-          <w:color w:val="0000FF"/>
-        </w:rPr>
-        <w:t xml:space="preserve">Anh/Chị hãy ghi rõ </w:t>
-      </w:r>
-      <w:r>
-        <w:rPr>
-          <w:b/>
-          <w:i/>
-          <w:color w:val="0000FF"/>
-          <w:u w:val="single"/>
-        </w:rPr>
-        <w:t>Môi trường phát triển ứng dụng</w:t>
-      </w:r>
-      <w:r>
-        <w:rPr>
-          <w:i/>
-          <w:color w:val="0000FF"/>
-        </w:rPr>
-        <w:t xml:space="preserve"> (chính là môi trường đã sử dụng để thực hiện đề tài):</w:t>
-      </w:r>
-    </w:p>
-    <w:p>
-      <w:pPr>
-        <w:widowControl w:val="0"/>
-        <w:numPr>
-          <w:ilvl w:val="0"/>
-          <w:numId w:val="32"/>
-        </w:numPr>
-        <w:spacing w:before="0" w:after="0" w:line="360" w:lineRule="auto"/>
-        <w:jc w:val="left"/>
-        <w:rPr>
-          <w:i/>
-          <w:color w:val="0000FF"/>
-        </w:rPr>
-      </w:pPr>
-      <w:r>
-        <w:rPr>
-          <w:i/>
-          <w:color w:val="0000FF"/>
-        </w:rPr>
-        <w:t>Hệ điều hành</w:t>
-      </w:r>
-    </w:p>
-    <w:p>
-      <w:pPr>
-        <w:widowControl w:val="0"/>
-        <w:numPr>
-          <w:ilvl w:val="0"/>
-          <w:numId w:val="32"/>
-        </w:numPr>
-        <w:spacing w:before="0" w:after="0" w:line="360" w:lineRule="auto"/>
-        <w:jc w:val="left"/>
-        <w:rPr>
-          <w:i/>
-          <w:color w:val="0000FF"/>
-        </w:rPr>
-      </w:pPr>
-      <w:r>
-        <w:rPr>
-          <w:i/>
-          <w:color w:val="0000FF"/>
-        </w:rPr>
-        <w:t>Hệ quản trị cơ sở dữ liệu (nếu có dùng)</w:t>
-      </w:r>
-    </w:p>
-    <w:p>
-      <w:pPr>
-        <w:widowControl w:val="0"/>
-        <w:numPr>
-          <w:ilvl w:val="0"/>
-          <w:numId w:val="32"/>
-        </w:numPr>
-        <w:spacing w:before="0" w:after="0" w:line="360" w:lineRule="auto"/>
-        <w:jc w:val="left"/>
-        <w:rPr>
-          <w:i/>
-          <w:color w:val="0000FF"/>
-        </w:rPr>
-      </w:pPr>
-      <w:r>
-        <w:rPr>
-          <w:i/>
-          <w:color w:val="0000FF"/>
-        </w:rPr>
-        <w:t>Công cụ dùng để phân tích, thiết kế (ví dụ Rational Rose…)</w:t>
-      </w:r>
-    </w:p>
-    <w:p>
-      <w:pPr>
-        <w:widowControl w:val="0"/>
-        <w:numPr>
-          <w:ilvl w:val="0"/>
-          <w:numId w:val="32"/>
-        </w:numPr>
-        <w:spacing w:before="0" w:after="0" w:line="360" w:lineRule="auto"/>
-        <w:jc w:val="left"/>
-        <w:rPr>
-          <w:i/>
-          <w:color w:val="0000FF"/>
-        </w:rPr>
-      </w:pPr>
-      <w:r>
-        <w:rPr>
-          <w:i/>
-          <w:color w:val="0000FF"/>
-        </w:rPr>
-        <w:t xml:space="preserve">Công cụ đã dùng để xây dựng ứng dụng (ví dụ: Visual Studio.NET 2005) </w:t>
-      </w:r>
-    </w:p>
-    <w:p>
-      <w:pPr>
-        <w:widowControl w:val="0"/>
-        <w:numPr>
-          <w:ilvl w:val="0"/>
-          <w:numId w:val="32"/>
-        </w:numPr>
-        <w:spacing w:before="0" w:after="0" w:line="360" w:lineRule="auto"/>
-        <w:jc w:val="left"/>
-        <w:rPr>
-          <w:i/>
-          <w:color w:val="0000FF"/>
-        </w:rPr>
-      </w:pPr>
-      <w:r>
-        <w:rPr>
-          <w:i/>
-          <w:color w:val="0000FF"/>
-        </w:rPr>
-        <w:t>Các thư viện đã sử dụng (ví dụ: Infragistics, Janus…)</w:t>
-      </w:r>
-    </w:p>
-    <w:p>
-      <w:pPr>
-        <w:spacing w:line="360" w:lineRule="auto"/>
-        <w:rPr>
-          <w:i/>
-          <w:color w:val="0000FF"/>
-        </w:rPr>
-      </w:pPr>
-      <w:r>
-        <w:rPr>
-          <w:i/>
-          <w:color w:val="0000FF"/>
-        </w:rPr>
-        <w:t xml:space="preserve">Anh/Chị cũng ghi rõ </w:t>
-      </w:r>
-      <w:r>
-        <w:rPr>
-          <w:b/>
-          <w:i/>
-          <w:color w:val="0000FF"/>
-          <w:u w:val="single"/>
-        </w:rPr>
-        <w:t>Môi trường triển khai ứng dụng</w:t>
-      </w:r>
-      <w:r>
-        <w:rPr>
-          <w:i/>
-          <w:color w:val="0000FF"/>
-        </w:rPr>
-        <w:t xml:space="preserve"> (cụ thể là muốn chạy được ứng dụng của Anh/Chị thì cần phải thiết lập cấu hình máy tính như thế nào, cần cài đặt những phần mềm hỗ trợ hay thư viện  gì…) </w:t>
-      </w:r>
-    </w:p>
-    <w:p>
-      <w:pPr>
-        <w:spacing w:line="360" w:lineRule="auto"/>
-        <w:rPr>
-          <w:i/>
-          <w:color w:val="0000FF"/>
-        </w:rPr>
-      </w:pPr>
-      <w:r>
-        <w:rPr>
-          <w:i/>
-          <w:color w:val="0000FF"/>
-        </w:rPr>
-        <w:t>Ví dụ:</w:t>
-      </w:r>
+      <w:bookmarkEnd w:id="3"/>
     </w:p>
     <w:p>
       <w:pPr>
@@ -1924,16 +1593,20 @@
         <w:spacing w:before="0" w:after="0" w:line="360" w:lineRule="auto"/>
         <w:jc w:val="left"/>
         <w:rPr>
-          <w:i/>
-          <w:color w:val="0000FF"/>
-        </w:rPr>
-      </w:pPr>
-      <w:r>
-        <w:rPr>
-          <w:i/>
-          <w:color w:val="0000FF"/>
-        </w:rPr>
-        <w:t>Hệ điều hành: Microsoft Windows XP (SP2)</w:t>
+          <w:iCs/>
+        </w:rPr>
+      </w:pPr>
+      <w:r>
+        <w:rPr>
+          <w:iCs/>
+        </w:rPr>
+        <w:t xml:space="preserve">Hệ điều hành: Windows </w:t>
+      </w:r>
+      <w:r>
+        <w:rPr>
+          <w:iCs/>
+        </w:rPr>
+        <w:t>10/11</w:t>
       </w:r>
     </w:p>
     <w:p>
@@ -1946,16 +1619,20 @@
         <w:spacing w:before="0" w:after="0" w:line="360" w:lineRule="auto"/>
         <w:jc w:val="left"/>
         <w:rPr>
-          <w:i/>
-          <w:color w:val="0000FF"/>
-        </w:rPr>
-      </w:pPr>
-      <w:r>
-        <w:rPr>
-          <w:i/>
-          <w:color w:val="0000FF"/>
-        </w:rPr>
-        <w:t>Hệ quản trị cơ sở dữ liệu: không dùng</w:t>
+          <w:iCs/>
+        </w:rPr>
+      </w:pPr>
+      <w:r>
+        <w:rPr>
+          <w:iCs/>
+        </w:rPr>
+        <w:t xml:space="preserve">Hệ quản trị cơ sở dữ liệu: </w:t>
+      </w:r>
+      <w:r>
+        <w:rPr>
+          <w:iCs/>
+        </w:rPr>
+        <w:t>MySQL  Server (Phiên bản 5.7 trở lên)</w:t>
       </w:r>
     </w:p>
     <w:p>
@@ -1968,16 +1645,14 @@
         <w:spacing w:before="0" w:after="0" w:line="360" w:lineRule="auto"/>
         <w:jc w:val="left"/>
         <w:rPr>
-          <w:i/>
-          <w:color w:val="0000FF"/>
-        </w:rPr>
-      </w:pPr>
-      <w:r>
-        <w:rPr>
-          <w:i/>
-          <w:color w:val="0000FF"/>
-        </w:rPr>
-        <w:t>Công cụ phân tích thiết kế: Rational Rose 2002</w:t>
+          <w:iCs/>
+        </w:rPr>
+      </w:pPr>
+      <w:r>
+        <w:rPr>
+          <w:iCs/>
+        </w:rPr>
+        <w:t>Công cụ quản lý dữ liệu: DBeaver</w:t>
       </w:r>
     </w:p>
     <w:p>
@@ -1990,16 +1665,26 @@
         <w:spacing w:before="0" w:after="0" w:line="360" w:lineRule="auto"/>
         <w:jc w:val="left"/>
         <w:rPr>
-          <w:i/>
-          <w:color w:val="0000FF"/>
-        </w:rPr>
-      </w:pPr>
-      <w:r>
-        <w:rPr>
-          <w:i/>
-          <w:color w:val="0000FF"/>
-        </w:rPr>
-        <w:t>Công cụ xây dựng ứng dụng: Visual Studio.NET 2005</w:t>
+          <w:iCs/>
+        </w:rPr>
+      </w:pPr>
+      <w:r>
+        <w:rPr>
+          <w:iCs/>
+        </w:rPr>
+        <w:t xml:space="preserve">Công cụ phân tích thiết kế: </w:t>
+      </w:r>
+      <w:r>
+        <w:rPr>
+          <w:iCs/>
+        </w:rPr>
+        <w:t xml:space="preserve">Draw.io, </w:t>
+      </w:r>
+      <w:r>
+        <w:rPr>
+          <w:iCs/>
+        </w:rPr>
+        <w:t>Visual paradigm (phiên bản Community), dbdesigner.net</w:t>
       </w:r>
     </w:p>
     <w:p>
@@ -2012,16 +1697,104 @@
         <w:spacing w:before="0" w:after="0" w:line="360" w:lineRule="auto"/>
         <w:jc w:val="left"/>
         <w:rPr>
-          <w:i/>
-          <w:color w:val="0000FF"/>
-        </w:rPr>
-      </w:pPr>
-      <w:r>
-        <w:rPr>
-          <w:i/>
-          <w:color w:val="0000FF"/>
-        </w:rPr>
-        <w:t>Các thư viện đã dùng: Infragistics 2006 Vol. 1</w:t>
+          <w:iCs/>
+        </w:rPr>
+      </w:pPr>
+      <w:r>
+        <w:rPr>
+          <w:iCs/>
+        </w:rPr>
+        <w:t xml:space="preserve">Công cụ xây dựng ứng dụng: </w:t>
+      </w:r>
+      <w:r>
+        <w:rPr>
+          <w:iCs/>
+        </w:rPr>
+        <w:t>Visual Studio Code</w:t>
+      </w:r>
+    </w:p>
+    <w:p>
+      <w:pPr>
+        <w:widowControl w:val="0"/>
+        <w:numPr>
+          <w:ilvl w:val="1"/>
+          <w:numId w:val="33"/>
+        </w:numPr>
+        <w:spacing w:before="0" w:after="0" w:line="360" w:lineRule="auto"/>
+        <w:rPr>
+          <w:iCs/>
+        </w:rPr>
+      </w:pPr>
+      <w:r>
+        <w:rPr>
+          <w:iCs/>
+        </w:rPr>
+        <w:t xml:space="preserve">Các thư viện đã dùng: </w:t>
+      </w:r>
+    </w:p>
+    <w:p>
+      <w:pPr>
+        <w:widowControl w:val="0"/>
+        <w:numPr>
+          <w:ilvl w:val="2"/>
+          <w:numId w:val="33"/>
+        </w:numPr>
+        <w:spacing w:before="0" w:after="0" w:line="360" w:lineRule="auto"/>
+        <w:rPr>
+          <w:iCs/>
+        </w:rPr>
+      </w:pPr>
+      <w:r>
+        <w:rPr>
+          <w:iCs/>
+        </w:rPr>
+        <w:t>Các thư viện sử dụng chính:</w:t>
+      </w:r>
+    </w:p>
+    <w:p>
+      <w:pPr>
+        <w:pStyle w:val="oancuaDanhsach"/>
+        <w:numPr>
+          <w:ilvl w:val="2"/>
+          <w:numId w:val="33"/>
+        </w:numPr>
+        <w:rPr>
+          <w:iCs/>
+        </w:rPr>
+      </w:pPr>
+      <w:r>
+        <w:rPr>
+          <w:iCs/>
+        </w:rPr>
+        <w:t>Backend: express, mysql2, dotenv, openai, uuid, cors, body-parser</w:t>
+      </w:r>
+    </w:p>
+    <w:p>
+      <w:pPr>
+        <w:widowControl w:val="0"/>
+        <w:numPr>
+          <w:ilvl w:val="2"/>
+          <w:numId w:val="33"/>
+        </w:numPr>
+        <w:spacing w:before="0" w:after="0" w:line="360" w:lineRule="auto"/>
+        <w:jc w:val="left"/>
+        <w:rPr>
+          <w:b/>
+          <w:iCs/>
+        </w:rPr>
+      </w:pPr>
+      <w:r>
+        <w:rPr>
+          <w:iCs/>
+        </w:rPr>
+        <w:t>Frontend: React, react-boostrap, axios, react-router-dom, openai, dotenv, react-icons</w:t>
+      </w:r>
+      <w:r>
+        <w:rPr>
+          <w:b/>
+          <w:iCs/>
+        </w:rPr>
+        <w:t xml:space="preserve"> </w:t>
       </w:r>
     </w:p>
     <w:p>
@@ -2058,16 +1831,20 @@
         <w:spacing w:before="0" w:after="0" w:line="360" w:lineRule="auto"/>
         <w:jc w:val="left"/>
         <w:rPr>
-          <w:i/>
-          <w:color w:val="0000FF"/>
-        </w:rPr>
-      </w:pPr>
-      <w:r>
-        <w:rPr>
-          <w:i/>
-          <w:color w:val="0000FF"/>
-        </w:rPr>
-        <w:t xml:space="preserve">Hệ điều hành: Microsoft Windows </w:t>
+          <w:iCs/>
+        </w:rPr>
+      </w:pPr>
+      <w:r>
+        <w:rPr>
+          <w:iCs/>
+        </w:rPr>
+        <w:t xml:space="preserve">Hệ điều hành: </w:t>
+      </w:r>
+      <w:r>
+        <w:rPr>
+          <w:iCs/>
+        </w:rPr>
+        <w:t>Windows 10/11</w:t>
       </w:r>
     </w:p>
     <w:p>
@@ -2080,26 +1857,84 @@
         <w:spacing w:before="0" w:after="0" w:line="360" w:lineRule="auto"/>
         <w:jc w:val="left"/>
         <w:rPr>
-          <w:i/>
-          <w:color w:val="0000FF"/>
-        </w:rPr>
-      </w:pPr>
-      <w:r>
-        <w:rPr>
-          <w:i/>
-          <w:color w:val="0000FF"/>
-        </w:rPr>
-        <w:t>Cần cài đặt .Net Framework 2.0</w:t>
+          <w:iCs/>
+        </w:rPr>
+      </w:pPr>
+      <w:r>
+        <w:rPr>
+          <w:iCs/>
+        </w:rPr>
+        <w:t>Cần cài đặt</w:t>
+      </w:r>
+      <w:r>
+        <w:rPr>
+          <w:iCs/>
+        </w:rPr>
+        <w:t xml:space="preserve">: </w:t>
       </w:r>
     </w:p>
     <w:p>
       <w:pPr>
         <w:widowControl w:val="0"/>
         <w:numPr>
-          <w:ilvl w:val="1"/>
+          <w:ilvl w:val="2"/>
           <w:numId w:val="33"/>
         </w:numPr>
         <w:spacing w:before="0" w:after="0" w:line="360" w:lineRule="auto"/>
+        <w:jc w:val="left"/>
+        <w:rPr>
+          <w:iCs/>
+        </w:rPr>
+      </w:pPr>
+      <w:r>
+        <w:rPr>
+          <w:iCs/>
+        </w:rPr>
+        <w:t xml:space="preserve">Node.js (Khuyến nghị phiên bản 18.x trở lên), </w:t>
+      </w:r>
+    </w:p>
+    <w:p>
+      <w:pPr>
+        <w:widowControl w:val="0"/>
+        <w:numPr>
+          <w:ilvl w:val="2"/>
+          <w:numId w:val="33"/>
+        </w:numPr>
+        <w:spacing w:before="0" w:after="0" w:line="360" w:lineRule="auto"/>
+        <w:jc w:val="left"/>
+        <w:rPr>
+          <w:iCs/>
+        </w:rPr>
+      </w:pPr>
+      <w:r>
+        <w:rPr>
+          <w:iCs/>
+        </w:rPr>
+        <w:t>MySQL Server (nếu không sử dụng Docker)</w:t>
+      </w:r>
+    </w:p>
+    <w:p>
+      <w:pPr>
+        <w:widowControl w:val="0"/>
+        <w:numPr>
+          <w:ilvl w:val="2"/>
+          <w:numId w:val="33"/>
+        </w:numPr>
+        <w:spacing w:before="0" w:after="0" w:line="360" w:lineRule="auto"/>
+        <w:jc w:val="left"/>
+        <w:rPr>
+          <w:iCs/>
+        </w:rPr>
+      </w:pPr>
+      <w:r>
+        <w:rPr>
+          <w:iCs/>
+        </w:rPr>
+        <w:t>Docker (nếu chạy bằng container, không cần cài MySQL thủ công)</w:t>
+      </w:r>
+    </w:p>
+    <w:p>
+      <w:pPr>
         <w:rPr>
           <w:i/>
           <w:color w:val="0000FF"/>
@@ -2110,7 +1945,23 @@
           <w:i/>
           <w:color w:val="0000FF"/>
         </w:rPr>
-        <w:t>Khi chạy ứng dụng, cần chép và cài đặt đầy đủ các tập tin DLL của thư viện Infragistics 2006 Vol. 1</w:t>
+        <w:br/>
+      </w:r>
+    </w:p>
+    <w:p>
+      <w:pPr>
+        <w:jc w:val="left"/>
+        <w:rPr>
+          <w:i/>
+          <w:color w:val="0000FF"/>
+        </w:rPr>
+      </w:pPr>
+      <w:r>
+        <w:rPr>
+          <w:i/>
+          <w:color w:val="0000FF"/>
+        </w:rPr>
+        <w:br w:type="page"/>
       </w:r>
     </w:p>
     <w:p>
@@ -2118,12 +1969,11 @@
         <w:pStyle w:val="u1"/>
         <w:spacing w:line="360" w:lineRule="auto"/>
         <w:rPr>
-          <w:color w:val="auto"/>
-          <w:lang w:val="vi-VN"/>
-        </w:rPr>
-      </w:pPr>
-      <w:bookmarkStart w:id="3" w:name="_Toc176926431"/>
-      <w:bookmarkStart w:id="4" w:name="_Toc369451683"/>
+          <w:b w:val="0"/>
+        </w:rPr>
+      </w:pPr>
+      <w:bookmarkStart w:id="4" w:name="_Toc176926431"/>
+      <w:bookmarkStart w:id="5" w:name="_Toc200352459"/>
       <w:r>
         <w:rPr>
           <w:b w:val="0"/>
@@ -2131,55 +1981,627 @@
         <w:lastRenderedPageBreak/>
         <w:t>Kết quả đạt được</w:t>
       </w:r>
-      <w:bookmarkEnd w:id="3"/>
       <w:bookmarkEnd w:id="4"/>
-    </w:p>
-    <w:p>
-      <w:pPr>
-        <w:spacing w:line="360" w:lineRule="auto"/>
-        <w:rPr>
-          <w:i/>
-          <w:color w:val="0000FF"/>
-        </w:rPr>
-      </w:pPr>
-      <w:r>
-        <w:rPr>
-          <w:i/>
-          <w:color w:val="0000FF"/>
-        </w:rPr>
-        <w:t xml:space="preserve">Anh/Chị cần nêu </w:t>
-      </w:r>
-      <w:r>
+      <w:bookmarkEnd w:id="5"/>
+    </w:p>
+    <w:p>
+      <w:pPr>
         <w:rPr>
           <w:b/>
-          <w:i/>
-          <w:color w:val="0000FF"/>
-          <w:u w:val="single"/>
-        </w:rPr>
-        <w:t>đầy đủ, chi tiết</w:t>
-      </w:r>
-      <w:r>
-        <w:rPr>
-          <w:i/>
-          <w:color w:val="0000FF"/>
-        </w:rPr>
-        <w:t xml:space="preserve"> kết quả đã đạt được trong đề tài: đã phân tích, thiết kế chi tiết những chức năng nào, những chức năng nào đã cài đặt hoàn chỉnh, những chức năng nào đã cài đặt nhưng chưa hoàn chỉnh, những chức năng nào chỉ có giao diện nhưng chưa xử lý</w:t>
-      </w:r>
-    </w:p>
-    <w:p>
-      <w:pPr>
-        <w:spacing w:line="360" w:lineRule="auto"/>
-        <w:rPr>
-          <w:i/>
-          <w:color w:val="0000FF"/>
-        </w:rPr>
-      </w:pPr>
-      <w:r>
-        <w:rPr>
-          <w:i/>
-          <w:color w:val="0000FF"/>
-        </w:rPr>
-        <w:t>Cần nhấn mạnh rõ những điểm đặc sắc của đề tài (ví dụ: có khả năng thay đổi skin, có khả năng bổ sung tính năng “động” dưới dạng plug-in, cho phép thay đổi loại CSDL, ứng dụng được xây dựng theo kiến trúc MVC/.Net Tier …)</w:t>
+          <w:bCs/>
+        </w:rPr>
+      </w:pPr>
+      <w:r>
+        <w:rPr>
+          <w:b/>
+          <w:bCs/>
+        </w:rPr>
+        <w:t>1. Kết quả đã đạt được</w:t>
+      </w:r>
+    </w:p>
+    <w:p>
+      <w:pPr>
+        <w:rPr>
+          <w:b/>
+          <w:bCs/>
+        </w:rPr>
+      </w:pPr>
+      <w:r>
+        <w:rPr>
+          <w:b/>
+          <w:bCs/>
+        </w:rPr>
+        <w:t>a. Phân tích &amp; Thiết kế chi tiết</w:t>
+      </w:r>
+    </w:p>
+    <w:p>
+      <w:pPr>
+        <w:numPr>
+          <w:ilvl w:val="0"/>
+          <w:numId w:val="34"/>
+        </w:numPr>
+      </w:pPr>
+      <w:r>
+        <w:rPr>
+          <w:b/>
+          <w:bCs/>
+        </w:rPr>
+        <w:t>Phân tích yêu cầu</w:t>
+      </w:r>
+      <w:r>
+        <w:t>: Đã thực hiện phân tích nghiệp vụ, xác định các chức năng chính như: đăng ký/đăng nhập, chat với AI, lưu lịch sử hội thoại, lưu từ vựng, quản lý người dùng, v.v.</w:t>
+      </w:r>
+    </w:p>
+    <w:p>
+      <w:pPr>
+        <w:numPr>
+          <w:ilvl w:val="0"/>
+          <w:numId w:val="34"/>
+        </w:numPr>
+      </w:pPr>
+      <w:r>
+        <w:rPr>
+          <w:b/>
+          <w:bCs/>
+        </w:rPr>
+        <w:t>Thiết kế hệ thống</w:t>
+      </w:r>
+      <w:r>
+        <w:t>:</w:t>
+      </w:r>
+    </w:p>
+    <w:p>
+      <w:pPr>
+        <w:numPr>
+          <w:ilvl w:val="1"/>
+          <w:numId w:val="34"/>
+        </w:numPr>
+      </w:pPr>
+      <w:r>
+        <w:t>Thiết kế kiến trúc client-server, sử dụng ReactJS cho frontend, NodeJS/Express cho backend, MySQL cho database.</w:t>
+      </w:r>
+    </w:p>
+    <w:p>
+      <w:pPr>
+        <w:numPr>
+          <w:ilvl w:val="1"/>
+          <w:numId w:val="34"/>
+        </w:numPr>
+      </w:pPr>
+      <w:r>
+        <w:t xml:space="preserve">Thiết kế API RESTful rõ ràng, </w:t>
+      </w:r>
+      <w:r>
+        <w:t>á</w:t>
+      </w:r>
+      <w:r>
+        <w:t>p dụng nguyên tắc SOLID</w:t>
+      </w:r>
+      <w:r>
+        <w:t>trong phát triển backend</w:t>
+      </w:r>
+    </w:p>
+    <w:p>
+      <w:pPr>
+        <w:numPr>
+          <w:ilvl w:val="1"/>
+          <w:numId w:val="34"/>
+        </w:numPr>
+      </w:pPr>
+      <w:r>
+        <w:t>Thiết kế giao diện người dùng hiện đại, responsive, sử dụng Bootstrap và React-Bootstrap.</w:t>
+      </w:r>
+    </w:p>
+    <w:p>
+      <w:pPr>
+        <w:rPr>
+          <w:b/>
+          <w:bCs/>
+        </w:rPr>
+      </w:pPr>
+      <w:r>
+        <w:rPr>
+          <w:b/>
+          <w:bCs/>
+        </w:rPr>
+        <w:t>b. Các chức năng đã cài đặt hoàn chỉnh</w:t>
+      </w:r>
+    </w:p>
+    <w:p>
+      <w:pPr>
+        <w:numPr>
+          <w:ilvl w:val="0"/>
+          <w:numId w:val="35"/>
+        </w:numPr>
+      </w:pPr>
+      <w:r>
+        <w:rPr>
+          <w:b/>
+          <w:bCs/>
+        </w:rPr>
+        <w:t>Đăng ký/Đăng nhập người dùng</w:t>
+      </w:r>
+      <w:r>
+        <w:t>:</w:t>
+      </w:r>
+    </w:p>
+    <w:p>
+      <w:pPr>
+        <w:numPr>
+          <w:ilvl w:val="1"/>
+          <w:numId w:val="35"/>
+        </w:numPr>
+      </w:pPr>
+      <w:r>
+        <w:t>Đã hoàn thiện backend (API /api/user/register, /api/user/login) và frontend (form, xác thực, lưu trạng thái đăng nhập).</w:t>
+      </w:r>
+    </w:p>
+    <w:p>
+      <w:pPr>
+        <w:numPr>
+          <w:ilvl w:val="0"/>
+          <w:numId w:val="35"/>
+        </w:numPr>
+      </w:pPr>
+      <w:r>
+        <w:rPr>
+          <w:b/>
+          <w:bCs/>
+        </w:rPr>
+        <w:t>Nhận diện giọng nói và phản hồi bằng</w:t>
+      </w:r>
+      <w:r>
+        <w:rPr>
+          <w:b/>
+          <w:bCs/>
+        </w:rPr>
+        <w:t xml:space="preserve"> AI (OpenAI API)</w:t>
+      </w:r>
+      <w:r>
+        <w:t>:</w:t>
+      </w:r>
+    </w:p>
+    <w:p>
+      <w:pPr>
+        <w:numPr>
+          <w:ilvl w:val="1"/>
+          <w:numId w:val="35"/>
+        </w:numPr>
+      </w:pPr>
+      <w:r>
+        <w:t>Người dùng có thể tương tác với AI thông qua chức năng nhận diện giọng nói</w:t>
+      </w:r>
+      <w:r>
+        <w:t>,</w:t>
+      </w:r>
+      <w:r>
+        <w:t xml:space="preserve"> </w:t>
+      </w:r>
+      <w:r>
+        <w:t>nhận phản hồi từ AI</w:t>
+      </w:r>
+      <w:r>
+        <w:t xml:space="preserve"> thông qua văn bản và âm thanh</w:t>
+      </w:r>
+      <w:r>
+        <w:t>.</w:t>
+      </w:r>
+    </w:p>
+    <w:p>
+      <w:pPr>
+        <w:numPr>
+          <w:ilvl w:val="0"/>
+          <w:numId w:val="35"/>
+        </w:numPr>
+        <w:rPr>
+          <w:b/>
+          <w:bCs/>
+        </w:rPr>
+      </w:pPr>
+      <w:r>
+        <w:rPr>
+          <w:b/>
+          <w:bCs/>
+        </w:rPr>
+        <w:t xml:space="preserve">Chỉnh sửa văn bản sau khi nhận dạng giọng nói: </w:t>
+      </w:r>
+    </w:p>
+    <w:p>
+      <w:pPr>
+        <w:numPr>
+          <w:ilvl w:val="1"/>
+          <w:numId w:val="35"/>
+        </w:numPr>
+      </w:pPr>
+      <w:r>
+        <w:t>Sau khi nhận diện giọng nói từ người dùng, nội dung được hiển thị trong khung chat và cho phép chỉnh sửa để phù hợp trước gửi.</w:t>
+      </w:r>
+    </w:p>
+    <w:p>
+      <w:pPr>
+        <w:numPr>
+          <w:ilvl w:val="0"/>
+          <w:numId w:val="35"/>
+        </w:numPr>
+      </w:pPr>
+      <w:r>
+        <w:rPr>
+          <w:b/>
+          <w:bCs/>
+        </w:rPr>
+        <w:t>Gợi ý câu hỏi tiếp theo nhằm thúc đẩy cuộc đối thoại</w:t>
+      </w:r>
+    </w:p>
+    <w:p>
+      <w:pPr>
+        <w:numPr>
+          <w:ilvl w:val="1"/>
+          <w:numId w:val="35"/>
+        </w:numPr>
+      </w:pPr>
+      <w:r>
+        <w:t>Hiển thị nội dung gợi ý sau mỗi lần phản hồi, người dùng có thể chọn để tiếp tục triển khai ý tưởng, cuộc đối thoại phù hợp với ngữ cảnh hiện tại.</w:t>
+      </w:r>
+    </w:p>
+    <w:p>
+      <w:pPr>
+        <w:numPr>
+          <w:ilvl w:val="0"/>
+          <w:numId w:val="35"/>
+        </w:numPr>
+      </w:pPr>
+      <w:r>
+        <w:rPr>
+          <w:b/>
+          <w:bCs/>
+        </w:rPr>
+        <w:t>Lưu và xem lại lịch sử hội thoại</w:t>
+      </w:r>
+      <w:r>
+        <w:t>:</w:t>
+      </w:r>
+    </w:p>
+    <w:p>
+      <w:pPr>
+        <w:numPr>
+          <w:ilvl w:val="1"/>
+          <w:numId w:val="35"/>
+        </w:numPr>
+      </w:pPr>
+      <w:r>
+        <w:t>Hiển thị danh sách các cuộc hội thoại đã lưu</w:t>
+      </w:r>
+      <w:r>
+        <w:t>.</w:t>
+      </w:r>
+    </w:p>
+    <w:p>
+      <w:pPr>
+        <w:numPr>
+          <w:ilvl w:val="1"/>
+          <w:numId w:val="35"/>
+        </w:numPr>
+      </w:pPr>
+      <w:r>
+        <w:t>C</w:t>
+      </w:r>
+      <w:r>
+        <w:t>ho phép chọn để xem lại chi tiết</w:t>
+      </w:r>
+      <w:r>
+        <w:t xml:space="preserve"> các cuộc hội thoại</w:t>
+      </w:r>
+      <w:r>
+        <w:t>.</w:t>
+      </w:r>
+    </w:p>
+    <w:p>
+      <w:pPr>
+        <w:numPr>
+          <w:ilvl w:val="0"/>
+          <w:numId w:val="35"/>
+        </w:numPr>
+      </w:pPr>
+      <w:r>
+        <w:rPr>
+          <w:b/>
+          <w:bCs/>
+        </w:rPr>
+        <w:lastRenderedPageBreak/>
+        <w:t>Lưu và quản lý từ vựng</w:t>
+      </w:r>
+      <w:r>
+        <w:t>:</w:t>
+      </w:r>
+    </w:p>
+    <w:p>
+      <w:pPr>
+        <w:numPr>
+          <w:ilvl w:val="1"/>
+          <w:numId w:val="35"/>
+        </w:numPr>
+      </w:pPr>
+      <w:r>
+        <w:t>Cho phép lưu các từ mới, hiển thị danh sách từ đã lưu, xem chi tiết nghĩa của từng từ.</w:t>
+      </w:r>
+    </w:p>
+    <w:p>
+      <w:pPr>
+        <w:numPr>
+          <w:ilvl w:val="0"/>
+          <w:numId w:val="35"/>
+        </w:numPr>
+      </w:pPr>
+      <w:r>
+        <w:rPr>
+          <w:b/>
+          <w:bCs/>
+        </w:rPr>
+        <w:t>Giao diện người dùng</w:t>
+      </w:r>
+      <w:r>
+        <w:t>:</w:t>
+      </w:r>
+    </w:p>
+    <w:p>
+      <w:pPr>
+        <w:numPr>
+          <w:ilvl w:val="1"/>
+          <w:numId w:val="35"/>
+        </w:numPr>
+      </w:pPr>
+      <w:r>
+        <w:t>Đã hoàn thiện giao diện chính, header, chat UI, responsive tốt trên nhiều thiết bị.</w:t>
+      </w:r>
+    </w:p>
+    <w:p>
+      <w:r>
+        <w:pict w14:anchorId="42398589">
+          <v:rect id="_x0000_i1025" style="width:0;height:1.5pt" o:hralign="center" o:hrstd="t" o:hrnoshade="t" o:hr="t" fillcolor="#ccc" stroked="f"/>
+        </w:pict>
+      </w:r>
+    </w:p>
+    <w:p>
+      <w:pPr>
+        <w:rPr>
+          <w:b/>
+          <w:bCs/>
+        </w:rPr>
+      </w:pPr>
+      <w:r>
+        <w:rPr>
+          <w:b/>
+          <w:bCs/>
+        </w:rPr>
+        <w:t>2. Điểm đặc sắc của đề tài</w:t>
+      </w:r>
+    </w:p>
+    <w:p>
+      <w:pPr>
+        <w:numPr>
+          <w:ilvl w:val="0"/>
+          <w:numId w:val="38"/>
+        </w:numPr>
+      </w:pPr>
+      <w:r>
+        <w:rPr>
+          <w:b/>
+          <w:bCs/>
+        </w:rPr>
+        <w:t>Tích hợp AI (OpenAI API)</w:t>
+      </w:r>
+      <w:r>
+        <w:t>:</w:t>
+      </w:r>
+    </w:p>
+    <w:p>
+      <w:pPr>
+        <w:numPr>
+          <w:ilvl w:val="1"/>
+          <w:numId w:val="38"/>
+        </w:numPr>
+      </w:pPr>
+      <w:r>
+        <w:t>Cho phép người dùng trò chuyện với AI, hỗ trợ học tiếng Anh theo ngữ cảnh thực tế.</w:t>
+      </w:r>
+    </w:p>
+    <w:p>
+      <w:pPr>
+        <w:numPr>
+          <w:ilvl w:val="0"/>
+          <w:numId w:val="38"/>
+        </w:numPr>
+      </w:pPr>
+      <w:r>
+        <w:rPr>
+          <w:b/>
+          <w:bCs/>
+        </w:rPr>
+        <w:t>Kiến trúc hiện đại, dễ mở rộng</w:t>
+      </w:r>
+      <w:r>
+        <w:t>:</w:t>
+      </w:r>
+    </w:p>
+    <w:p>
+      <w:pPr>
+        <w:numPr>
+          <w:ilvl w:val="1"/>
+          <w:numId w:val="38"/>
+        </w:numPr>
+      </w:pPr>
+      <w:r>
+        <w:t>Ứng dụng xây dựng theo mô hình client-server, frontend tách biệt backend</w:t>
+      </w:r>
+      <w:r>
+        <w:t>.</w:t>
+      </w:r>
+    </w:p>
+    <w:p>
+      <w:pPr>
+        <w:numPr>
+          <w:ilvl w:val="1"/>
+          <w:numId w:val="38"/>
+        </w:numPr>
+      </w:pPr>
+      <w:r>
+        <w:t>Á</w:t>
+      </w:r>
+      <w:r>
+        <w:t>p dụng các nguyên tắc SOLID</w:t>
+      </w:r>
+      <w:r>
+        <w:t xml:space="preserve"> </w:t>
+      </w:r>
+      <w:r>
+        <w:t xml:space="preserve"> </w:t>
+      </w:r>
+      <w:r>
+        <w:t>(</w:t>
+      </w:r>
+      <w:r>
+        <w:t>đặc biệt ở phần backend sử dụng Node.js/Express</w:t>
+      </w:r>
+      <w:r>
+        <w:t>).</w:t>
+      </w:r>
+    </w:p>
+    <w:p>
+      <w:pPr>
+        <w:numPr>
+          <w:ilvl w:val="1"/>
+          <w:numId w:val="38"/>
+        </w:numPr>
+      </w:pPr>
+      <w:r>
+        <w:t>Dễ</w:t>
+      </w:r>
+      <w:r>
+        <w:t xml:space="preserve"> dàng mở rộng hoặc tích hợp thêm tính năng mới.</w:t>
+      </w:r>
+    </w:p>
+    <w:p>
+      <w:pPr>
+        <w:numPr>
+          <w:ilvl w:val="0"/>
+          <w:numId w:val="38"/>
+        </w:numPr>
+      </w:pPr>
+      <w:r>
+        <w:rPr>
+          <w:b/>
+          <w:bCs/>
+        </w:rPr>
+        <w:t>Sử dụng Docker</w:t>
+      </w:r>
+      <w:r>
+        <w:t>:</w:t>
+      </w:r>
+    </w:p>
+    <w:p>
+      <w:pPr>
+        <w:numPr>
+          <w:ilvl w:val="1"/>
+          <w:numId w:val="38"/>
+        </w:numPr>
+      </w:pPr>
+      <w:r>
+        <w:t>Hỗ trợ triển khai nhanh chóng qua Docker Compose, thuận tiện cho việc đóng gói và triển khai.</w:t>
+      </w:r>
+    </w:p>
+    <w:p>
+      <w:pPr>
+        <w:numPr>
+          <w:ilvl w:val="0"/>
+          <w:numId w:val="38"/>
+        </w:numPr>
+      </w:pPr>
+      <w:r>
+        <w:rPr>
+          <w:b/>
+          <w:bCs/>
+        </w:rPr>
+        <w:t>Giao diện thân thiện, responsive</w:t>
+      </w:r>
+      <w:r>
+        <w:t>:</w:t>
+      </w:r>
+    </w:p>
+    <w:p>
+      <w:pPr>
+        <w:numPr>
+          <w:ilvl w:val="1"/>
+          <w:numId w:val="38"/>
+        </w:numPr>
+      </w:pPr>
+      <w:r>
+        <w:t>Sử dụng React, Bootstrap, tối ưu trải nghiệm người dùng trên nhiều thiết bị.</w:t>
+      </w:r>
+    </w:p>
+    <w:p>
+      <w:pPr>
+        <w:numPr>
+          <w:ilvl w:val="0"/>
+          <w:numId w:val="38"/>
+        </w:numPr>
+      </w:pPr>
+      <w:r>
+        <w:rPr>
+          <w:b/>
+          <w:bCs/>
+        </w:rPr>
+        <w:t>Quản lý từ vựng cá nhân</w:t>
+      </w:r>
+      <w:r>
+        <w:t>:</w:t>
+      </w:r>
+    </w:p>
+    <w:p>
+      <w:pPr>
+        <w:numPr>
+          <w:ilvl w:val="1"/>
+          <w:numId w:val="38"/>
+        </w:numPr>
+      </w:pPr>
+      <w:r>
+        <w:t>Cho phép lưu, xem lại, tra nghĩa từ vựng đã học trong quá trình chat với AI.</w:t>
+      </w:r>
+    </w:p>
+    <w:p>
+      <w:pPr>
+        <w:numPr>
+          <w:ilvl w:val="0"/>
+          <w:numId w:val="38"/>
+        </w:numPr>
+      </w:pPr>
+      <w:r>
+        <w:rPr>
+          <w:b/>
+          <w:bCs/>
+        </w:rPr>
+        <w:t>Có thể mở rộng thêm các tính năng động</w:t>
+      </w:r>
+      <w:r>
+        <w:t>:</w:t>
+      </w:r>
+    </w:p>
+    <w:p>
+      <w:pPr>
+        <w:numPr>
+          <w:ilvl w:val="1"/>
+          <w:numId w:val="38"/>
+        </w:numPr>
+      </w:pPr>
+      <w:r>
+        <w:t>Kiến trúc backend và frontend đều hỗ trợ dễ dàng bổ sung các module mới (ví dụ: plug-in, đổi loại CSDL, thêm API...).</w:t>
+      </w:r>
+    </w:p>
+    <w:p>
+      <w:pPr>
+        <w:jc w:val="left"/>
+      </w:pPr>
+      <w:r>
+        <w:br w:type="page"/>
       </w:r>
     </w:p>
     <w:p>
@@ -2190,30 +2612,265 @@
           <w:color w:val="auto"/>
         </w:rPr>
       </w:pPr>
-      <w:bookmarkStart w:id="5" w:name="_Toc176926432"/>
-      <w:bookmarkStart w:id="6" w:name="_Toc369451684"/>
+      <w:bookmarkStart w:id="6" w:name="_Toc176926432"/>
+      <w:bookmarkStart w:id="7" w:name="_Toc200352460"/>
       <w:r>
         <w:rPr>
           <w:b w:val="0"/>
         </w:rPr>
+        <w:lastRenderedPageBreak/>
         <w:t>Hướng phát triển</w:t>
       </w:r>
-      <w:bookmarkEnd w:id="5"/>
       <w:bookmarkEnd w:id="6"/>
-    </w:p>
-    <w:p>
-      <w:pPr>
-        <w:rPr>
-          <w:i/>
-          <w:color w:val="0000FF"/>
-        </w:rPr>
-      </w:pPr>
-      <w:r>
-        <w:rPr>
-          <w:i/>
-          <w:color w:val="0000FF"/>
-        </w:rPr>
-        <w:t>Anh/Chị hãy nêu ra hướng phát triển (nếu có) của đề tài</w:t>
+      <w:bookmarkEnd w:id="7"/>
+    </w:p>
+    <w:p>
+      <w:pPr>
+        <w:rPr>
+          <w:b/>
+          <w:bCs/>
+        </w:rPr>
+      </w:pPr>
+      <w:r>
+        <w:rPr>
+          <w:b/>
+          <w:bCs/>
+        </w:rPr>
+        <w:t>1. Nâng cao trải nghiệm người dùng</w:t>
+      </w:r>
+    </w:p>
+    <w:p>
+      <w:pPr>
+        <w:numPr>
+          <w:ilvl w:val="0"/>
+          <w:numId w:val="40"/>
+        </w:numPr>
+      </w:pPr>
+      <w:r>
+        <w:t>Bổ sung chức năng đổi giao diện (skin/theme): Cho phép người dùng lựa chọn giao diện sáng/tối hoặc các chủ đề màu sắc khác nhau.</w:t>
+      </w:r>
+    </w:p>
+    <w:p>
+      <w:pPr>
+        <w:numPr>
+          <w:ilvl w:val="0"/>
+          <w:numId w:val="40"/>
+        </w:numPr>
+      </w:pPr>
+      <w:r>
+        <w:t>Tối ưu giao diện trên thiết bị di động: Đảm bảo ứng dụng hoạt động mượt mà trên smartphone, tablet.</w:t>
+      </w:r>
+    </w:p>
+    <w:p>
+      <w:pPr>
+        <w:rPr>
+          <w:b/>
+          <w:bCs/>
+        </w:rPr>
+      </w:pPr>
+      <w:r>
+        <w:rPr>
+          <w:b/>
+          <w:bCs/>
+        </w:rPr>
+        <w:t>2. Mở rộng chức năng học tập</w:t>
+      </w:r>
+    </w:p>
+    <w:p>
+      <w:pPr>
+        <w:numPr>
+          <w:ilvl w:val="0"/>
+          <w:numId w:val="41"/>
+        </w:numPr>
+      </w:pPr>
+      <w:r>
+        <w:t>Tích hợp chức năng luyện phát âm: Sử dụng AI để đánh giá phát âm của người học, đưa ra nhận xét và hướng dẫn sửa lỗi.</w:t>
+      </w:r>
+    </w:p>
+    <w:p>
+      <w:pPr>
+        <w:numPr>
+          <w:ilvl w:val="0"/>
+          <w:numId w:val="41"/>
+        </w:numPr>
+      </w:pPr>
+      <w:r>
+        <w:t>Thêm các mini-game học từ vựng: Giúp người dùng học từ mới qua trò chơi, tăng tính tương tác.</w:t>
+      </w:r>
+    </w:p>
+    <w:p>
+      <w:pPr>
+        <w:numPr>
+          <w:ilvl w:val="0"/>
+          <w:numId w:val="41"/>
+        </w:numPr>
+        <w:rPr>
+          <w:b/>
+          <w:bCs/>
+        </w:rPr>
+      </w:pPr>
+      <w:r>
+        <w:t>Tạo hệ thống nhắc nhở học tập: Gửi thông báo nhắc nhở người dùng ôn tập từ vựng hoặc luyện hội thoại hàng ngày.</w:t>
+      </w:r>
+    </w:p>
+    <w:p>
+      <w:pPr>
+        <w:rPr>
+          <w:b/>
+          <w:bCs/>
+        </w:rPr>
+      </w:pPr>
+      <w:r>
+        <w:rPr>
+          <w:b/>
+          <w:bCs/>
+        </w:rPr>
+        <w:t>3. Phát triển hệ thống quản trị</w:t>
+      </w:r>
+    </w:p>
+    <w:p>
+      <w:pPr>
+        <w:numPr>
+          <w:ilvl w:val="0"/>
+          <w:numId w:val="42"/>
+        </w:numPr>
+      </w:pPr>
+      <w:r>
+        <w:t>Phân quyền người dùng: Thêm chức năng quản trị viên, giáo viên, học viên với các quyền truy cập khác nhau.</w:t>
+      </w:r>
+    </w:p>
+    <w:p>
+      <w:pPr>
+        <w:numPr>
+          <w:ilvl w:val="0"/>
+          <w:numId w:val="42"/>
+        </w:numPr>
+      </w:pPr>
+      <w:r>
+        <w:t>Thống kê, báo cáo tiến độ học tập: Hiển thị biểu đồ, số liệu về quá trình học của từng người dùng.</w:t>
+      </w:r>
+    </w:p>
+    <w:p>
+      <w:pPr>
+        <w:rPr>
+          <w:b/>
+          <w:bCs/>
+        </w:rPr>
+      </w:pPr>
+      <w:r>
+        <w:rPr>
+          <w:b/>
+          <w:bCs/>
+        </w:rPr>
+        <w:t>4. Mở rộng tích hợp công nghệ</w:t>
+      </w:r>
+    </w:p>
+    <w:p>
+      <w:pPr>
+        <w:numPr>
+          <w:ilvl w:val="0"/>
+          <w:numId w:val="43"/>
+        </w:numPr>
+      </w:pPr>
+      <w:r>
+        <w:t>Hỗ trợ đa ngôn ngữ: Không chỉ tiếng Anh, có thể mở rộng sang các ngôn ngữ khác như tiếng Nhật, Hàn, Trung...</w:t>
+      </w:r>
+    </w:p>
+    <w:p>
+      <w:pPr>
+        <w:numPr>
+          <w:ilvl w:val="0"/>
+          <w:numId w:val="43"/>
+        </w:numPr>
+      </w:pPr>
+      <w:r>
+        <w:t>Tích hợp thêm các API AI khác: Ví dụ như Google Speech-to-Text, Text-to-Speech để nâng cao khả năng giao tiếp bằng giọng nói.</w:t>
+      </w:r>
+    </w:p>
+    <w:p>
+      <w:pPr>
+        <w:numPr>
+          <w:ilvl w:val="0"/>
+          <w:numId w:val="43"/>
+        </w:numPr>
+      </w:pPr>
+      <w:r>
+        <w:t>Cho phép bổ sung tính năng động qua plug-in: Xây dựng hệ thống plug-in để cộng đồng có thể phát triển thêm các tính năng mới.</w:t>
+      </w:r>
+    </w:p>
+    <w:p>
+      <w:pPr>
+        <w:rPr>
+          <w:b/>
+          <w:bCs/>
+        </w:rPr>
+      </w:pPr>
+      <w:r>
+        <w:rPr>
+          <w:b/>
+          <w:bCs/>
+        </w:rPr>
+        <w:t>5. Nâng cao bảo mật và hiệu năng</w:t>
+      </w:r>
+    </w:p>
+    <w:p>
+      <w:pPr>
+        <w:numPr>
+          <w:ilvl w:val="0"/>
+          <w:numId w:val="44"/>
+        </w:numPr>
+      </w:pPr>
+      <w:r>
+        <w:t>Bảo mật thông tin người dùng: Mã hóa dữ liệu nhạy cảm, xác thực hai lớp (2FA).</w:t>
+      </w:r>
+    </w:p>
+    <w:p>
+      <w:pPr>
+        <w:numPr>
+          <w:ilvl w:val="0"/>
+          <w:numId w:val="44"/>
+        </w:numPr>
+      </w:pPr>
+      <w:r>
+        <w:lastRenderedPageBreak/>
+        <w:t>Tối ưu hiệu năng hệ thống: Sử dụng cache, tối ưu truy vấn database, hỗ trợ mở rộng theo chiều ngang (scaling).</w:t>
+      </w:r>
+    </w:p>
+    <w:p>
+      <w:pPr>
+        <w:rPr>
+          <w:b/>
+          <w:bCs/>
+        </w:rPr>
+      </w:pPr>
+      <w:r>
+        <w:rPr>
+          <w:b/>
+          <w:bCs/>
+        </w:rPr>
+        <w:t>6. Triển khai thực tế và thương mại hóa</w:t>
+      </w:r>
+    </w:p>
+    <w:p>
+      <w:pPr>
+        <w:numPr>
+          <w:ilvl w:val="0"/>
+          <w:numId w:val="45"/>
+        </w:numPr>
+      </w:pPr>
+      <w:r>
+        <w:t>Triển khai trên cloud (AWS, Azure, GCP): Đảm bảo khả năng mở rộng và vận hành ổn định.</w:t>
+      </w:r>
+    </w:p>
+    <w:p>
+      <w:pPr>
+        <w:numPr>
+          <w:ilvl w:val="0"/>
+          <w:numId w:val="45"/>
+        </w:numPr>
+      </w:pPr>
+      <w:r>
+        <w:t>Xây dựng mô hình kinh doanh: Cung cấp các gói học tập trả phí, tài khoản premium với nhiều tính năng nâng cao.</w:t>
       </w:r>
     </w:p>
     <w:p>
@@ -2227,8 +2884,8 @@
     </w:p>
     <w:p/>
     <w:sectPr>
-      <w:headerReference w:type="default" r:id="rId15"/>
-      <w:footerReference w:type="default" r:id="rId16"/>
+      <w:headerReference w:type="default" r:id="rId12"/>
+      <w:footerReference w:type="default" r:id="rId13"/>
       <w:pgSz w:w="12240" w:h="15840"/>
       <w:pgMar w:top="1080" w:right="1080" w:bottom="1080" w:left="1080" w:header="720" w:footer="720" w:gutter="0"/>
       <w:cols w:space="720"/>
@@ -2239,7 +2896,7 @@
 </file>
 
 <file path=word/endnotes.xml><?xml version="1.0" encoding="utf-8"?>
-<w:endnotes xmlns:wpc="http://schemas.microsoft.com/office/word/2010/wordprocessingCanvas" xmlns:cx="http://schemas.microsoft.com/office/drawing/2014/chartex" xmlns:cx1="http://schemas.microsoft.com/office/drawing/2015/9/8/chartex" xmlns:cx2="http://schemas.microsoft.com/office/drawing/2015/10/21/chartex" xmlns:cx3="http://schemas.microsoft.com/office/drawing/2016/5/9/chartex" xmlns:cx4="http://schemas.microsoft.com/office/drawing/2016/5/10/chartex" xmlns:cx5="http://schemas.microsoft.com/office/drawing/2016/5/11/chartex" xmlns:cx6="http://schemas.microsoft.com/office/drawing/2016/5/12/chartex" xmlns:cx7="http://schemas.microsoft.com/office/drawing/2016/5/13/chartex" xmlns:cx8="http://schemas.microsoft.com/office/drawing/2016/5/14/chartex" xmlns:mc="http://schemas.openxmlformats.org/markup-compatibility/2006" xmlns:aink="http://schemas.microsoft.com/office/drawing/2016/ink" xmlns:am3d="http://schemas.microsoft.com/office/drawing/2017/model3d" xmlns:o="urn:schemas-microsoft-com:office:office" xmlns:oel="http://schemas.microsoft.com/office/2019/extlst" xmlns:r="http://schemas.openxmlformats.org/officeDocument/2006/relationships" xmlns:m="http://schemas.openxmlformats.org/officeDocument/2006/math" xmlns:v="urn:schemas-microsoft-com:vml" xmlns:wp14="http://schemas.microsoft.com/office/word/2010/wordprocessingDrawing" xmlns:wp="http://schemas.openxmlformats.org/drawingml/2006/wordprocessingDrawing" xmlns:w10="urn:schemas-microsoft-com:office:word" xmlns:w="http://schemas.openxmlformats.org/wordprocessingml/2006/main" xmlns:w14="http://schemas.microsoft.com/office/word/2010/wordml" xmlns:w15="http://schemas.microsoft.com/office/word/2012/wordml" xmlns:w16cex="http://schemas.microsoft.com/office/word/2018/wordml/cex" xmlns:w16cid="http://schemas.microsoft.com/office/word/2016/wordml/cid" xmlns:w16="http://schemas.microsoft.com/office/word/2018/wordml" xmlns:w16sdtdh="http://schemas.microsoft.com/office/word/2020/wordml/sdtdatahash" xmlns:w16se="http://schemas.microsoft.com/office/word/2015/wordml/symex" xmlns:wpg="http://schemas.microsoft.com/office/word/2010/wordprocessingGroup" xmlns:wpi="http://schemas.microsoft.com/office/word/2010/wordprocessingInk" xmlns:wne="http://schemas.microsoft.com/office/word/2006/wordml" xmlns:wps="http://schemas.microsoft.com/office/word/2010/wordprocessingShape" mc:Ignorable="w14 w15 w16se w16cid w16 w16cex w16sdtdh wp14">
+<w:endnotes xmlns:wpc="http://schemas.microsoft.com/office/word/2010/wordprocessingCanvas" xmlns:cx="http://schemas.microsoft.com/office/drawing/2014/chartex" xmlns:cx1="http://schemas.microsoft.com/office/drawing/2015/9/8/chartex" xmlns:cx2="http://schemas.microsoft.com/office/drawing/2015/10/21/chartex" xmlns:cx3="http://schemas.microsoft.com/office/drawing/2016/5/9/chartex" xmlns:cx4="http://schemas.microsoft.com/office/drawing/2016/5/10/chartex" xmlns:cx5="http://schemas.microsoft.com/office/drawing/2016/5/11/chartex" xmlns:cx6="http://schemas.microsoft.com/office/drawing/2016/5/12/chartex" xmlns:cx7="http://schemas.microsoft.com/office/drawing/2016/5/13/chartex" xmlns:cx8="http://schemas.microsoft.com/office/drawing/2016/5/14/chartex" xmlns:mc="http://schemas.openxmlformats.org/markup-compatibility/2006" xmlns:aink="http://schemas.microsoft.com/office/drawing/2016/ink" xmlns:am3d="http://schemas.microsoft.com/office/drawing/2017/model3d" xmlns:o="urn:schemas-microsoft-com:office:office" xmlns:oel="http://schemas.microsoft.com/office/2019/extlst" xmlns:r="http://schemas.openxmlformats.org/officeDocument/2006/relationships" xmlns:m="http://schemas.openxmlformats.org/officeDocument/2006/math" xmlns:v="urn:schemas-microsoft-com:vml" xmlns:wp14="http://schemas.microsoft.com/office/word/2010/wordprocessingDrawing" xmlns:wp="http://schemas.openxmlformats.org/drawingml/2006/wordprocessingDrawing" xmlns:w10="urn:schemas-microsoft-com:office:word" xmlns:w="http://schemas.openxmlformats.org/wordprocessingml/2006/main" xmlns:w14="http://schemas.microsoft.com/office/word/2010/wordml" xmlns:w15="http://schemas.microsoft.com/office/word/2012/wordml" xmlns:w16cex="http://schemas.microsoft.com/office/word/2018/wordml/cex" xmlns:w16cid="http://schemas.microsoft.com/office/word/2016/wordml/cid" xmlns:w16="http://schemas.microsoft.com/office/word/2018/wordml" xmlns:w16du="http://schemas.microsoft.com/office/word/2023/wordml/word16du" xmlns:w16sdtdh="http://schemas.microsoft.com/office/word/2020/wordml/sdtdatahash" xmlns:w16sdtfl="http://schemas.microsoft.com/office/word/2024/wordml/sdtformatlock" xmlns:w16se="http://schemas.microsoft.com/office/word/2015/wordml/symex" xmlns:wpg="http://schemas.microsoft.com/office/word/2010/wordprocessingGroup" xmlns:wpi="http://schemas.microsoft.com/office/word/2010/wordprocessingInk" xmlns:wne="http://schemas.microsoft.com/office/word/2006/wordml" xmlns:wps="http://schemas.microsoft.com/office/word/2010/wordprocessingShape" mc:Ignorable="w14 w15 w16se w16cid w16 w16cex w16sdtdh w16sdtfl w16du wp14">
   <w:endnote w:type="separator" w:id="-1">
     <w:p>
       <w:pPr>
@@ -2264,7 +2921,7 @@
 </file>
 
 <file path=word/footer1.xml><?xml version="1.0" encoding="utf-8"?>
-<w:ftr xmlns:wpc="http://schemas.microsoft.com/office/word/2010/wordprocessingCanvas" xmlns:cx="http://schemas.microsoft.com/office/drawing/2014/chartex" xmlns:cx1="http://schemas.microsoft.com/office/drawing/2015/9/8/chartex" xmlns:cx2="http://schemas.microsoft.com/office/drawing/2015/10/21/chartex" xmlns:cx3="http://schemas.microsoft.com/office/drawing/2016/5/9/chartex" xmlns:cx4="http://schemas.microsoft.com/office/drawing/2016/5/10/chartex" xmlns:cx5="http://schemas.microsoft.com/office/drawing/2016/5/11/chartex" xmlns:cx6="http://schemas.microsoft.com/office/drawing/2016/5/12/chartex" xmlns:cx7="http://schemas.microsoft.com/office/drawing/2016/5/13/chartex" xmlns:cx8="http://schemas.microsoft.com/office/drawing/2016/5/14/chartex" xmlns:mc="http://schemas.openxmlformats.org/markup-compatibility/2006" xmlns:aink="http://schemas.microsoft.com/office/drawing/2016/ink" xmlns:am3d="http://schemas.microsoft.com/office/drawing/2017/model3d" xmlns:o="urn:schemas-microsoft-com:office:office" xmlns:oel="http://schemas.microsoft.com/office/2019/extlst" xmlns:r="http://schemas.openxmlformats.org/officeDocument/2006/relationships" xmlns:m="http://schemas.openxmlformats.org/officeDocument/2006/math" xmlns:v="urn:schemas-microsoft-com:vml" xmlns:wp14="http://schemas.microsoft.com/office/word/2010/wordprocessingDrawing" xmlns:wp="http://schemas.openxmlformats.org/drawingml/2006/wordprocessingDrawing" xmlns:w10="urn:schemas-microsoft-com:office:word" xmlns:w="http://schemas.openxmlformats.org/wordprocessingml/2006/main" xmlns:w14="http://schemas.microsoft.com/office/word/2010/wordml" xmlns:w15="http://schemas.microsoft.com/office/word/2012/wordml" xmlns:w16cex="http://schemas.microsoft.com/office/word/2018/wordml/cex" xmlns:w16cid="http://schemas.microsoft.com/office/word/2016/wordml/cid" xmlns:w16="http://schemas.microsoft.com/office/word/2018/wordml" xmlns:w16sdtdh="http://schemas.microsoft.com/office/word/2020/wordml/sdtdatahash" xmlns:w16se="http://schemas.microsoft.com/office/word/2015/wordml/symex" xmlns:wpg="http://schemas.microsoft.com/office/word/2010/wordprocessingGroup" xmlns:wpi="http://schemas.microsoft.com/office/word/2010/wordprocessingInk" xmlns:wne="http://schemas.microsoft.com/office/word/2006/wordml" xmlns:wps="http://schemas.microsoft.com/office/word/2010/wordprocessingShape" mc:Ignorable="w14 w15 w16se w16cid w16 w16cex w16sdtdh wp14">
+<w:ftr xmlns:wpc="http://schemas.microsoft.com/office/word/2010/wordprocessingCanvas" xmlns:cx="http://schemas.microsoft.com/office/drawing/2014/chartex" xmlns:cx1="http://schemas.microsoft.com/office/drawing/2015/9/8/chartex" xmlns:cx2="http://schemas.microsoft.com/office/drawing/2015/10/21/chartex" xmlns:cx3="http://schemas.microsoft.com/office/drawing/2016/5/9/chartex" xmlns:cx4="http://schemas.microsoft.com/office/drawing/2016/5/10/chartex" xmlns:cx5="http://schemas.microsoft.com/office/drawing/2016/5/11/chartex" xmlns:cx6="http://schemas.microsoft.com/office/drawing/2016/5/12/chartex" xmlns:cx7="http://schemas.microsoft.com/office/drawing/2016/5/13/chartex" xmlns:cx8="http://schemas.microsoft.com/office/drawing/2016/5/14/chartex" xmlns:mc="http://schemas.openxmlformats.org/markup-compatibility/2006" xmlns:aink="http://schemas.microsoft.com/office/drawing/2016/ink" xmlns:am3d="http://schemas.microsoft.com/office/drawing/2017/model3d" xmlns:o="urn:schemas-microsoft-com:office:office" xmlns:oel="http://schemas.microsoft.com/office/2019/extlst" xmlns:r="http://schemas.openxmlformats.org/officeDocument/2006/relationships" xmlns:m="http://schemas.openxmlformats.org/officeDocument/2006/math" xmlns:v="urn:schemas-microsoft-com:vml" xmlns:wp14="http://schemas.microsoft.com/office/word/2010/wordprocessingDrawing" xmlns:wp="http://schemas.openxmlformats.org/drawingml/2006/wordprocessingDrawing" xmlns:w10="urn:schemas-microsoft-com:office:word" xmlns:w="http://schemas.openxmlformats.org/wordprocessingml/2006/main" xmlns:w14="http://schemas.microsoft.com/office/word/2010/wordml" xmlns:w15="http://schemas.microsoft.com/office/word/2012/wordml" xmlns:w16cex="http://schemas.microsoft.com/office/word/2018/wordml/cex" xmlns:w16cid="http://schemas.microsoft.com/office/word/2016/wordml/cid" xmlns:w16="http://schemas.microsoft.com/office/word/2018/wordml" xmlns:w16du="http://schemas.microsoft.com/office/word/2023/wordml/word16du" xmlns:w16sdtdh="http://schemas.microsoft.com/office/word/2020/wordml/sdtdatahash" xmlns:w16sdtfl="http://schemas.microsoft.com/office/word/2024/wordml/sdtformatlock" xmlns:w16se="http://schemas.microsoft.com/office/word/2015/wordml/symex" xmlns:wpg="http://schemas.microsoft.com/office/word/2010/wordprocessingGroup" xmlns:wpi="http://schemas.microsoft.com/office/word/2010/wordprocessingInk" xmlns:wne="http://schemas.microsoft.com/office/word/2006/wordml" xmlns:wps="http://schemas.microsoft.com/office/word/2010/wordprocessingShape" mc:Ignorable="w14 w15 w16se w16cid w16 w16cex w16sdtdh w16sdtfl w16du wp14">
   <w:p>
     <w:pPr>
       <w:pStyle w:val="Chntrang"/>
@@ -2274,7 +2931,7 @@
 </file>
 
 <file path=word/footer2.xml><?xml version="1.0" encoding="utf-8"?>
-<w:ftr xmlns:wpc="http://schemas.microsoft.com/office/word/2010/wordprocessingCanvas" xmlns:cx="http://schemas.microsoft.com/office/drawing/2014/chartex" xmlns:cx1="http://schemas.microsoft.com/office/drawing/2015/9/8/chartex" xmlns:cx2="http://schemas.microsoft.com/office/drawing/2015/10/21/chartex" xmlns:cx3="http://schemas.microsoft.com/office/drawing/2016/5/9/chartex" xmlns:cx4="http://schemas.microsoft.com/office/drawing/2016/5/10/chartex" xmlns:cx5="http://schemas.microsoft.com/office/drawing/2016/5/11/chartex" xmlns:cx6="http://schemas.microsoft.com/office/drawing/2016/5/12/chartex" xmlns:cx7="http://schemas.microsoft.com/office/drawing/2016/5/13/chartex" xmlns:cx8="http://schemas.microsoft.com/office/drawing/2016/5/14/chartex" xmlns:mc="http://schemas.openxmlformats.org/markup-compatibility/2006" xmlns:aink="http://schemas.microsoft.com/office/drawing/2016/ink" xmlns:am3d="http://schemas.microsoft.com/office/drawing/2017/model3d" xmlns:o="urn:schemas-microsoft-com:office:office" xmlns:oel="http://schemas.microsoft.com/office/2019/extlst" xmlns:r="http://schemas.openxmlformats.org/officeDocument/2006/relationships" xmlns:m="http://schemas.openxmlformats.org/officeDocument/2006/math" xmlns:v="urn:schemas-microsoft-com:vml" xmlns:wp14="http://schemas.microsoft.com/office/word/2010/wordprocessingDrawing" xmlns:wp="http://schemas.openxmlformats.org/drawingml/2006/wordprocessingDrawing" xmlns:w10="urn:schemas-microsoft-com:office:word" xmlns:w="http://schemas.openxmlformats.org/wordprocessingml/2006/main" xmlns:w14="http://schemas.microsoft.com/office/word/2010/wordml" xmlns:w15="http://schemas.microsoft.com/office/word/2012/wordml" xmlns:w16cex="http://schemas.microsoft.com/office/word/2018/wordml/cex" xmlns:w16cid="http://schemas.microsoft.com/office/word/2016/wordml/cid" xmlns:w16="http://schemas.microsoft.com/office/word/2018/wordml" xmlns:w16sdtdh="http://schemas.microsoft.com/office/word/2020/wordml/sdtdatahash" xmlns:w16se="http://schemas.microsoft.com/office/word/2015/wordml/symex" xmlns:wpg="http://schemas.microsoft.com/office/word/2010/wordprocessingGroup" xmlns:wpi="http://schemas.microsoft.com/office/word/2010/wordprocessingInk" xmlns:wne="http://schemas.microsoft.com/office/word/2006/wordml" xmlns:wps="http://schemas.microsoft.com/office/word/2010/wordprocessingShape" mc:Ignorable="w14 w15 w16se w16cid w16 w16cex w16sdtdh wp14">
+<w:ftr xmlns:wpc="http://schemas.microsoft.com/office/word/2010/wordprocessingCanvas" xmlns:cx="http://schemas.microsoft.com/office/drawing/2014/chartex" xmlns:cx1="http://schemas.microsoft.com/office/drawing/2015/9/8/chartex" xmlns:cx2="http://schemas.microsoft.com/office/drawing/2015/10/21/chartex" xmlns:cx3="http://schemas.microsoft.com/office/drawing/2016/5/9/chartex" xmlns:cx4="http://schemas.microsoft.com/office/drawing/2016/5/10/chartex" xmlns:cx5="http://schemas.microsoft.com/office/drawing/2016/5/11/chartex" xmlns:cx6="http://schemas.microsoft.com/office/drawing/2016/5/12/chartex" xmlns:cx7="http://schemas.microsoft.com/office/drawing/2016/5/13/chartex" xmlns:cx8="http://schemas.microsoft.com/office/drawing/2016/5/14/chartex" xmlns:mc="http://schemas.openxmlformats.org/markup-compatibility/2006" xmlns:aink="http://schemas.microsoft.com/office/drawing/2016/ink" xmlns:am3d="http://schemas.microsoft.com/office/drawing/2017/model3d" xmlns:o="urn:schemas-microsoft-com:office:office" xmlns:oel="http://schemas.microsoft.com/office/2019/extlst" xmlns:r="http://schemas.openxmlformats.org/officeDocument/2006/relationships" xmlns:m="http://schemas.openxmlformats.org/officeDocument/2006/math" xmlns:v="urn:schemas-microsoft-com:vml" xmlns:wp14="http://schemas.microsoft.com/office/word/2010/wordprocessingDrawing" xmlns:wp="http://schemas.openxmlformats.org/drawingml/2006/wordprocessingDrawing" xmlns:w10="urn:schemas-microsoft-com:office:word" xmlns:w="http://schemas.openxmlformats.org/wordprocessingml/2006/main" xmlns:w14="http://schemas.microsoft.com/office/word/2010/wordml" xmlns:w15="http://schemas.microsoft.com/office/word/2012/wordml" xmlns:w16cex="http://schemas.microsoft.com/office/word/2018/wordml/cex" xmlns:w16cid="http://schemas.microsoft.com/office/word/2016/wordml/cid" xmlns:w16="http://schemas.microsoft.com/office/word/2018/wordml" xmlns:w16du="http://schemas.microsoft.com/office/word/2023/wordml/word16du" xmlns:w16sdtdh="http://schemas.microsoft.com/office/word/2020/wordml/sdtdatahash" xmlns:w16sdtfl="http://schemas.microsoft.com/office/word/2024/wordml/sdtformatlock" xmlns:w16se="http://schemas.microsoft.com/office/word/2015/wordml/symex" xmlns:wpg="http://schemas.microsoft.com/office/word/2010/wordprocessingGroup" xmlns:wpi="http://schemas.microsoft.com/office/word/2010/wordprocessingInk" xmlns:wne="http://schemas.microsoft.com/office/word/2006/wordml" xmlns:wps="http://schemas.microsoft.com/office/word/2010/wordprocessingShape" mc:Ignorable="w14 w15 w16se w16cid w16 w16cex w16sdtdh w16sdtfl w16du wp14">
   <w:tbl>
     <w:tblPr>
       <w:tblW w:w="5000" w:type="pct"/>
@@ -2416,7 +3073,7 @@
 </file>
 
 <file path=word/footnotes.xml><?xml version="1.0" encoding="utf-8"?>
-<w:footnotes xmlns:wpc="http://schemas.microsoft.com/office/word/2010/wordprocessingCanvas" xmlns:cx="http://schemas.microsoft.com/office/drawing/2014/chartex" xmlns:cx1="http://schemas.microsoft.com/office/drawing/2015/9/8/chartex" xmlns:cx2="http://schemas.microsoft.com/office/drawing/2015/10/21/chartex" xmlns:cx3="http://schemas.microsoft.com/office/drawing/2016/5/9/chartex" xmlns:cx4="http://schemas.microsoft.com/office/drawing/2016/5/10/chartex" xmlns:cx5="http://schemas.microsoft.com/office/drawing/2016/5/11/chartex" xmlns:cx6="http://schemas.microsoft.com/office/drawing/2016/5/12/chartex" xmlns:cx7="http://schemas.microsoft.com/office/drawing/2016/5/13/chartex" xmlns:cx8="http://schemas.microsoft.com/office/drawing/2016/5/14/chartex" xmlns:mc="http://schemas.openxmlformats.org/markup-compatibility/2006" xmlns:aink="http://schemas.microsoft.com/office/drawing/2016/ink" xmlns:am3d="http://schemas.microsoft.com/office/drawing/2017/model3d" xmlns:o="urn:schemas-microsoft-com:office:office" xmlns:oel="http://schemas.microsoft.com/office/2019/extlst" xmlns:r="http://schemas.openxmlformats.org/officeDocument/2006/relationships" xmlns:m="http://schemas.openxmlformats.org/officeDocument/2006/math" xmlns:v="urn:schemas-microsoft-com:vml" xmlns:wp14="http://schemas.microsoft.com/office/word/2010/wordprocessingDrawing" xmlns:wp="http://schemas.openxmlformats.org/drawingml/2006/wordprocessingDrawing" xmlns:w10="urn:schemas-microsoft-com:office:word" xmlns:w="http://schemas.openxmlformats.org/wordprocessingml/2006/main" xmlns:w14="http://schemas.microsoft.com/office/word/2010/wordml" xmlns:w15="http://schemas.microsoft.com/office/word/2012/wordml" xmlns:w16cex="http://schemas.microsoft.com/office/word/2018/wordml/cex" xmlns:w16cid="http://schemas.microsoft.com/office/word/2016/wordml/cid" xmlns:w16="http://schemas.microsoft.com/office/word/2018/wordml" xmlns:w16sdtdh="http://schemas.microsoft.com/office/word/2020/wordml/sdtdatahash" xmlns:w16se="http://schemas.microsoft.com/office/word/2015/wordml/symex" xmlns:wpg="http://schemas.microsoft.com/office/word/2010/wordprocessingGroup" xmlns:wpi="http://schemas.microsoft.com/office/word/2010/wordprocessingInk" xmlns:wne="http://schemas.microsoft.com/office/word/2006/wordml" xmlns:wps="http://schemas.microsoft.com/office/word/2010/wordprocessingShape" mc:Ignorable="w14 w15 w16se w16cid w16 w16cex w16sdtdh wp14">
+<w:footnotes xmlns:wpc="http://schemas.microsoft.com/office/word/2010/wordprocessingCanvas" xmlns:cx="http://schemas.microsoft.com/office/drawing/2014/chartex" xmlns:cx1="http://schemas.microsoft.com/office/drawing/2015/9/8/chartex" xmlns:cx2="http://schemas.microsoft.com/office/drawing/2015/10/21/chartex" xmlns:cx3="http://schemas.microsoft.com/office/drawing/2016/5/9/chartex" xmlns:cx4="http://schemas.microsoft.com/office/drawing/2016/5/10/chartex" xmlns:cx5="http://schemas.microsoft.com/office/drawing/2016/5/11/chartex" xmlns:cx6="http://schemas.microsoft.com/office/drawing/2016/5/12/chartex" xmlns:cx7="http://schemas.microsoft.com/office/drawing/2016/5/13/chartex" xmlns:cx8="http://schemas.microsoft.com/office/drawing/2016/5/14/chartex" xmlns:mc="http://schemas.openxmlformats.org/markup-compatibility/2006" xmlns:aink="http://schemas.microsoft.com/office/drawing/2016/ink" xmlns:am3d="http://schemas.microsoft.com/office/drawing/2017/model3d" xmlns:o="urn:schemas-microsoft-com:office:office" xmlns:oel="http://schemas.microsoft.com/office/2019/extlst" xmlns:r="http://schemas.openxmlformats.org/officeDocument/2006/relationships" xmlns:m="http://schemas.openxmlformats.org/officeDocument/2006/math" xmlns:v="urn:schemas-microsoft-com:vml" xmlns:wp14="http://schemas.microsoft.com/office/word/2010/wordprocessingDrawing" xmlns:wp="http://schemas.openxmlformats.org/drawingml/2006/wordprocessingDrawing" xmlns:w10="urn:schemas-microsoft-com:office:word" xmlns:w="http://schemas.openxmlformats.org/wordprocessingml/2006/main" xmlns:w14="http://schemas.microsoft.com/office/word/2010/wordml" xmlns:w15="http://schemas.microsoft.com/office/word/2012/wordml" xmlns:w16cex="http://schemas.microsoft.com/office/word/2018/wordml/cex" xmlns:w16cid="http://schemas.microsoft.com/office/word/2016/wordml/cid" xmlns:w16="http://schemas.microsoft.com/office/word/2018/wordml" xmlns:w16du="http://schemas.microsoft.com/office/word/2023/wordml/word16du" xmlns:w16sdtdh="http://schemas.microsoft.com/office/word/2020/wordml/sdtdatahash" xmlns:w16sdtfl="http://schemas.microsoft.com/office/word/2024/wordml/sdtformatlock" xmlns:w16se="http://schemas.microsoft.com/office/word/2015/wordml/symex" xmlns:wpg="http://schemas.microsoft.com/office/word/2010/wordprocessingGroup" xmlns:wpi="http://schemas.microsoft.com/office/word/2010/wordprocessingInk" xmlns:wne="http://schemas.microsoft.com/office/word/2006/wordml" xmlns:wps="http://schemas.microsoft.com/office/word/2010/wordprocessingShape" mc:Ignorable="w14 w15 w16se w16cid w16 w16cex w16sdtdh w16sdtfl w16du wp14">
   <w:footnote w:type="separator" w:id="-1">
     <w:p>
       <w:pPr>
@@ -2441,7 +3098,7 @@
 </file>
 
 <file path=word/header1.xml><?xml version="1.0" encoding="utf-8"?>
-<w:hdr xmlns:wpc="http://schemas.microsoft.com/office/word/2010/wordprocessingCanvas" xmlns:cx="http://schemas.microsoft.com/office/drawing/2014/chartex" xmlns:cx1="http://schemas.microsoft.com/office/drawing/2015/9/8/chartex" xmlns:cx2="http://schemas.microsoft.com/office/drawing/2015/10/21/chartex" xmlns:cx3="http://schemas.microsoft.com/office/drawing/2016/5/9/chartex" xmlns:cx4="http://schemas.microsoft.com/office/drawing/2016/5/10/chartex" xmlns:cx5="http://schemas.microsoft.com/office/drawing/2016/5/11/chartex" xmlns:cx6="http://schemas.microsoft.com/office/drawing/2016/5/12/chartex" xmlns:cx7="http://schemas.microsoft.com/office/drawing/2016/5/13/chartex" xmlns:cx8="http://schemas.microsoft.com/office/drawing/2016/5/14/chartex" xmlns:mc="http://schemas.openxmlformats.org/markup-compatibility/2006" xmlns:aink="http://schemas.microsoft.com/office/drawing/2016/ink" xmlns:am3d="http://schemas.microsoft.com/office/drawing/2017/model3d" xmlns:o="urn:schemas-microsoft-com:office:office" xmlns:oel="http://schemas.microsoft.com/office/2019/extlst" xmlns:r="http://schemas.openxmlformats.org/officeDocument/2006/relationships" xmlns:m="http://schemas.openxmlformats.org/officeDocument/2006/math" xmlns:v="urn:schemas-microsoft-com:vml" xmlns:wp14="http://schemas.microsoft.com/office/word/2010/wordprocessingDrawing" xmlns:wp="http://schemas.openxmlformats.org/drawingml/2006/wordprocessingDrawing" xmlns:w10="urn:schemas-microsoft-com:office:word" xmlns:w="http://schemas.openxmlformats.org/wordprocessingml/2006/main" xmlns:w14="http://schemas.microsoft.com/office/word/2010/wordml" xmlns:w15="http://schemas.microsoft.com/office/word/2012/wordml" xmlns:w16cex="http://schemas.microsoft.com/office/word/2018/wordml/cex" xmlns:w16cid="http://schemas.microsoft.com/office/word/2016/wordml/cid" xmlns:w16="http://schemas.microsoft.com/office/word/2018/wordml" xmlns:w16sdtdh="http://schemas.microsoft.com/office/word/2020/wordml/sdtdatahash" xmlns:w16se="http://schemas.microsoft.com/office/word/2015/wordml/symex" xmlns:wpg="http://schemas.microsoft.com/office/word/2010/wordprocessingGroup" xmlns:wpi="http://schemas.microsoft.com/office/word/2010/wordprocessingInk" xmlns:wne="http://schemas.microsoft.com/office/word/2006/wordml" xmlns:wps="http://schemas.microsoft.com/office/word/2010/wordprocessingShape" mc:Ignorable="w14 w15 w16se w16cid w16 w16cex w16sdtdh wp14">
+<w:hdr xmlns:wpc="http://schemas.microsoft.com/office/word/2010/wordprocessingCanvas" xmlns:cx="http://schemas.microsoft.com/office/drawing/2014/chartex" xmlns:cx1="http://schemas.microsoft.com/office/drawing/2015/9/8/chartex" xmlns:cx2="http://schemas.microsoft.com/office/drawing/2015/10/21/chartex" xmlns:cx3="http://schemas.microsoft.com/office/drawing/2016/5/9/chartex" xmlns:cx4="http://schemas.microsoft.com/office/drawing/2016/5/10/chartex" xmlns:cx5="http://schemas.microsoft.com/office/drawing/2016/5/11/chartex" xmlns:cx6="http://schemas.microsoft.com/office/drawing/2016/5/12/chartex" xmlns:cx7="http://schemas.microsoft.com/office/drawing/2016/5/13/chartex" xmlns:cx8="http://schemas.microsoft.com/office/drawing/2016/5/14/chartex" xmlns:mc="http://schemas.openxmlformats.org/markup-compatibility/2006" xmlns:aink="http://schemas.microsoft.com/office/drawing/2016/ink" xmlns:am3d="http://schemas.microsoft.com/office/drawing/2017/model3d" xmlns:o="urn:schemas-microsoft-com:office:office" xmlns:oel="http://schemas.microsoft.com/office/2019/extlst" xmlns:r="http://schemas.openxmlformats.org/officeDocument/2006/relationships" xmlns:m="http://schemas.openxmlformats.org/officeDocument/2006/math" xmlns:v="urn:schemas-microsoft-com:vml" xmlns:wp14="http://schemas.microsoft.com/office/word/2010/wordprocessingDrawing" xmlns:wp="http://schemas.openxmlformats.org/drawingml/2006/wordprocessingDrawing" xmlns:w10="urn:schemas-microsoft-com:office:word" xmlns:w="http://schemas.openxmlformats.org/wordprocessingml/2006/main" xmlns:w14="http://schemas.microsoft.com/office/word/2010/wordml" xmlns:w15="http://schemas.microsoft.com/office/word/2012/wordml" xmlns:w16cex="http://schemas.microsoft.com/office/word/2018/wordml/cex" xmlns:w16cid="http://schemas.microsoft.com/office/word/2016/wordml/cid" xmlns:w16="http://schemas.microsoft.com/office/word/2018/wordml" xmlns:w16du="http://schemas.microsoft.com/office/word/2023/wordml/word16du" xmlns:w16sdtdh="http://schemas.microsoft.com/office/word/2020/wordml/sdtdatahash" xmlns:w16sdtfl="http://schemas.microsoft.com/office/word/2024/wordml/sdtformatlock" xmlns:w16se="http://schemas.microsoft.com/office/word/2015/wordml/symex" xmlns:wpg="http://schemas.microsoft.com/office/word/2010/wordprocessingGroup" xmlns:wpi="http://schemas.microsoft.com/office/word/2010/wordprocessingInk" xmlns:wne="http://schemas.microsoft.com/office/word/2006/wordml" xmlns:wps="http://schemas.microsoft.com/office/word/2010/wordprocessingShape" mc:Ignorable="w14 w15 w16se w16cid w16 w16cex w16sdtdh w16sdtfl w16du wp14">
   <w:p>
     <w:pPr>
       <w:pStyle w:val="utrang"/>
@@ -2451,7 +3108,7 @@
 </file>
 
 <file path=word/header2.xml><?xml version="1.0" encoding="utf-8"?>
-<w:hdr xmlns:wpc="http://schemas.microsoft.com/office/word/2010/wordprocessingCanvas" xmlns:cx="http://schemas.microsoft.com/office/drawing/2014/chartex" xmlns:cx1="http://schemas.microsoft.com/office/drawing/2015/9/8/chartex" xmlns:cx2="http://schemas.microsoft.com/office/drawing/2015/10/21/chartex" xmlns:cx3="http://schemas.microsoft.com/office/drawing/2016/5/9/chartex" xmlns:cx4="http://schemas.microsoft.com/office/drawing/2016/5/10/chartex" xmlns:cx5="http://schemas.microsoft.com/office/drawing/2016/5/11/chartex" xmlns:cx6="http://schemas.microsoft.com/office/drawing/2016/5/12/chartex" xmlns:cx7="http://schemas.microsoft.com/office/drawing/2016/5/13/chartex" xmlns:cx8="http://schemas.microsoft.com/office/drawing/2016/5/14/chartex" xmlns:mc="http://schemas.openxmlformats.org/markup-compatibility/2006" xmlns:aink="http://schemas.microsoft.com/office/drawing/2016/ink" xmlns:am3d="http://schemas.microsoft.com/office/drawing/2017/model3d" xmlns:o="urn:schemas-microsoft-com:office:office" xmlns:oel="http://schemas.microsoft.com/office/2019/extlst" xmlns:r="http://schemas.openxmlformats.org/officeDocument/2006/relationships" xmlns:m="http://schemas.openxmlformats.org/officeDocument/2006/math" xmlns:v="urn:schemas-microsoft-com:vml" xmlns:wp14="http://schemas.microsoft.com/office/word/2010/wordprocessingDrawing" xmlns:wp="http://schemas.openxmlformats.org/drawingml/2006/wordprocessingDrawing" xmlns:w10="urn:schemas-microsoft-com:office:word" xmlns:w="http://schemas.openxmlformats.org/wordprocessingml/2006/main" xmlns:w14="http://schemas.microsoft.com/office/word/2010/wordml" xmlns:w15="http://schemas.microsoft.com/office/word/2012/wordml" xmlns:w16cex="http://schemas.microsoft.com/office/word/2018/wordml/cex" xmlns:w16cid="http://schemas.microsoft.com/office/word/2016/wordml/cid" xmlns:w16="http://schemas.microsoft.com/office/word/2018/wordml" xmlns:w16sdtdh="http://schemas.microsoft.com/office/word/2020/wordml/sdtdatahash" xmlns:w16se="http://schemas.microsoft.com/office/word/2015/wordml/symex" xmlns:wpg="http://schemas.microsoft.com/office/word/2010/wordprocessingGroup" xmlns:wpi="http://schemas.microsoft.com/office/word/2010/wordprocessingInk" xmlns:wne="http://schemas.microsoft.com/office/word/2006/wordml" xmlns:wps="http://schemas.microsoft.com/office/word/2010/wordprocessingShape" mc:Ignorable="w14 w15 w16se w16cid w16 w16cex w16sdtdh wp14">
+<w:hdr xmlns:wpc="http://schemas.microsoft.com/office/word/2010/wordprocessingCanvas" xmlns:cx="http://schemas.microsoft.com/office/drawing/2014/chartex" xmlns:cx1="http://schemas.microsoft.com/office/drawing/2015/9/8/chartex" xmlns:cx2="http://schemas.microsoft.com/office/drawing/2015/10/21/chartex" xmlns:cx3="http://schemas.microsoft.com/office/drawing/2016/5/9/chartex" xmlns:cx4="http://schemas.microsoft.com/office/drawing/2016/5/10/chartex" xmlns:cx5="http://schemas.microsoft.com/office/drawing/2016/5/11/chartex" xmlns:cx6="http://schemas.microsoft.com/office/drawing/2016/5/12/chartex" xmlns:cx7="http://schemas.microsoft.com/office/drawing/2016/5/13/chartex" xmlns:cx8="http://schemas.microsoft.com/office/drawing/2016/5/14/chartex" xmlns:mc="http://schemas.openxmlformats.org/markup-compatibility/2006" xmlns:aink="http://schemas.microsoft.com/office/drawing/2016/ink" xmlns:am3d="http://schemas.microsoft.com/office/drawing/2017/model3d" xmlns:o="urn:schemas-microsoft-com:office:office" xmlns:oel="http://schemas.microsoft.com/office/2019/extlst" xmlns:r="http://schemas.openxmlformats.org/officeDocument/2006/relationships" xmlns:m="http://schemas.openxmlformats.org/officeDocument/2006/math" xmlns:v="urn:schemas-microsoft-com:vml" xmlns:wp14="http://schemas.microsoft.com/office/word/2010/wordprocessingDrawing" xmlns:wp="http://schemas.openxmlformats.org/drawingml/2006/wordprocessingDrawing" xmlns:w10="urn:schemas-microsoft-com:office:word" xmlns:w="http://schemas.openxmlformats.org/wordprocessingml/2006/main" xmlns:w14="http://schemas.microsoft.com/office/word/2010/wordml" xmlns:w15="http://schemas.microsoft.com/office/word/2012/wordml" xmlns:w16cex="http://schemas.microsoft.com/office/word/2018/wordml/cex" xmlns:w16cid="http://schemas.microsoft.com/office/word/2016/wordml/cid" xmlns:w16="http://schemas.microsoft.com/office/word/2018/wordml" xmlns:w16du="http://schemas.microsoft.com/office/word/2023/wordml/word16du" xmlns:w16sdtdh="http://schemas.microsoft.com/office/word/2020/wordml/sdtdatahash" xmlns:w16sdtfl="http://schemas.microsoft.com/office/word/2024/wordml/sdtformatlock" xmlns:w16se="http://schemas.microsoft.com/office/word/2015/wordml/symex" xmlns:wpg="http://schemas.microsoft.com/office/word/2010/wordprocessingGroup" xmlns:wpi="http://schemas.microsoft.com/office/word/2010/wordprocessingInk" xmlns:wne="http://schemas.microsoft.com/office/word/2006/wordml" xmlns:wps="http://schemas.microsoft.com/office/word/2010/wordprocessingShape" mc:Ignorable="w14 w15 w16se w16cid w16 w16cex w16sdtdh w16sdtfl w16du wp14">
   <w:tbl>
     <w:tblPr>
       <w:tblW w:w="5000" w:type="pct"/>
@@ -2536,7 +3193,7 @@
 </file>
 
 <file path=word/numbering.xml><?xml version="1.0" encoding="utf-8"?>
-<w:numbering xmlns:wpc="http://schemas.microsoft.com/office/word/2010/wordprocessingCanvas" xmlns:cx="http://schemas.microsoft.com/office/drawing/2014/chartex" xmlns:cx1="http://schemas.microsoft.com/office/drawing/2015/9/8/chartex" xmlns:cx2="http://schemas.microsoft.com/office/drawing/2015/10/21/chartex" xmlns:cx3="http://schemas.microsoft.com/office/drawing/2016/5/9/chartex" xmlns:cx4="http://schemas.microsoft.com/office/drawing/2016/5/10/chartex" xmlns:cx5="http://schemas.microsoft.com/office/drawing/2016/5/11/chartex" xmlns:cx6="http://schemas.microsoft.com/office/drawing/2016/5/12/chartex" xmlns:cx7="http://schemas.microsoft.com/office/drawing/2016/5/13/chartex" xmlns:cx8="http://schemas.microsoft.com/office/drawing/2016/5/14/chartex" xmlns:mc="http://schemas.openxmlformats.org/markup-compatibility/2006" xmlns:aink="http://schemas.microsoft.com/office/drawing/2016/ink" xmlns:am3d="http://schemas.microsoft.com/office/drawing/2017/model3d" xmlns:o="urn:schemas-microsoft-com:office:office" xmlns:oel="http://schemas.microsoft.com/office/2019/extlst" xmlns:r="http://schemas.openxmlformats.org/officeDocument/2006/relationships" xmlns:m="http://schemas.openxmlformats.org/officeDocument/2006/math" xmlns:v="urn:schemas-microsoft-com:vml" xmlns:wp14="http://schemas.microsoft.com/office/word/2010/wordprocessingDrawing" xmlns:wp="http://schemas.openxmlformats.org/drawingml/2006/wordprocessingDrawing" xmlns:w10="urn:schemas-microsoft-com:office:word" xmlns:w="http://schemas.openxmlformats.org/wordprocessingml/2006/main" xmlns:w14="http://schemas.microsoft.com/office/word/2010/wordml" xmlns:w15="http://schemas.microsoft.com/office/word/2012/wordml" xmlns:w16cex="http://schemas.microsoft.com/office/word/2018/wordml/cex" xmlns:w16cid="http://schemas.microsoft.com/office/word/2016/wordml/cid" xmlns:w16="http://schemas.microsoft.com/office/word/2018/wordml" xmlns:w16sdtdh="http://schemas.microsoft.com/office/word/2020/wordml/sdtdatahash" xmlns:w16se="http://schemas.microsoft.com/office/word/2015/wordml/symex" xmlns:wpg="http://schemas.microsoft.com/office/word/2010/wordprocessingGroup" xmlns:wpi="http://schemas.microsoft.com/office/word/2010/wordprocessingInk" xmlns:wne="http://schemas.microsoft.com/office/word/2006/wordml" xmlns:wps="http://schemas.microsoft.com/office/word/2010/wordprocessingShape" mc:Ignorable="w14 w15 w16se w16cid w16 w16cex w16sdtdh wp14">
+<w:numbering xmlns:wpc="http://schemas.microsoft.com/office/word/2010/wordprocessingCanvas" xmlns:cx="http://schemas.microsoft.com/office/drawing/2014/chartex" xmlns:cx1="http://schemas.microsoft.com/office/drawing/2015/9/8/chartex" xmlns:cx2="http://schemas.microsoft.com/office/drawing/2015/10/21/chartex" xmlns:cx3="http://schemas.microsoft.com/office/drawing/2016/5/9/chartex" xmlns:cx4="http://schemas.microsoft.com/office/drawing/2016/5/10/chartex" xmlns:cx5="http://schemas.microsoft.com/office/drawing/2016/5/11/chartex" xmlns:cx6="http://schemas.microsoft.com/office/drawing/2016/5/12/chartex" xmlns:cx7="http://schemas.microsoft.com/office/drawing/2016/5/13/chartex" xmlns:cx8="http://schemas.microsoft.com/office/drawing/2016/5/14/chartex" xmlns:mc="http://schemas.openxmlformats.org/markup-compatibility/2006" xmlns:aink="http://schemas.microsoft.com/office/drawing/2016/ink" xmlns:am3d="http://schemas.microsoft.com/office/drawing/2017/model3d" xmlns:o="urn:schemas-microsoft-com:office:office" xmlns:oel="http://schemas.microsoft.com/office/2019/extlst" xmlns:r="http://schemas.openxmlformats.org/officeDocument/2006/relationships" xmlns:m="http://schemas.openxmlformats.org/officeDocument/2006/math" xmlns:v="urn:schemas-microsoft-com:vml" xmlns:wp14="http://schemas.microsoft.com/office/word/2010/wordprocessingDrawing" xmlns:wp="http://schemas.openxmlformats.org/drawingml/2006/wordprocessingDrawing" xmlns:w10="urn:schemas-microsoft-com:office:word" xmlns:w="http://schemas.openxmlformats.org/wordprocessingml/2006/main" xmlns:w14="http://schemas.microsoft.com/office/word/2010/wordml" xmlns:w15="http://schemas.microsoft.com/office/word/2012/wordml" xmlns:w16cex="http://schemas.microsoft.com/office/word/2018/wordml/cex" xmlns:w16cid="http://schemas.microsoft.com/office/word/2016/wordml/cid" xmlns:w16="http://schemas.microsoft.com/office/word/2018/wordml" xmlns:w16du="http://schemas.microsoft.com/office/word/2023/wordml/word16du" xmlns:w16sdtdh="http://schemas.microsoft.com/office/word/2020/wordml/sdtdatahash" xmlns:w16sdtfl="http://schemas.microsoft.com/office/word/2024/wordml/sdtformatlock" xmlns:w16se="http://schemas.microsoft.com/office/word/2015/wordml/symex" xmlns:wpg="http://schemas.microsoft.com/office/word/2010/wordprocessingGroup" xmlns:wpi="http://schemas.microsoft.com/office/word/2010/wordprocessingInk" xmlns:wne="http://schemas.microsoft.com/office/word/2006/wordml" xmlns:wps="http://schemas.microsoft.com/office/word/2010/wordprocessingShape" mc:Ignorable="w14 w15 w16se w16cid w16 w16cex w16sdtdh w16sdtfl w16du wp14">
   <w:abstractNum w:abstractNumId="0" w15:restartNumberingAfterBreak="0">
     <w:nsid w:val="02216846"/>
     <w:multiLevelType w:val="multilevel"/>
@@ -2687,6 +3344,155 @@
     </w:lvl>
   </w:abstractNum>
   <w:abstractNum w:abstractNumId="1" w15:restartNumberingAfterBreak="0">
+    <w:nsid w:val="05944120"/>
+    <w:multiLevelType w:val="multilevel"/>
+    <w:tmpl w:val="5D7A7FC4"/>
+    <w:lvl w:ilvl="0">
+      <w:start w:val="1"/>
+      <w:numFmt w:val="bullet"/>
+      <w:lvlText w:val=""/>
+      <w:lvlJc w:val="left"/>
+      <w:pPr>
+        <w:tabs>
+          <w:tab w:val="num" w:pos="720"/>
+        </w:tabs>
+        <w:ind w:left="720" w:hanging="360"/>
+      </w:pPr>
+      <w:rPr>
+        <w:rFonts w:ascii="Symbol" w:hAnsi="Symbol" w:hint="default"/>
+        <w:sz w:val="20"/>
+      </w:rPr>
+    </w:lvl>
+    <w:lvl w:ilvl="1" w:tentative="1">
+      <w:start w:val="1"/>
+      <w:numFmt w:val="bullet"/>
+      <w:lvlText w:val="o"/>
+      <w:lvlJc w:val="left"/>
+      <w:pPr>
+        <w:tabs>
+          <w:tab w:val="num" w:pos="1440"/>
+        </w:tabs>
+        <w:ind w:left="1440" w:hanging="360"/>
+      </w:pPr>
+      <w:rPr>
+        <w:rFonts w:ascii="Courier New" w:hAnsi="Courier New" w:hint="default"/>
+        <w:sz w:val="20"/>
+      </w:rPr>
+    </w:lvl>
+    <w:lvl w:ilvl="2" w:tentative="1">
+      <w:start w:val="1"/>
+      <w:numFmt w:val="bullet"/>
+      <w:lvlText w:val=""/>
+      <w:lvlJc w:val="left"/>
+      <w:pPr>
+        <w:tabs>
+          <w:tab w:val="num" w:pos="2160"/>
+        </w:tabs>
+        <w:ind w:left="2160" w:hanging="360"/>
+      </w:pPr>
+      <w:rPr>
+        <w:rFonts w:ascii="Wingdings" w:hAnsi="Wingdings" w:hint="default"/>
+        <w:sz w:val="20"/>
+      </w:rPr>
+    </w:lvl>
+    <w:lvl w:ilvl="3" w:tentative="1">
+      <w:start w:val="1"/>
+      <w:numFmt w:val="bullet"/>
+      <w:lvlText w:val=""/>
+      <w:lvlJc w:val="left"/>
+      <w:pPr>
+        <w:tabs>
+          <w:tab w:val="num" w:pos="2880"/>
+        </w:tabs>
+        <w:ind w:left="2880" w:hanging="360"/>
+      </w:pPr>
+      <w:rPr>
+        <w:rFonts w:ascii="Wingdings" w:hAnsi="Wingdings" w:hint="default"/>
+        <w:sz w:val="20"/>
+      </w:rPr>
+    </w:lvl>
+    <w:lvl w:ilvl="4" w:tentative="1">
+      <w:start w:val="1"/>
+      <w:numFmt w:val="bullet"/>
+      <w:lvlText w:val=""/>
+      <w:lvlJc w:val="left"/>
+      <w:pPr>
+        <w:tabs>
+          <w:tab w:val="num" w:pos="3600"/>
+        </w:tabs>
+        <w:ind w:left="3600" w:hanging="360"/>
+      </w:pPr>
+      <w:rPr>
+        <w:rFonts w:ascii="Wingdings" w:hAnsi="Wingdings" w:hint="default"/>
+        <w:sz w:val="20"/>
+      </w:rPr>
+    </w:lvl>
+    <w:lvl w:ilvl="5" w:tentative="1">
+      <w:start w:val="1"/>
+      <w:numFmt w:val="bullet"/>
+      <w:lvlText w:val=""/>
+      <w:lvlJc w:val="left"/>
+      <w:pPr>
+        <w:tabs>
+          <w:tab w:val="num" w:pos="4320"/>
+        </w:tabs>
+        <w:ind w:left="4320" w:hanging="360"/>
+      </w:pPr>
+      <w:rPr>
+        <w:rFonts w:ascii="Wingdings" w:hAnsi="Wingdings" w:hint="default"/>
+        <w:sz w:val="20"/>
+      </w:rPr>
+    </w:lvl>
+    <w:lvl w:ilvl="6" w:tentative="1">
+      <w:start w:val="1"/>
+      <w:numFmt w:val="bullet"/>
+      <w:lvlText w:val=""/>
+      <w:lvlJc w:val="left"/>
+      <w:pPr>
+        <w:tabs>
+          <w:tab w:val="num" w:pos="5040"/>
+        </w:tabs>
+        <w:ind w:left="5040" w:hanging="360"/>
+      </w:pPr>
+      <w:rPr>
+        <w:rFonts w:ascii="Wingdings" w:hAnsi="Wingdings" w:hint="default"/>
+        <w:sz w:val="20"/>
+      </w:rPr>
+    </w:lvl>
+    <w:lvl w:ilvl="7" w:tentative="1">
+      <w:start w:val="1"/>
+      <w:numFmt w:val="bullet"/>
+      <w:lvlText w:val=""/>
+      <w:lvlJc w:val="left"/>
+      <w:pPr>
+        <w:tabs>
+          <w:tab w:val="num" w:pos="5760"/>
+        </w:tabs>
+        <w:ind w:left="5760" w:hanging="360"/>
+      </w:pPr>
+      <w:rPr>
+        <w:rFonts w:ascii="Wingdings" w:hAnsi="Wingdings" w:hint="default"/>
+        <w:sz w:val="20"/>
+      </w:rPr>
+    </w:lvl>
+    <w:lvl w:ilvl="8" w:tentative="1">
+      <w:start w:val="1"/>
+      <w:numFmt w:val="bullet"/>
+      <w:lvlText w:val=""/>
+      <w:lvlJc w:val="left"/>
+      <w:pPr>
+        <w:tabs>
+          <w:tab w:val="num" w:pos="6480"/>
+        </w:tabs>
+        <w:ind w:left="6480" w:hanging="360"/>
+      </w:pPr>
+      <w:rPr>
+        <w:rFonts w:ascii="Wingdings" w:hAnsi="Wingdings" w:hint="default"/>
+        <w:sz w:val="20"/>
+      </w:rPr>
+    </w:lvl>
+  </w:abstractNum>
+  <w:abstractNum w:abstractNumId="2" w15:restartNumberingAfterBreak="0">
     <w:nsid w:val="05E66B82"/>
     <w:multiLevelType w:val="hybridMultilevel"/>
     <w:tmpl w:val="5E066B0C"/>
@@ -2772,7 +3578,7 @@
       </w:pPr>
     </w:lvl>
   </w:abstractNum>
-  <w:abstractNum w:abstractNumId="2" w15:restartNumberingAfterBreak="0">
+  <w:abstractNum w:abstractNumId="3" w15:restartNumberingAfterBreak="0">
     <w:nsid w:val="065F1018"/>
     <w:multiLevelType w:val="hybridMultilevel"/>
     <w:tmpl w:val="33F0C410"/>
@@ -2885,7 +3691,7 @@
       </w:rPr>
     </w:lvl>
   </w:abstractNum>
-  <w:abstractNum w:abstractNumId="3" w15:restartNumberingAfterBreak="0">
+  <w:abstractNum w:abstractNumId="4" w15:restartNumberingAfterBreak="0">
     <w:nsid w:val="0979063E"/>
     <w:multiLevelType w:val="hybridMultilevel"/>
     <w:tmpl w:val="380CB10C"/>
@@ -2998,7 +3804,7 @@
       </w:rPr>
     </w:lvl>
   </w:abstractNum>
-  <w:abstractNum w:abstractNumId="4" w15:restartNumberingAfterBreak="0">
+  <w:abstractNum w:abstractNumId="5" w15:restartNumberingAfterBreak="0">
     <w:nsid w:val="0A8C43BC"/>
     <w:multiLevelType w:val="hybridMultilevel"/>
     <w:tmpl w:val="81AE8766"/>
@@ -3110,7 +3916,156 @@
       </w:rPr>
     </w:lvl>
   </w:abstractNum>
-  <w:abstractNum w:abstractNumId="5" w15:restartNumberingAfterBreak="0">
+  <w:abstractNum w:abstractNumId="6" w15:restartNumberingAfterBreak="0">
+    <w:nsid w:val="0FED1BB5"/>
+    <w:multiLevelType w:val="multilevel"/>
+    <w:tmpl w:val="2892CF86"/>
+    <w:lvl w:ilvl="0">
+      <w:start w:val="1"/>
+      <w:numFmt w:val="bullet"/>
+      <w:lvlText w:val=""/>
+      <w:lvlJc w:val="left"/>
+      <w:pPr>
+        <w:tabs>
+          <w:tab w:val="num" w:pos="720"/>
+        </w:tabs>
+        <w:ind w:left="720" w:hanging="360"/>
+      </w:pPr>
+      <w:rPr>
+        <w:rFonts w:ascii="Symbol" w:hAnsi="Symbol" w:hint="default"/>
+        <w:sz w:val="20"/>
+      </w:rPr>
+    </w:lvl>
+    <w:lvl w:ilvl="1">
+      <w:start w:val="1"/>
+      <w:numFmt w:val="bullet"/>
+      <w:lvlText w:val="o"/>
+      <w:lvlJc w:val="left"/>
+      <w:pPr>
+        <w:tabs>
+          <w:tab w:val="num" w:pos="1440"/>
+        </w:tabs>
+        <w:ind w:left="1440" w:hanging="360"/>
+      </w:pPr>
+      <w:rPr>
+        <w:rFonts w:ascii="Courier New" w:hAnsi="Courier New" w:hint="default"/>
+        <w:sz w:val="20"/>
+      </w:rPr>
+    </w:lvl>
+    <w:lvl w:ilvl="2" w:tentative="1">
+      <w:start w:val="1"/>
+      <w:numFmt w:val="bullet"/>
+      <w:lvlText w:val=""/>
+      <w:lvlJc w:val="left"/>
+      <w:pPr>
+        <w:tabs>
+          <w:tab w:val="num" w:pos="2160"/>
+        </w:tabs>
+        <w:ind w:left="2160" w:hanging="360"/>
+      </w:pPr>
+      <w:rPr>
+        <w:rFonts w:ascii="Wingdings" w:hAnsi="Wingdings" w:hint="default"/>
+        <w:sz w:val="20"/>
+      </w:rPr>
+    </w:lvl>
+    <w:lvl w:ilvl="3" w:tentative="1">
+      <w:start w:val="1"/>
+      <w:numFmt w:val="bullet"/>
+      <w:lvlText w:val=""/>
+      <w:lvlJc w:val="left"/>
+      <w:pPr>
+        <w:tabs>
+          <w:tab w:val="num" w:pos="2880"/>
+        </w:tabs>
+        <w:ind w:left="2880" w:hanging="360"/>
+      </w:pPr>
+      <w:rPr>
+        <w:rFonts w:ascii="Wingdings" w:hAnsi="Wingdings" w:hint="default"/>
+        <w:sz w:val="20"/>
+      </w:rPr>
+    </w:lvl>
+    <w:lvl w:ilvl="4" w:tentative="1">
+      <w:start w:val="1"/>
+      <w:numFmt w:val="bullet"/>
+      <w:lvlText w:val=""/>
+      <w:lvlJc w:val="left"/>
+      <w:pPr>
+        <w:tabs>
+          <w:tab w:val="num" w:pos="3600"/>
+        </w:tabs>
+        <w:ind w:left="3600" w:hanging="360"/>
+      </w:pPr>
+      <w:rPr>
+        <w:rFonts w:ascii="Wingdings" w:hAnsi="Wingdings" w:hint="default"/>
+        <w:sz w:val="20"/>
+      </w:rPr>
+    </w:lvl>
+    <w:lvl w:ilvl="5" w:tentative="1">
+      <w:start w:val="1"/>
+      <w:numFmt w:val="bullet"/>
+      <w:lvlText w:val=""/>
+      <w:lvlJc w:val="left"/>
+      <w:pPr>
+        <w:tabs>
+          <w:tab w:val="num" w:pos="4320"/>
+        </w:tabs>
+        <w:ind w:left="4320" w:hanging="360"/>
+      </w:pPr>
+      <w:rPr>
+        <w:rFonts w:ascii="Wingdings" w:hAnsi="Wingdings" w:hint="default"/>
+        <w:sz w:val="20"/>
+      </w:rPr>
+    </w:lvl>
+    <w:lvl w:ilvl="6" w:tentative="1">
+      <w:start w:val="1"/>
+      <w:numFmt w:val="bullet"/>
+      <w:lvlText w:val=""/>
+      <w:lvlJc w:val="left"/>
+      <w:pPr>
+        <w:tabs>
+          <w:tab w:val="num" w:pos="5040"/>
+        </w:tabs>
+        <w:ind w:left="5040" w:hanging="360"/>
+      </w:pPr>
+      <w:rPr>
+        <w:rFonts w:ascii="Wingdings" w:hAnsi="Wingdings" w:hint="default"/>
+        <w:sz w:val="20"/>
+      </w:rPr>
+    </w:lvl>
+    <w:lvl w:ilvl="7" w:tentative="1">
+      <w:start w:val="1"/>
+      <w:numFmt w:val="bullet"/>
+      <w:lvlText w:val=""/>
+      <w:lvlJc w:val="left"/>
+      <w:pPr>
+        <w:tabs>
+          <w:tab w:val="num" w:pos="5760"/>
+        </w:tabs>
+        <w:ind w:left="5760" w:hanging="360"/>
+      </w:pPr>
+      <w:rPr>
+        <w:rFonts w:ascii="Wingdings" w:hAnsi="Wingdings" w:hint="default"/>
+        <w:sz w:val="20"/>
+      </w:rPr>
+    </w:lvl>
+    <w:lvl w:ilvl="8" w:tentative="1">
+      <w:start w:val="1"/>
+      <w:numFmt w:val="bullet"/>
+      <w:lvlText w:val=""/>
+      <w:lvlJc w:val="left"/>
+      <w:pPr>
+        <w:tabs>
+          <w:tab w:val="num" w:pos="6480"/>
+        </w:tabs>
+        <w:ind w:left="6480" w:hanging="360"/>
+      </w:pPr>
+      <w:rPr>
+        <w:rFonts w:ascii="Wingdings" w:hAnsi="Wingdings" w:hint="default"/>
+        <w:sz w:val="20"/>
+      </w:rPr>
+    </w:lvl>
+  </w:abstractNum>
+  <w:abstractNum w:abstractNumId="7" w15:restartNumberingAfterBreak="0">
     <w:nsid w:val="111F1263"/>
     <w:multiLevelType w:val="hybridMultilevel"/>
     <w:tmpl w:val="187E02F8"/>
@@ -3223,7 +4178,7 @@
       </w:rPr>
     </w:lvl>
   </w:abstractNum>
-  <w:abstractNum w:abstractNumId="6" w15:restartNumberingAfterBreak="0">
+  <w:abstractNum w:abstractNumId="8" w15:restartNumberingAfterBreak="0">
     <w:nsid w:val="1206324F"/>
     <w:multiLevelType w:val="hybridMultilevel"/>
     <w:tmpl w:val="8C88C758"/>
@@ -3309,7 +4264,7 @@
       </w:pPr>
     </w:lvl>
   </w:abstractNum>
-  <w:abstractNum w:abstractNumId="7" w15:restartNumberingAfterBreak="0">
+  <w:abstractNum w:abstractNumId="9" w15:restartNumberingAfterBreak="0">
     <w:nsid w:val="14830AED"/>
     <w:multiLevelType w:val="hybridMultilevel"/>
     <w:tmpl w:val="EFDC7FF8"/>
@@ -3449,7 +4404,156 @@
       </w:rPr>
     </w:lvl>
   </w:abstractNum>
-  <w:abstractNum w:abstractNumId="8" w15:restartNumberingAfterBreak="0">
+  <w:abstractNum w:abstractNumId="10" w15:restartNumberingAfterBreak="0">
+    <w:nsid w:val="166A2734"/>
+    <w:multiLevelType w:val="multilevel"/>
+    <w:tmpl w:val="6D3299D2"/>
+    <w:lvl w:ilvl="0">
+      <w:start w:val="1"/>
+      <w:numFmt w:val="bullet"/>
+      <w:lvlText w:val=""/>
+      <w:lvlJc w:val="left"/>
+      <w:pPr>
+        <w:tabs>
+          <w:tab w:val="num" w:pos="720"/>
+        </w:tabs>
+        <w:ind w:left="720" w:hanging="360"/>
+      </w:pPr>
+      <w:rPr>
+        <w:rFonts w:ascii="Symbol" w:hAnsi="Symbol" w:hint="default"/>
+        <w:sz w:val="20"/>
+      </w:rPr>
+    </w:lvl>
+    <w:lvl w:ilvl="1">
+      <w:start w:val="1"/>
+      <w:numFmt w:val="bullet"/>
+      <w:lvlText w:val="o"/>
+      <w:lvlJc w:val="left"/>
+      <w:pPr>
+        <w:tabs>
+          <w:tab w:val="num" w:pos="1440"/>
+        </w:tabs>
+        <w:ind w:left="1440" w:hanging="360"/>
+      </w:pPr>
+      <w:rPr>
+        <w:rFonts w:ascii="Courier New" w:hAnsi="Courier New" w:hint="default"/>
+        <w:sz w:val="20"/>
+      </w:rPr>
+    </w:lvl>
+    <w:lvl w:ilvl="2" w:tentative="1">
+      <w:start w:val="1"/>
+      <w:numFmt w:val="bullet"/>
+      <w:lvlText w:val=""/>
+      <w:lvlJc w:val="left"/>
+      <w:pPr>
+        <w:tabs>
+          <w:tab w:val="num" w:pos="2160"/>
+        </w:tabs>
+        <w:ind w:left="2160" w:hanging="360"/>
+      </w:pPr>
+      <w:rPr>
+        <w:rFonts w:ascii="Wingdings" w:hAnsi="Wingdings" w:hint="default"/>
+        <w:sz w:val="20"/>
+      </w:rPr>
+    </w:lvl>
+    <w:lvl w:ilvl="3" w:tentative="1">
+      <w:start w:val="1"/>
+      <w:numFmt w:val="bullet"/>
+      <w:lvlText w:val=""/>
+      <w:lvlJc w:val="left"/>
+      <w:pPr>
+        <w:tabs>
+          <w:tab w:val="num" w:pos="2880"/>
+        </w:tabs>
+        <w:ind w:left="2880" w:hanging="360"/>
+      </w:pPr>
+      <w:rPr>
+        <w:rFonts w:ascii="Wingdings" w:hAnsi="Wingdings" w:hint="default"/>
+        <w:sz w:val="20"/>
+      </w:rPr>
+    </w:lvl>
+    <w:lvl w:ilvl="4" w:tentative="1">
+      <w:start w:val="1"/>
+      <w:numFmt w:val="bullet"/>
+      <w:lvlText w:val=""/>
+      <w:lvlJc w:val="left"/>
+      <w:pPr>
+        <w:tabs>
+          <w:tab w:val="num" w:pos="3600"/>
+        </w:tabs>
+        <w:ind w:left="3600" w:hanging="360"/>
+      </w:pPr>
+      <w:rPr>
+        <w:rFonts w:ascii="Wingdings" w:hAnsi="Wingdings" w:hint="default"/>
+        <w:sz w:val="20"/>
+      </w:rPr>
+    </w:lvl>
+    <w:lvl w:ilvl="5" w:tentative="1">
+      <w:start w:val="1"/>
+      <w:numFmt w:val="bullet"/>
+      <w:lvlText w:val=""/>
+      <w:lvlJc w:val="left"/>
+      <w:pPr>
+        <w:tabs>
+          <w:tab w:val="num" w:pos="4320"/>
+        </w:tabs>
+        <w:ind w:left="4320" w:hanging="360"/>
+      </w:pPr>
+      <w:rPr>
+        <w:rFonts w:ascii="Wingdings" w:hAnsi="Wingdings" w:hint="default"/>
+        <w:sz w:val="20"/>
+      </w:rPr>
+    </w:lvl>
+    <w:lvl w:ilvl="6" w:tentative="1">
+      <w:start w:val="1"/>
+      <w:numFmt w:val="bullet"/>
+      <w:lvlText w:val=""/>
+      <w:lvlJc w:val="left"/>
+      <w:pPr>
+        <w:tabs>
+          <w:tab w:val="num" w:pos="5040"/>
+        </w:tabs>
+        <w:ind w:left="5040" w:hanging="360"/>
+      </w:pPr>
+      <w:rPr>
+        <w:rFonts w:ascii="Wingdings" w:hAnsi="Wingdings" w:hint="default"/>
+        <w:sz w:val="20"/>
+      </w:rPr>
+    </w:lvl>
+    <w:lvl w:ilvl="7" w:tentative="1">
+      <w:start w:val="1"/>
+      <w:numFmt w:val="bullet"/>
+      <w:lvlText w:val=""/>
+      <w:lvlJc w:val="left"/>
+      <w:pPr>
+        <w:tabs>
+          <w:tab w:val="num" w:pos="5760"/>
+        </w:tabs>
+        <w:ind w:left="5760" w:hanging="360"/>
+      </w:pPr>
+      <w:rPr>
+        <w:rFonts w:ascii="Wingdings" w:hAnsi="Wingdings" w:hint="default"/>
+        <w:sz w:val="20"/>
+      </w:rPr>
+    </w:lvl>
+    <w:lvl w:ilvl="8" w:tentative="1">
+      <w:start w:val="1"/>
+      <w:numFmt w:val="bullet"/>
+      <w:lvlText w:val=""/>
+      <w:lvlJc w:val="left"/>
+      <w:pPr>
+        <w:tabs>
+          <w:tab w:val="num" w:pos="6480"/>
+        </w:tabs>
+        <w:ind w:left="6480" w:hanging="360"/>
+      </w:pPr>
+      <w:rPr>
+        <w:rFonts w:ascii="Wingdings" w:hAnsi="Wingdings" w:hint="default"/>
+        <w:sz w:val="20"/>
+      </w:rPr>
+    </w:lvl>
+  </w:abstractNum>
+  <w:abstractNum w:abstractNumId="11" w15:restartNumberingAfterBreak="0">
     <w:nsid w:val="1D4461BA"/>
     <w:multiLevelType w:val="hybridMultilevel"/>
     <w:tmpl w:val="E9F4F780"/>
@@ -3535,7 +4639,156 @@
       </w:pPr>
     </w:lvl>
   </w:abstractNum>
-  <w:abstractNum w:abstractNumId="9" w15:restartNumberingAfterBreak="0">
+  <w:abstractNum w:abstractNumId="12" w15:restartNumberingAfterBreak="0">
+    <w:nsid w:val="213100F0"/>
+    <w:multiLevelType w:val="multilevel"/>
+    <w:tmpl w:val="4838E372"/>
+    <w:lvl w:ilvl="0">
+      <w:start w:val="1"/>
+      <w:numFmt w:val="bullet"/>
+      <w:lvlText w:val=""/>
+      <w:lvlJc w:val="left"/>
+      <w:pPr>
+        <w:tabs>
+          <w:tab w:val="num" w:pos="720"/>
+        </w:tabs>
+        <w:ind w:left="720" w:hanging="360"/>
+      </w:pPr>
+      <w:rPr>
+        <w:rFonts w:ascii="Symbol" w:hAnsi="Symbol" w:hint="default"/>
+        <w:sz w:val="20"/>
+      </w:rPr>
+    </w:lvl>
+    <w:lvl w:ilvl="1" w:tentative="1">
+      <w:start w:val="1"/>
+      <w:numFmt w:val="bullet"/>
+      <w:lvlText w:val="o"/>
+      <w:lvlJc w:val="left"/>
+      <w:pPr>
+        <w:tabs>
+          <w:tab w:val="num" w:pos="1440"/>
+        </w:tabs>
+        <w:ind w:left="1440" w:hanging="360"/>
+      </w:pPr>
+      <w:rPr>
+        <w:rFonts w:ascii="Courier New" w:hAnsi="Courier New" w:hint="default"/>
+        <w:sz w:val="20"/>
+      </w:rPr>
+    </w:lvl>
+    <w:lvl w:ilvl="2" w:tentative="1">
+      <w:start w:val="1"/>
+      <w:numFmt w:val="bullet"/>
+      <w:lvlText w:val=""/>
+      <w:lvlJc w:val="left"/>
+      <w:pPr>
+        <w:tabs>
+          <w:tab w:val="num" w:pos="2160"/>
+        </w:tabs>
+        <w:ind w:left="2160" w:hanging="360"/>
+      </w:pPr>
+      <w:rPr>
+        <w:rFonts w:ascii="Wingdings" w:hAnsi="Wingdings" w:hint="default"/>
+        <w:sz w:val="20"/>
+      </w:rPr>
+    </w:lvl>
+    <w:lvl w:ilvl="3" w:tentative="1">
+      <w:start w:val="1"/>
+      <w:numFmt w:val="bullet"/>
+      <w:lvlText w:val=""/>
+      <w:lvlJc w:val="left"/>
+      <w:pPr>
+        <w:tabs>
+          <w:tab w:val="num" w:pos="2880"/>
+        </w:tabs>
+        <w:ind w:left="2880" w:hanging="360"/>
+      </w:pPr>
+      <w:rPr>
+        <w:rFonts w:ascii="Wingdings" w:hAnsi="Wingdings" w:hint="default"/>
+        <w:sz w:val="20"/>
+      </w:rPr>
+    </w:lvl>
+    <w:lvl w:ilvl="4" w:tentative="1">
+      <w:start w:val="1"/>
+      <w:numFmt w:val="bullet"/>
+      <w:lvlText w:val=""/>
+      <w:lvlJc w:val="left"/>
+      <w:pPr>
+        <w:tabs>
+          <w:tab w:val="num" w:pos="3600"/>
+        </w:tabs>
+        <w:ind w:left="3600" w:hanging="360"/>
+      </w:pPr>
+      <w:rPr>
+        <w:rFonts w:ascii="Wingdings" w:hAnsi="Wingdings" w:hint="default"/>
+        <w:sz w:val="20"/>
+      </w:rPr>
+    </w:lvl>
+    <w:lvl w:ilvl="5" w:tentative="1">
+      <w:start w:val="1"/>
+      <w:numFmt w:val="bullet"/>
+      <w:lvlText w:val=""/>
+      <w:lvlJc w:val="left"/>
+      <w:pPr>
+        <w:tabs>
+          <w:tab w:val="num" w:pos="4320"/>
+        </w:tabs>
+        <w:ind w:left="4320" w:hanging="360"/>
+      </w:pPr>
+      <w:rPr>
+        <w:rFonts w:ascii="Wingdings" w:hAnsi="Wingdings" w:hint="default"/>
+        <w:sz w:val="20"/>
+      </w:rPr>
+    </w:lvl>
+    <w:lvl w:ilvl="6" w:tentative="1">
+      <w:start w:val="1"/>
+      <w:numFmt w:val="bullet"/>
+      <w:lvlText w:val=""/>
+      <w:lvlJc w:val="left"/>
+      <w:pPr>
+        <w:tabs>
+          <w:tab w:val="num" w:pos="5040"/>
+        </w:tabs>
+        <w:ind w:left="5040" w:hanging="360"/>
+      </w:pPr>
+      <w:rPr>
+        <w:rFonts w:ascii="Wingdings" w:hAnsi="Wingdings" w:hint="default"/>
+        <w:sz w:val="20"/>
+      </w:rPr>
+    </w:lvl>
+    <w:lvl w:ilvl="7" w:tentative="1">
+      <w:start w:val="1"/>
+      <w:numFmt w:val="bullet"/>
+      <w:lvlText w:val=""/>
+      <w:lvlJc w:val="left"/>
+      <w:pPr>
+        <w:tabs>
+          <w:tab w:val="num" w:pos="5760"/>
+        </w:tabs>
+        <w:ind w:left="5760" w:hanging="360"/>
+      </w:pPr>
+      <w:rPr>
+        <w:rFonts w:ascii="Wingdings" w:hAnsi="Wingdings" w:hint="default"/>
+        <w:sz w:val="20"/>
+      </w:rPr>
+    </w:lvl>
+    <w:lvl w:ilvl="8" w:tentative="1">
+      <w:start w:val="1"/>
+      <w:numFmt w:val="bullet"/>
+      <w:lvlText w:val=""/>
+      <w:lvlJc w:val="left"/>
+      <w:pPr>
+        <w:tabs>
+          <w:tab w:val="num" w:pos="6480"/>
+        </w:tabs>
+        <w:ind w:left="6480" w:hanging="360"/>
+      </w:pPr>
+      <w:rPr>
+        <w:rFonts w:ascii="Wingdings" w:hAnsi="Wingdings" w:hint="default"/>
+        <w:sz w:val="20"/>
+      </w:rPr>
+    </w:lvl>
+  </w:abstractNum>
+  <w:abstractNum w:abstractNumId="13" w15:restartNumberingAfterBreak="0">
     <w:nsid w:val="218C259E"/>
     <w:multiLevelType w:val="hybridMultilevel"/>
     <w:tmpl w:val="B04C01C6"/>
@@ -3648,7 +4901,156 @@
       </w:rPr>
     </w:lvl>
   </w:abstractNum>
-  <w:abstractNum w:abstractNumId="10" w15:restartNumberingAfterBreak="0">
+  <w:abstractNum w:abstractNumId="14" w15:restartNumberingAfterBreak="0">
+    <w:nsid w:val="22084641"/>
+    <w:multiLevelType w:val="multilevel"/>
+    <w:tmpl w:val="C94A9A6C"/>
+    <w:lvl w:ilvl="0">
+      <w:start w:val="1"/>
+      <w:numFmt w:val="bullet"/>
+      <w:lvlText w:val=""/>
+      <w:lvlJc w:val="left"/>
+      <w:pPr>
+        <w:tabs>
+          <w:tab w:val="num" w:pos="720"/>
+        </w:tabs>
+        <w:ind w:left="720" w:hanging="360"/>
+      </w:pPr>
+      <w:rPr>
+        <w:rFonts w:ascii="Symbol" w:hAnsi="Symbol" w:hint="default"/>
+        <w:sz w:val="20"/>
+      </w:rPr>
+    </w:lvl>
+    <w:lvl w:ilvl="1" w:tentative="1">
+      <w:start w:val="1"/>
+      <w:numFmt w:val="bullet"/>
+      <w:lvlText w:val="o"/>
+      <w:lvlJc w:val="left"/>
+      <w:pPr>
+        <w:tabs>
+          <w:tab w:val="num" w:pos="1440"/>
+        </w:tabs>
+        <w:ind w:left="1440" w:hanging="360"/>
+      </w:pPr>
+      <w:rPr>
+        <w:rFonts w:ascii="Courier New" w:hAnsi="Courier New" w:hint="default"/>
+        <w:sz w:val="20"/>
+      </w:rPr>
+    </w:lvl>
+    <w:lvl w:ilvl="2" w:tentative="1">
+      <w:start w:val="1"/>
+      <w:numFmt w:val="bullet"/>
+      <w:lvlText w:val=""/>
+      <w:lvlJc w:val="left"/>
+      <w:pPr>
+        <w:tabs>
+          <w:tab w:val="num" w:pos="2160"/>
+        </w:tabs>
+        <w:ind w:left="2160" w:hanging="360"/>
+      </w:pPr>
+      <w:rPr>
+        <w:rFonts w:ascii="Wingdings" w:hAnsi="Wingdings" w:hint="default"/>
+        <w:sz w:val="20"/>
+      </w:rPr>
+    </w:lvl>
+    <w:lvl w:ilvl="3" w:tentative="1">
+      <w:start w:val="1"/>
+      <w:numFmt w:val="bullet"/>
+      <w:lvlText w:val=""/>
+      <w:lvlJc w:val="left"/>
+      <w:pPr>
+        <w:tabs>
+          <w:tab w:val="num" w:pos="2880"/>
+        </w:tabs>
+        <w:ind w:left="2880" w:hanging="360"/>
+      </w:pPr>
+      <w:rPr>
+        <w:rFonts w:ascii="Wingdings" w:hAnsi="Wingdings" w:hint="default"/>
+        <w:sz w:val="20"/>
+      </w:rPr>
+    </w:lvl>
+    <w:lvl w:ilvl="4" w:tentative="1">
+      <w:start w:val="1"/>
+      <w:numFmt w:val="bullet"/>
+      <w:lvlText w:val=""/>
+      <w:lvlJc w:val="left"/>
+      <w:pPr>
+        <w:tabs>
+          <w:tab w:val="num" w:pos="3600"/>
+        </w:tabs>
+        <w:ind w:left="3600" w:hanging="360"/>
+      </w:pPr>
+      <w:rPr>
+        <w:rFonts w:ascii="Wingdings" w:hAnsi="Wingdings" w:hint="default"/>
+        <w:sz w:val="20"/>
+      </w:rPr>
+    </w:lvl>
+    <w:lvl w:ilvl="5" w:tentative="1">
+      <w:start w:val="1"/>
+      <w:numFmt w:val="bullet"/>
+      <w:lvlText w:val=""/>
+      <w:lvlJc w:val="left"/>
+      <w:pPr>
+        <w:tabs>
+          <w:tab w:val="num" w:pos="4320"/>
+        </w:tabs>
+        <w:ind w:left="4320" w:hanging="360"/>
+      </w:pPr>
+      <w:rPr>
+        <w:rFonts w:ascii="Wingdings" w:hAnsi="Wingdings" w:hint="default"/>
+        <w:sz w:val="20"/>
+      </w:rPr>
+    </w:lvl>
+    <w:lvl w:ilvl="6" w:tentative="1">
+      <w:start w:val="1"/>
+      <w:numFmt w:val="bullet"/>
+      <w:lvlText w:val=""/>
+      <w:lvlJc w:val="left"/>
+      <w:pPr>
+        <w:tabs>
+          <w:tab w:val="num" w:pos="5040"/>
+        </w:tabs>
+        <w:ind w:left="5040" w:hanging="360"/>
+      </w:pPr>
+      <w:rPr>
+        <w:rFonts w:ascii="Wingdings" w:hAnsi="Wingdings" w:hint="default"/>
+        <w:sz w:val="20"/>
+      </w:rPr>
+    </w:lvl>
+    <w:lvl w:ilvl="7" w:tentative="1">
+      <w:start w:val="1"/>
+      <w:numFmt w:val="bullet"/>
+      <w:lvlText w:val=""/>
+      <w:lvlJc w:val="left"/>
+      <w:pPr>
+        <w:tabs>
+          <w:tab w:val="num" w:pos="5760"/>
+        </w:tabs>
+        <w:ind w:left="5760" w:hanging="360"/>
+      </w:pPr>
+      <w:rPr>
+        <w:rFonts w:ascii="Wingdings" w:hAnsi="Wingdings" w:hint="default"/>
+        <w:sz w:val="20"/>
+      </w:rPr>
+    </w:lvl>
+    <w:lvl w:ilvl="8" w:tentative="1">
+      <w:start w:val="1"/>
+      <w:numFmt w:val="bullet"/>
+      <w:lvlText w:val=""/>
+      <w:lvlJc w:val="left"/>
+      <w:pPr>
+        <w:tabs>
+          <w:tab w:val="num" w:pos="6480"/>
+        </w:tabs>
+        <w:ind w:left="6480" w:hanging="360"/>
+      </w:pPr>
+      <w:rPr>
+        <w:rFonts w:ascii="Wingdings" w:hAnsi="Wingdings" w:hint="default"/>
+        <w:sz w:val="20"/>
+      </w:rPr>
+    </w:lvl>
+  </w:abstractNum>
+  <w:abstractNum w:abstractNumId="15" w15:restartNumberingAfterBreak="0">
     <w:nsid w:val="24050F22"/>
     <w:multiLevelType w:val="hybridMultilevel"/>
     <w:tmpl w:val="90E2A62E"/>
@@ -3761,7 +5163,7 @@
       </w:rPr>
     </w:lvl>
   </w:abstractNum>
-  <w:abstractNum w:abstractNumId="11" w15:restartNumberingAfterBreak="0">
+  <w:abstractNum w:abstractNumId="16" w15:restartNumberingAfterBreak="0">
     <w:nsid w:val="28D778C6"/>
     <w:multiLevelType w:val="hybridMultilevel"/>
     <w:tmpl w:val="968AB2EA"/>
@@ -3874,7 +5276,7 @@
       </w:rPr>
     </w:lvl>
   </w:abstractNum>
-  <w:abstractNum w:abstractNumId="12" w15:restartNumberingAfterBreak="0">
+  <w:abstractNum w:abstractNumId="17" w15:restartNumberingAfterBreak="0">
     <w:nsid w:val="2E5B24BC"/>
     <w:multiLevelType w:val="multilevel"/>
     <w:tmpl w:val="E4FE8AA4"/>
@@ -3990,7 +5392,7 @@
       </w:rPr>
     </w:lvl>
   </w:abstractNum>
-  <w:abstractNum w:abstractNumId="13" w15:restartNumberingAfterBreak="0">
+  <w:abstractNum w:abstractNumId="18" w15:restartNumberingAfterBreak="0">
     <w:nsid w:val="2F6E4CED"/>
     <w:multiLevelType w:val="hybridMultilevel"/>
     <w:tmpl w:val="A8684B7C"/>
@@ -4103,7 +5505,7 @@
       </w:rPr>
     </w:lvl>
   </w:abstractNum>
-  <w:abstractNum w:abstractNumId="14" w15:restartNumberingAfterBreak="0">
+  <w:abstractNum w:abstractNumId="19" w15:restartNumberingAfterBreak="0">
     <w:nsid w:val="35942B75"/>
     <w:multiLevelType w:val="hybridMultilevel"/>
     <w:tmpl w:val="FD1CDEC0"/>
@@ -4215,7 +5617,7 @@
       </w:rPr>
     </w:lvl>
   </w:abstractNum>
-  <w:abstractNum w:abstractNumId="15" w15:restartNumberingAfterBreak="0">
+  <w:abstractNum w:abstractNumId="20" w15:restartNumberingAfterBreak="0">
     <w:nsid w:val="38A96528"/>
     <w:multiLevelType w:val="hybridMultilevel"/>
     <w:tmpl w:val="EC54D578"/>
@@ -4355,7 +5757,7 @@
       </w:rPr>
     </w:lvl>
   </w:abstractNum>
-  <w:abstractNum w:abstractNumId="16" w15:restartNumberingAfterBreak="0">
+  <w:abstractNum w:abstractNumId="21" w15:restartNumberingAfterBreak="0">
     <w:nsid w:val="3AC60BD6"/>
     <w:multiLevelType w:val="hybridMultilevel"/>
     <w:tmpl w:val="65BEB18A"/>
@@ -4468,7 +5870,7 @@
       </w:rPr>
     </w:lvl>
   </w:abstractNum>
-  <w:abstractNum w:abstractNumId="17" w15:restartNumberingAfterBreak="0">
+  <w:abstractNum w:abstractNumId="22" w15:restartNumberingAfterBreak="0">
     <w:nsid w:val="3B7C316E"/>
     <w:multiLevelType w:val="hybridMultilevel"/>
     <w:tmpl w:val="001A2F22"/>
@@ -4581,7 +5983,7 @@
       </w:rPr>
     </w:lvl>
   </w:abstractNum>
-  <w:abstractNum w:abstractNumId="18" w15:restartNumberingAfterBreak="0">
+  <w:abstractNum w:abstractNumId="23" w15:restartNumberingAfterBreak="0">
     <w:nsid w:val="43293C8E"/>
     <w:multiLevelType w:val="multilevel"/>
     <w:tmpl w:val="E4FE8AA4"/>
@@ -4697,7 +6099,7 @@
       </w:rPr>
     </w:lvl>
   </w:abstractNum>
-  <w:abstractNum w:abstractNumId="19" w15:restartNumberingAfterBreak="0">
+  <w:abstractNum w:abstractNumId="24" w15:restartNumberingAfterBreak="0">
     <w:nsid w:val="454370BC"/>
     <w:multiLevelType w:val="hybridMultilevel"/>
     <w:tmpl w:val="5E066B0C"/>
@@ -4783,7 +6185,603 @@
       </w:pPr>
     </w:lvl>
   </w:abstractNum>
-  <w:abstractNum w:abstractNumId="20" w15:restartNumberingAfterBreak="0">
+  <w:abstractNum w:abstractNumId="25" w15:restartNumberingAfterBreak="0">
+    <w:nsid w:val="48DE2A96"/>
+    <w:multiLevelType w:val="multilevel"/>
+    <w:tmpl w:val="0AC0C8EE"/>
+    <w:lvl w:ilvl="0">
+      <w:start w:val="1"/>
+      <w:numFmt w:val="bullet"/>
+      <w:lvlText w:val=""/>
+      <w:lvlJc w:val="left"/>
+      <w:pPr>
+        <w:tabs>
+          <w:tab w:val="num" w:pos="720"/>
+        </w:tabs>
+        <w:ind w:left="720" w:hanging="360"/>
+      </w:pPr>
+      <w:rPr>
+        <w:rFonts w:ascii="Symbol" w:hAnsi="Symbol" w:hint="default"/>
+        <w:sz w:val="20"/>
+      </w:rPr>
+    </w:lvl>
+    <w:lvl w:ilvl="1">
+      <w:start w:val="1"/>
+      <w:numFmt w:val="bullet"/>
+      <w:lvlText w:val="o"/>
+      <w:lvlJc w:val="left"/>
+      <w:pPr>
+        <w:tabs>
+          <w:tab w:val="num" w:pos="1440"/>
+        </w:tabs>
+        <w:ind w:left="1440" w:hanging="360"/>
+      </w:pPr>
+      <w:rPr>
+        <w:rFonts w:ascii="Courier New" w:hAnsi="Courier New" w:hint="default"/>
+        <w:sz w:val="20"/>
+      </w:rPr>
+    </w:lvl>
+    <w:lvl w:ilvl="2" w:tentative="1">
+      <w:start w:val="1"/>
+      <w:numFmt w:val="bullet"/>
+      <w:lvlText w:val=""/>
+      <w:lvlJc w:val="left"/>
+      <w:pPr>
+        <w:tabs>
+          <w:tab w:val="num" w:pos="2160"/>
+        </w:tabs>
+        <w:ind w:left="2160" w:hanging="360"/>
+      </w:pPr>
+      <w:rPr>
+        <w:rFonts w:ascii="Wingdings" w:hAnsi="Wingdings" w:hint="default"/>
+        <w:sz w:val="20"/>
+      </w:rPr>
+    </w:lvl>
+    <w:lvl w:ilvl="3" w:tentative="1">
+      <w:start w:val="1"/>
+      <w:numFmt w:val="bullet"/>
+      <w:lvlText w:val=""/>
+      <w:lvlJc w:val="left"/>
+      <w:pPr>
+        <w:tabs>
+          <w:tab w:val="num" w:pos="2880"/>
+        </w:tabs>
+        <w:ind w:left="2880" w:hanging="360"/>
+      </w:pPr>
+      <w:rPr>
+        <w:rFonts w:ascii="Wingdings" w:hAnsi="Wingdings" w:hint="default"/>
+        <w:sz w:val="20"/>
+      </w:rPr>
+    </w:lvl>
+    <w:lvl w:ilvl="4" w:tentative="1">
+      <w:start w:val="1"/>
+      <w:numFmt w:val="bullet"/>
+      <w:lvlText w:val=""/>
+      <w:lvlJc w:val="left"/>
+      <w:pPr>
+        <w:tabs>
+          <w:tab w:val="num" w:pos="3600"/>
+        </w:tabs>
+        <w:ind w:left="3600" w:hanging="360"/>
+      </w:pPr>
+      <w:rPr>
+        <w:rFonts w:ascii="Wingdings" w:hAnsi="Wingdings" w:hint="default"/>
+        <w:sz w:val="20"/>
+      </w:rPr>
+    </w:lvl>
+    <w:lvl w:ilvl="5" w:tentative="1">
+      <w:start w:val="1"/>
+      <w:numFmt w:val="bullet"/>
+      <w:lvlText w:val=""/>
+      <w:lvlJc w:val="left"/>
+      <w:pPr>
+        <w:tabs>
+          <w:tab w:val="num" w:pos="4320"/>
+        </w:tabs>
+        <w:ind w:left="4320" w:hanging="360"/>
+      </w:pPr>
+      <w:rPr>
+        <w:rFonts w:ascii="Wingdings" w:hAnsi="Wingdings" w:hint="default"/>
+        <w:sz w:val="20"/>
+      </w:rPr>
+    </w:lvl>
+    <w:lvl w:ilvl="6" w:tentative="1">
+      <w:start w:val="1"/>
+      <w:numFmt w:val="bullet"/>
+      <w:lvlText w:val=""/>
+      <w:lvlJc w:val="left"/>
+      <w:pPr>
+        <w:tabs>
+          <w:tab w:val="num" w:pos="5040"/>
+        </w:tabs>
+        <w:ind w:left="5040" w:hanging="360"/>
+      </w:pPr>
+      <w:rPr>
+        <w:rFonts w:ascii="Wingdings" w:hAnsi="Wingdings" w:hint="default"/>
+        <w:sz w:val="20"/>
+      </w:rPr>
+    </w:lvl>
+    <w:lvl w:ilvl="7" w:tentative="1">
+      <w:start w:val="1"/>
+      <w:numFmt w:val="bullet"/>
+      <w:lvlText w:val=""/>
+      <w:lvlJc w:val="left"/>
+      <w:pPr>
+        <w:tabs>
+          <w:tab w:val="num" w:pos="5760"/>
+        </w:tabs>
+        <w:ind w:left="5760" w:hanging="360"/>
+      </w:pPr>
+      <w:rPr>
+        <w:rFonts w:ascii="Wingdings" w:hAnsi="Wingdings" w:hint="default"/>
+        <w:sz w:val="20"/>
+      </w:rPr>
+    </w:lvl>
+    <w:lvl w:ilvl="8" w:tentative="1">
+      <w:start w:val="1"/>
+      <w:numFmt w:val="bullet"/>
+      <w:lvlText w:val=""/>
+      <w:lvlJc w:val="left"/>
+      <w:pPr>
+        <w:tabs>
+          <w:tab w:val="num" w:pos="6480"/>
+        </w:tabs>
+        <w:ind w:left="6480" w:hanging="360"/>
+      </w:pPr>
+      <w:rPr>
+        <w:rFonts w:ascii="Wingdings" w:hAnsi="Wingdings" w:hint="default"/>
+        <w:sz w:val="20"/>
+      </w:rPr>
+    </w:lvl>
+  </w:abstractNum>
+  <w:abstractNum w:abstractNumId="26" w15:restartNumberingAfterBreak="0">
+    <w:nsid w:val="4ACA5DEF"/>
+    <w:multiLevelType w:val="multilevel"/>
+    <w:tmpl w:val="E3642F40"/>
+    <w:lvl w:ilvl="0">
+      <w:start w:val="1"/>
+      <w:numFmt w:val="bullet"/>
+      <w:lvlText w:val=""/>
+      <w:lvlJc w:val="left"/>
+      <w:pPr>
+        <w:tabs>
+          <w:tab w:val="num" w:pos="720"/>
+        </w:tabs>
+        <w:ind w:left="720" w:hanging="360"/>
+      </w:pPr>
+      <w:rPr>
+        <w:rFonts w:ascii="Symbol" w:hAnsi="Symbol" w:hint="default"/>
+        <w:sz w:val="20"/>
+      </w:rPr>
+    </w:lvl>
+    <w:lvl w:ilvl="1">
+      <w:start w:val="1"/>
+      <w:numFmt w:val="bullet"/>
+      <w:lvlText w:val="o"/>
+      <w:lvlJc w:val="left"/>
+      <w:pPr>
+        <w:tabs>
+          <w:tab w:val="num" w:pos="1440"/>
+        </w:tabs>
+        <w:ind w:left="1440" w:hanging="360"/>
+      </w:pPr>
+      <w:rPr>
+        <w:rFonts w:ascii="Courier New" w:hAnsi="Courier New" w:hint="default"/>
+        <w:sz w:val="20"/>
+      </w:rPr>
+    </w:lvl>
+    <w:lvl w:ilvl="2" w:tentative="1">
+      <w:start w:val="1"/>
+      <w:numFmt w:val="bullet"/>
+      <w:lvlText w:val=""/>
+      <w:lvlJc w:val="left"/>
+      <w:pPr>
+        <w:tabs>
+          <w:tab w:val="num" w:pos="2160"/>
+        </w:tabs>
+        <w:ind w:left="2160" w:hanging="360"/>
+      </w:pPr>
+      <w:rPr>
+        <w:rFonts w:ascii="Wingdings" w:hAnsi="Wingdings" w:hint="default"/>
+        <w:sz w:val="20"/>
+      </w:rPr>
+    </w:lvl>
+    <w:lvl w:ilvl="3" w:tentative="1">
+      <w:start w:val="1"/>
+      <w:numFmt w:val="bullet"/>
+      <w:lvlText w:val=""/>
+      <w:lvlJc w:val="left"/>
+      <w:pPr>
+        <w:tabs>
+          <w:tab w:val="num" w:pos="2880"/>
+        </w:tabs>
+        <w:ind w:left="2880" w:hanging="360"/>
+      </w:pPr>
+      <w:rPr>
+        <w:rFonts w:ascii="Wingdings" w:hAnsi="Wingdings" w:hint="default"/>
+        <w:sz w:val="20"/>
+      </w:rPr>
+    </w:lvl>
+    <w:lvl w:ilvl="4" w:tentative="1">
+      <w:start w:val="1"/>
+      <w:numFmt w:val="bullet"/>
+      <w:lvlText w:val=""/>
+      <w:lvlJc w:val="left"/>
+      <w:pPr>
+        <w:tabs>
+          <w:tab w:val="num" w:pos="3600"/>
+        </w:tabs>
+        <w:ind w:left="3600" w:hanging="360"/>
+      </w:pPr>
+      <w:rPr>
+        <w:rFonts w:ascii="Wingdings" w:hAnsi="Wingdings" w:hint="default"/>
+        <w:sz w:val="20"/>
+      </w:rPr>
+    </w:lvl>
+    <w:lvl w:ilvl="5" w:tentative="1">
+      <w:start w:val="1"/>
+      <w:numFmt w:val="bullet"/>
+      <w:lvlText w:val=""/>
+      <w:lvlJc w:val="left"/>
+      <w:pPr>
+        <w:tabs>
+          <w:tab w:val="num" w:pos="4320"/>
+        </w:tabs>
+        <w:ind w:left="4320" w:hanging="360"/>
+      </w:pPr>
+      <w:rPr>
+        <w:rFonts w:ascii="Wingdings" w:hAnsi="Wingdings" w:hint="default"/>
+        <w:sz w:val="20"/>
+      </w:rPr>
+    </w:lvl>
+    <w:lvl w:ilvl="6" w:tentative="1">
+      <w:start w:val="1"/>
+      <w:numFmt w:val="bullet"/>
+      <w:lvlText w:val=""/>
+      <w:lvlJc w:val="left"/>
+      <w:pPr>
+        <w:tabs>
+          <w:tab w:val="num" w:pos="5040"/>
+        </w:tabs>
+        <w:ind w:left="5040" w:hanging="360"/>
+      </w:pPr>
+      <w:rPr>
+        <w:rFonts w:ascii="Wingdings" w:hAnsi="Wingdings" w:hint="default"/>
+        <w:sz w:val="20"/>
+      </w:rPr>
+    </w:lvl>
+    <w:lvl w:ilvl="7" w:tentative="1">
+      <w:start w:val="1"/>
+      <w:numFmt w:val="bullet"/>
+      <w:lvlText w:val=""/>
+      <w:lvlJc w:val="left"/>
+      <w:pPr>
+        <w:tabs>
+          <w:tab w:val="num" w:pos="5760"/>
+        </w:tabs>
+        <w:ind w:left="5760" w:hanging="360"/>
+      </w:pPr>
+      <w:rPr>
+        <w:rFonts w:ascii="Wingdings" w:hAnsi="Wingdings" w:hint="default"/>
+        <w:sz w:val="20"/>
+      </w:rPr>
+    </w:lvl>
+    <w:lvl w:ilvl="8" w:tentative="1">
+      <w:start w:val="1"/>
+      <w:numFmt w:val="bullet"/>
+      <w:lvlText w:val=""/>
+      <w:lvlJc w:val="left"/>
+      <w:pPr>
+        <w:tabs>
+          <w:tab w:val="num" w:pos="6480"/>
+        </w:tabs>
+        <w:ind w:left="6480" w:hanging="360"/>
+      </w:pPr>
+      <w:rPr>
+        <w:rFonts w:ascii="Wingdings" w:hAnsi="Wingdings" w:hint="default"/>
+        <w:sz w:val="20"/>
+      </w:rPr>
+    </w:lvl>
+  </w:abstractNum>
+  <w:abstractNum w:abstractNumId="27" w15:restartNumberingAfterBreak="0">
+    <w:nsid w:val="4E846656"/>
+    <w:multiLevelType w:val="multilevel"/>
+    <w:tmpl w:val="83C224B8"/>
+    <w:lvl w:ilvl="0">
+      <w:start w:val="1"/>
+      <w:numFmt w:val="bullet"/>
+      <w:lvlText w:val=""/>
+      <w:lvlJc w:val="left"/>
+      <w:pPr>
+        <w:tabs>
+          <w:tab w:val="num" w:pos="720"/>
+        </w:tabs>
+        <w:ind w:left="720" w:hanging="360"/>
+      </w:pPr>
+      <w:rPr>
+        <w:rFonts w:ascii="Symbol" w:hAnsi="Symbol" w:hint="default"/>
+        <w:sz w:val="20"/>
+      </w:rPr>
+    </w:lvl>
+    <w:lvl w:ilvl="1" w:tentative="1">
+      <w:start w:val="1"/>
+      <w:numFmt w:val="bullet"/>
+      <w:lvlText w:val="o"/>
+      <w:lvlJc w:val="left"/>
+      <w:pPr>
+        <w:tabs>
+          <w:tab w:val="num" w:pos="1440"/>
+        </w:tabs>
+        <w:ind w:left="1440" w:hanging="360"/>
+      </w:pPr>
+      <w:rPr>
+        <w:rFonts w:ascii="Courier New" w:hAnsi="Courier New" w:hint="default"/>
+        <w:sz w:val="20"/>
+      </w:rPr>
+    </w:lvl>
+    <w:lvl w:ilvl="2" w:tentative="1">
+      <w:start w:val="1"/>
+      <w:numFmt w:val="bullet"/>
+      <w:lvlText w:val=""/>
+      <w:lvlJc w:val="left"/>
+      <w:pPr>
+        <w:tabs>
+          <w:tab w:val="num" w:pos="2160"/>
+        </w:tabs>
+        <w:ind w:left="2160" w:hanging="360"/>
+      </w:pPr>
+      <w:rPr>
+        <w:rFonts w:ascii="Wingdings" w:hAnsi="Wingdings" w:hint="default"/>
+        <w:sz w:val="20"/>
+      </w:rPr>
+    </w:lvl>
+    <w:lvl w:ilvl="3" w:tentative="1">
+      <w:start w:val="1"/>
+      <w:numFmt w:val="bullet"/>
+      <w:lvlText w:val=""/>
+      <w:lvlJc w:val="left"/>
+      <w:pPr>
+        <w:tabs>
+          <w:tab w:val="num" w:pos="2880"/>
+        </w:tabs>
+        <w:ind w:left="2880" w:hanging="360"/>
+      </w:pPr>
+      <w:rPr>
+        <w:rFonts w:ascii="Wingdings" w:hAnsi="Wingdings" w:hint="default"/>
+        <w:sz w:val="20"/>
+      </w:rPr>
+    </w:lvl>
+    <w:lvl w:ilvl="4" w:tentative="1">
+      <w:start w:val="1"/>
+      <w:numFmt w:val="bullet"/>
+      <w:lvlText w:val=""/>
+      <w:lvlJc w:val="left"/>
+      <w:pPr>
+        <w:tabs>
+          <w:tab w:val="num" w:pos="3600"/>
+        </w:tabs>
+        <w:ind w:left="3600" w:hanging="360"/>
+      </w:pPr>
+      <w:rPr>
+        <w:rFonts w:ascii="Wingdings" w:hAnsi="Wingdings" w:hint="default"/>
+        <w:sz w:val="20"/>
+      </w:rPr>
+    </w:lvl>
+    <w:lvl w:ilvl="5" w:tentative="1">
+      <w:start w:val="1"/>
+      <w:numFmt w:val="bullet"/>
+      <w:lvlText w:val=""/>
+      <w:lvlJc w:val="left"/>
+      <w:pPr>
+        <w:tabs>
+          <w:tab w:val="num" w:pos="4320"/>
+        </w:tabs>
+        <w:ind w:left="4320" w:hanging="360"/>
+      </w:pPr>
+      <w:rPr>
+        <w:rFonts w:ascii="Wingdings" w:hAnsi="Wingdings" w:hint="default"/>
+        <w:sz w:val="20"/>
+      </w:rPr>
+    </w:lvl>
+    <w:lvl w:ilvl="6" w:tentative="1">
+      <w:start w:val="1"/>
+      <w:numFmt w:val="bullet"/>
+      <w:lvlText w:val=""/>
+      <w:lvlJc w:val="left"/>
+      <w:pPr>
+        <w:tabs>
+          <w:tab w:val="num" w:pos="5040"/>
+        </w:tabs>
+        <w:ind w:left="5040" w:hanging="360"/>
+      </w:pPr>
+      <w:rPr>
+        <w:rFonts w:ascii="Wingdings" w:hAnsi="Wingdings" w:hint="default"/>
+        <w:sz w:val="20"/>
+      </w:rPr>
+    </w:lvl>
+    <w:lvl w:ilvl="7" w:tentative="1">
+      <w:start w:val="1"/>
+      <w:numFmt w:val="bullet"/>
+      <w:lvlText w:val=""/>
+      <w:lvlJc w:val="left"/>
+      <w:pPr>
+        <w:tabs>
+          <w:tab w:val="num" w:pos="5760"/>
+        </w:tabs>
+        <w:ind w:left="5760" w:hanging="360"/>
+      </w:pPr>
+      <w:rPr>
+        <w:rFonts w:ascii="Wingdings" w:hAnsi="Wingdings" w:hint="default"/>
+        <w:sz w:val="20"/>
+      </w:rPr>
+    </w:lvl>
+    <w:lvl w:ilvl="8" w:tentative="1">
+      <w:start w:val="1"/>
+      <w:numFmt w:val="bullet"/>
+      <w:lvlText w:val=""/>
+      <w:lvlJc w:val="left"/>
+      <w:pPr>
+        <w:tabs>
+          <w:tab w:val="num" w:pos="6480"/>
+        </w:tabs>
+        <w:ind w:left="6480" w:hanging="360"/>
+      </w:pPr>
+      <w:rPr>
+        <w:rFonts w:ascii="Wingdings" w:hAnsi="Wingdings" w:hint="default"/>
+        <w:sz w:val="20"/>
+      </w:rPr>
+    </w:lvl>
+  </w:abstractNum>
+  <w:abstractNum w:abstractNumId="28" w15:restartNumberingAfterBreak="0">
+    <w:nsid w:val="4F8E3B23"/>
+    <w:multiLevelType w:val="multilevel"/>
+    <w:tmpl w:val="C636AE9C"/>
+    <w:lvl w:ilvl="0">
+      <w:start w:val="1"/>
+      <w:numFmt w:val="bullet"/>
+      <w:lvlText w:val=""/>
+      <w:lvlJc w:val="left"/>
+      <w:pPr>
+        <w:tabs>
+          <w:tab w:val="num" w:pos="720"/>
+        </w:tabs>
+        <w:ind w:left="720" w:hanging="360"/>
+      </w:pPr>
+      <w:rPr>
+        <w:rFonts w:ascii="Symbol" w:hAnsi="Symbol" w:hint="default"/>
+        <w:sz w:val="20"/>
+      </w:rPr>
+    </w:lvl>
+    <w:lvl w:ilvl="1" w:tentative="1">
+      <w:start w:val="1"/>
+      <w:numFmt w:val="bullet"/>
+      <w:lvlText w:val="o"/>
+      <w:lvlJc w:val="left"/>
+      <w:pPr>
+        <w:tabs>
+          <w:tab w:val="num" w:pos="1440"/>
+        </w:tabs>
+        <w:ind w:left="1440" w:hanging="360"/>
+      </w:pPr>
+      <w:rPr>
+        <w:rFonts w:ascii="Courier New" w:hAnsi="Courier New" w:hint="default"/>
+        <w:sz w:val="20"/>
+      </w:rPr>
+    </w:lvl>
+    <w:lvl w:ilvl="2" w:tentative="1">
+      <w:start w:val="1"/>
+      <w:numFmt w:val="bullet"/>
+      <w:lvlText w:val=""/>
+      <w:lvlJc w:val="left"/>
+      <w:pPr>
+        <w:tabs>
+          <w:tab w:val="num" w:pos="2160"/>
+        </w:tabs>
+        <w:ind w:left="2160" w:hanging="360"/>
+      </w:pPr>
+      <w:rPr>
+        <w:rFonts w:ascii="Wingdings" w:hAnsi="Wingdings" w:hint="default"/>
+        <w:sz w:val="20"/>
+      </w:rPr>
+    </w:lvl>
+    <w:lvl w:ilvl="3" w:tentative="1">
+      <w:start w:val="1"/>
+      <w:numFmt w:val="bullet"/>
+      <w:lvlText w:val=""/>
+      <w:lvlJc w:val="left"/>
+      <w:pPr>
+        <w:tabs>
+          <w:tab w:val="num" w:pos="2880"/>
+        </w:tabs>
+        <w:ind w:left="2880" w:hanging="360"/>
+      </w:pPr>
+      <w:rPr>
+        <w:rFonts w:ascii="Wingdings" w:hAnsi="Wingdings" w:hint="default"/>
+        <w:sz w:val="20"/>
+      </w:rPr>
+    </w:lvl>
+    <w:lvl w:ilvl="4" w:tentative="1">
+      <w:start w:val="1"/>
+      <w:numFmt w:val="bullet"/>
+      <w:lvlText w:val=""/>
+      <w:lvlJc w:val="left"/>
+      <w:pPr>
+        <w:tabs>
+          <w:tab w:val="num" w:pos="3600"/>
+        </w:tabs>
+        <w:ind w:left="3600" w:hanging="360"/>
+      </w:pPr>
+      <w:rPr>
+        <w:rFonts w:ascii="Wingdings" w:hAnsi="Wingdings" w:hint="default"/>
+        <w:sz w:val="20"/>
+      </w:rPr>
+    </w:lvl>
+    <w:lvl w:ilvl="5" w:tentative="1">
+      <w:start w:val="1"/>
+      <w:numFmt w:val="bullet"/>
+      <w:lvlText w:val=""/>
+      <w:lvlJc w:val="left"/>
+      <w:pPr>
+        <w:tabs>
+          <w:tab w:val="num" w:pos="4320"/>
+        </w:tabs>
+        <w:ind w:left="4320" w:hanging="360"/>
+      </w:pPr>
+      <w:rPr>
+        <w:rFonts w:ascii="Wingdings" w:hAnsi="Wingdings" w:hint="default"/>
+        <w:sz w:val="20"/>
+      </w:rPr>
+    </w:lvl>
+    <w:lvl w:ilvl="6" w:tentative="1">
+      <w:start w:val="1"/>
+      <w:numFmt w:val="bullet"/>
+      <w:lvlText w:val=""/>
+      <w:lvlJc w:val="left"/>
+      <w:pPr>
+        <w:tabs>
+          <w:tab w:val="num" w:pos="5040"/>
+        </w:tabs>
+        <w:ind w:left="5040" w:hanging="360"/>
+      </w:pPr>
+      <w:rPr>
+        <w:rFonts w:ascii="Wingdings" w:hAnsi="Wingdings" w:hint="default"/>
+        <w:sz w:val="20"/>
+      </w:rPr>
+    </w:lvl>
+    <w:lvl w:ilvl="7" w:tentative="1">
+      <w:start w:val="1"/>
+      <w:numFmt w:val="bullet"/>
+      <w:lvlText w:val=""/>
+      <w:lvlJc w:val="left"/>
+      <w:pPr>
+        <w:tabs>
+          <w:tab w:val="num" w:pos="5760"/>
+        </w:tabs>
+        <w:ind w:left="5760" w:hanging="360"/>
+      </w:pPr>
+      <w:rPr>
+        <w:rFonts w:ascii="Wingdings" w:hAnsi="Wingdings" w:hint="default"/>
+        <w:sz w:val="20"/>
+      </w:rPr>
+    </w:lvl>
+    <w:lvl w:ilvl="8" w:tentative="1">
+      <w:start w:val="1"/>
+      <w:numFmt w:val="bullet"/>
+      <w:lvlText w:val=""/>
+      <w:lvlJc w:val="left"/>
+      <w:pPr>
+        <w:tabs>
+          <w:tab w:val="num" w:pos="6480"/>
+        </w:tabs>
+        <w:ind w:left="6480" w:hanging="360"/>
+      </w:pPr>
+      <w:rPr>
+        <w:rFonts w:ascii="Wingdings" w:hAnsi="Wingdings" w:hint="default"/>
+        <w:sz w:val="20"/>
+      </w:rPr>
+    </w:lvl>
+  </w:abstractNum>
+  <w:abstractNum w:abstractNumId="29" w15:restartNumberingAfterBreak="0">
     <w:nsid w:val="523F0B53"/>
     <w:multiLevelType w:val="multilevel"/>
     <w:tmpl w:val="DDA48C2C"/>
@@ -4897,7 +6895,7 @@
       </w:rPr>
     </w:lvl>
   </w:abstractNum>
-  <w:abstractNum w:abstractNumId="21" w15:restartNumberingAfterBreak="0">
+  <w:abstractNum w:abstractNumId="30" w15:restartNumberingAfterBreak="0">
     <w:nsid w:val="52887B78"/>
     <w:multiLevelType w:val="hybridMultilevel"/>
     <w:tmpl w:val="947E1B46"/>
@@ -4986,7 +6984,156 @@
       </w:pPr>
     </w:lvl>
   </w:abstractNum>
-  <w:abstractNum w:abstractNumId="22" w15:restartNumberingAfterBreak="0">
+  <w:abstractNum w:abstractNumId="31" w15:restartNumberingAfterBreak="0">
+    <w:nsid w:val="59903B87"/>
+    <w:multiLevelType w:val="multilevel"/>
+    <w:tmpl w:val="D4D6C042"/>
+    <w:lvl w:ilvl="0">
+      <w:start w:val="1"/>
+      <w:numFmt w:val="bullet"/>
+      <w:lvlText w:val=""/>
+      <w:lvlJc w:val="left"/>
+      <w:pPr>
+        <w:tabs>
+          <w:tab w:val="num" w:pos="720"/>
+        </w:tabs>
+        <w:ind w:left="720" w:hanging="360"/>
+      </w:pPr>
+      <w:rPr>
+        <w:rFonts w:ascii="Symbol" w:hAnsi="Symbol" w:hint="default"/>
+        <w:sz w:val="20"/>
+      </w:rPr>
+    </w:lvl>
+    <w:lvl w:ilvl="1" w:tentative="1">
+      <w:start w:val="1"/>
+      <w:numFmt w:val="bullet"/>
+      <w:lvlText w:val="o"/>
+      <w:lvlJc w:val="left"/>
+      <w:pPr>
+        <w:tabs>
+          <w:tab w:val="num" w:pos="1440"/>
+        </w:tabs>
+        <w:ind w:left="1440" w:hanging="360"/>
+      </w:pPr>
+      <w:rPr>
+        <w:rFonts w:ascii="Courier New" w:hAnsi="Courier New" w:hint="default"/>
+        <w:sz w:val="20"/>
+      </w:rPr>
+    </w:lvl>
+    <w:lvl w:ilvl="2" w:tentative="1">
+      <w:start w:val="1"/>
+      <w:numFmt w:val="bullet"/>
+      <w:lvlText w:val=""/>
+      <w:lvlJc w:val="left"/>
+      <w:pPr>
+        <w:tabs>
+          <w:tab w:val="num" w:pos="2160"/>
+        </w:tabs>
+        <w:ind w:left="2160" w:hanging="360"/>
+      </w:pPr>
+      <w:rPr>
+        <w:rFonts w:ascii="Wingdings" w:hAnsi="Wingdings" w:hint="default"/>
+        <w:sz w:val="20"/>
+      </w:rPr>
+    </w:lvl>
+    <w:lvl w:ilvl="3" w:tentative="1">
+      <w:start w:val="1"/>
+      <w:numFmt w:val="bullet"/>
+      <w:lvlText w:val=""/>
+      <w:lvlJc w:val="left"/>
+      <w:pPr>
+        <w:tabs>
+          <w:tab w:val="num" w:pos="2880"/>
+        </w:tabs>
+        <w:ind w:left="2880" w:hanging="360"/>
+      </w:pPr>
+      <w:rPr>
+        <w:rFonts w:ascii="Wingdings" w:hAnsi="Wingdings" w:hint="default"/>
+        <w:sz w:val="20"/>
+      </w:rPr>
+    </w:lvl>
+    <w:lvl w:ilvl="4" w:tentative="1">
+      <w:start w:val="1"/>
+      <w:numFmt w:val="bullet"/>
+      <w:lvlText w:val=""/>
+      <w:lvlJc w:val="left"/>
+      <w:pPr>
+        <w:tabs>
+          <w:tab w:val="num" w:pos="3600"/>
+        </w:tabs>
+        <w:ind w:left="3600" w:hanging="360"/>
+      </w:pPr>
+      <w:rPr>
+        <w:rFonts w:ascii="Wingdings" w:hAnsi="Wingdings" w:hint="default"/>
+        <w:sz w:val="20"/>
+      </w:rPr>
+    </w:lvl>
+    <w:lvl w:ilvl="5" w:tentative="1">
+      <w:start w:val="1"/>
+      <w:numFmt w:val="bullet"/>
+      <w:lvlText w:val=""/>
+      <w:lvlJc w:val="left"/>
+      <w:pPr>
+        <w:tabs>
+          <w:tab w:val="num" w:pos="4320"/>
+        </w:tabs>
+        <w:ind w:left="4320" w:hanging="360"/>
+      </w:pPr>
+      <w:rPr>
+        <w:rFonts w:ascii="Wingdings" w:hAnsi="Wingdings" w:hint="default"/>
+        <w:sz w:val="20"/>
+      </w:rPr>
+    </w:lvl>
+    <w:lvl w:ilvl="6" w:tentative="1">
+      <w:start w:val="1"/>
+      <w:numFmt w:val="bullet"/>
+      <w:lvlText w:val=""/>
+      <w:lvlJc w:val="left"/>
+      <w:pPr>
+        <w:tabs>
+          <w:tab w:val="num" w:pos="5040"/>
+        </w:tabs>
+        <w:ind w:left="5040" w:hanging="360"/>
+      </w:pPr>
+      <w:rPr>
+        <w:rFonts w:ascii="Wingdings" w:hAnsi="Wingdings" w:hint="default"/>
+        <w:sz w:val="20"/>
+      </w:rPr>
+    </w:lvl>
+    <w:lvl w:ilvl="7" w:tentative="1">
+      <w:start w:val="1"/>
+      <w:numFmt w:val="bullet"/>
+      <w:lvlText w:val=""/>
+      <w:lvlJc w:val="left"/>
+      <w:pPr>
+        <w:tabs>
+          <w:tab w:val="num" w:pos="5760"/>
+        </w:tabs>
+        <w:ind w:left="5760" w:hanging="360"/>
+      </w:pPr>
+      <w:rPr>
+        <w:rFonts w:ascii="Wingdings" w:hAnsi="Wingdings" w:hint="default"/>
+        <w:sz w:val="20"/>
+      </w:rPr>
+    </w:lvl>
+    <w:lvl w:ilvl="8" w:tentative="1">
+      <w:start w:val="1"/>
+      <w:numFmt w:val="bullet"/>
+      <w:lvlText w:val=""/>
+      <w:lvlJc w:val="left"/>
+      <w:pPr>
+        <w:tabs>
+          <w:tab w:val="num" w:pos="6480"/>
+        </w:tabs>
+        <w:ind w:left="6480" w:hanging="360"/>
+      </w:pPr>
+      <w:rPr>
+        <w:rFonts w:ascii="Wingdings" w:hAnsi="Wingdings" w:hint="default"/>
+        <w:sz w:val="20"/>
+      </w:rPr>
+    </w:lvl>
+  </w:abstractNum>
+  <w:abstractNum w:abstractNumId="32" w15:restartNumberingAfterBreak="0">
     <w:nsid w:val="6026680B"/>
     <w:multiLevelType w:val="hybridMultilevel"/>
     <w:tmpl w:val="5316C574"/>
@@ -5072,7 +7219,7 @@
       </w:pPr>
     </w:lvl>
   </w:abstractNum>
-  <w:abstractNum w:abstractNumId="23" w15:restartNumberingAfterBreak="0">
+  <w:abstractNum w:abstractNumId="33" w15:restartNumberingAfterBreak="0">
     <w:nsid w:val="61444C39"/>
     <w:multiLevelType w:val="multilevel"/>
     <w:tmpl w:val="DDA48C2C"/>
@@ -5186,7 +7333,7 @@
       </w:rPr>
     </w:lvl>
   </w:abstractNum>
-  <w:abstractNum w:abstractNumId="24" w15:restartNumberingAfterBreak="0">
+  <w:abstractNum w:abstractNumId="34" w15:restartNumberingAfterBreak="0">
     <w:nsid w:val="619B3EA6"/>
     <w:multiLevelType w:val="hybridMultilevel"/>
     <w:tmpl w:val="1C122A4A"/>
@@ -5299,7 +7446,7 @@
       </w:rPr>
     </w:lvl>
   </w:abstractNum>
-  <w:abstractNum w:abstractNumId="25" w15:restartNumberingAfterBreak="0">
+  <w:abstractNum w:abstractNumId="35" w15:restartNumberingAfterBreak="0">
     <w:nsid w:val="635916A5"/>
     <w:multiLevelType w:val="hybridMultilevel"/>
     <w:tmpl w:val="1F4E693E"/>
@@ -5412,7 +7559,7 @@
       </w:rPr>
     </w:lvl>
   </w:abstractNum>
-  <w:abstractNum w:abstractNumId="26" w15:restartNumberingAfterBreak="0">
+  <w:abstractNum w:abstractNumId="36" w15:restartNumberingAfterBreak="0">
     <w:nsid w:val="65B111E3"/>
     <w:multiLevelType w:val="hybridMultilevel"/>
     <w:tmpl w:val="3664EB72"/>
@@ -5501,7 +7648,7 @@
       </w:pPr>
     </w:lvl>
   </w:abstractNum>
-  <w:abstractNum w:abstractNumId="27" w15:restartNumberingAfterBreak="0">
+  <w:abstractNum w:abstractNumId="37" w15:restartNumberingAfterBreak="0">
     <w:nsid w:val="6A836115"/>
     <w:multiLevelType w:val="hybridMultilevel"/>
     <w:tmpl w:val="3BA2342A"/>
@@ -5614,7 +7761,7 @@
       </w:rPr>
     </w:lvl>
   </w:abstractNum>
-  <w:abstractNum w:abstractNumId="28" w15:restartNumberingAfterBreak="0">
+  <w:abstractNum w:abstractNumId="38" w15:restartNumberingAfterBreak="0">
     <w:nsid w:val="6A9535C4"/>
     <w:multiLevelType w:val="hybridMultilevel"/>
     <w:tmpl w:val="D1BCBB8C"/>
@@ -5700,7 +7847,96 @@
       </w:pPr>
     </w:lvl>
   </w:abstractNum>
-  <w:abstractNum w:abstractNumId="29" w15:restartNumberingAfterBreak="0">
+  <w:abstractNum w:abstractNumId="39" w15:restartNumberingAfterBreak="0">
+    <w:nsid w:val="6B7826C4"/>
+    <w:multiLevelType w:val="hybridMultilevel"/>
+    <w:tmpl w:val="DFD0B658"/>
+    <w:lvl w:ilvl="0" w:tplc="0409000F">
+      <w:start w:val="1"/>
+      <w:numFmt w:val="decimal"/>
+      <w:lvlText w:val="%1."/>
+      <w:lvlJc w:val="left"/>
+      <w:pPr>
+        <w:ind w:left="720" w:hanging="360"/>
+      </w:pPr>
+      <w:rPr>
+        <w:rFonts w:hint="default"/>
+      </w:rPr>
+    </w:lvl>
+    <w:lvl w:ilvl="1" w:tplc="04090019" w:tentative="1">
+      <w:start w:val="1"/>
+      <w:numFmt w:val="lowerLetter"/>
+      <w:lvlText w:val="%2."/>
+      <w:lvlJc w:val="left"/>
+      <w:pPr>
+        <w:ind w:left="1440" w:hanging="360"/>
+      </w:pPr>
+    </w:lvl>
+    <w:lvl w:ilvl="2" w:tplc="0409001B" w:tentative="1">
+      <w:start w:val="1"/>
+      <w:numFmt w:val="lowerRoman"/>
+      <w:lvlText w:val="%3."/>
+      <w:lvlJc w:val="right"/>
+      <w:pPr>
+        <w:ind w:left="2160" w:hanging="180"/>
+      </w:pPr>
+    </w:lvl>
+    <w:lvl w:ilvl="3" w:tplc="0409000F" w:tentative="1">
+      <w:start w:val="1"/>
+      <w:numFmt w:val="decimal"/>
+      <w:lvlText w:val="%4."/>
+      <w:lvlJc w:val="left"/>
+      <w:pPr>
+        <w:ind w:left="2880" w:hanging="360"/>
+      </w:pPr>
+    </w:lvl>
+    <w:lvl w:ilvl="4" w:tplc="04090019" w:tentative="1">
+      <w:start w:val="1"/>
+      <w:numFmt w:val="lowerLetter"/>
+      <w:lvlText w:val="%5."/>
+      <w:lvlJc w:val="left"/>
+      <w:pPr>
+        <w:ind w:left="3600" w:hanging="360"/>
+      </w:pPr>
+    </w:lvl>
+    <w:lvl w:ilvl="5" w:tplc="0409001B" w:tentative="1">
+      <w:start w:val="1"/>
+      <w:numFmt w:val="lowerRoman"/>
+      <w:lvlText w:val="%6."/>
+      <w:lvlJc w:val="right"/>
+      <w:pPr>
+        <w:ind w:left="4320" w:hanging="180"/>
+      </w:pPr>
+    </w:lvl>
+    <w:lvl w:ilvl="6" w:tplc="0409000F" w:tentative="1">
+      <w:start w:val="1"/>
+      <w:numFmt w:val="decimal"/>
+      <w:lvlText w:val="%7."/>
+      <w:lvlJc w:val="left"/>
+      <w:pPr>
+        <w:ind w:left="5040" w:hanging="360"/>
+      </w:pPr>
+    </w:lvl>
+    <w:lvl w:ilvl="7" w:tplc="04090019" w:tentative="1">
+      <w:start w:val="1"/>
+      <w:numFmt w:val="lowerLetter"/>
+      <w:lvlText w:val="%8."/>
+      <w:lvlJc w:val="left"/>
+      <w:pPr>
+        <w:ind w:left="5760" w:hanging="360"/>
+      </w:pPr>
+    </w:lvl>
+    <w:lvl w:ilvl="8" w:tplc="0409001B" w:tentative="1">
+      <w:start w:val="1"/>
+      <w:numFmt w:val="lowerRoman"/>
+      <w:lvlText w:val="%9."/>
+      <w:lvlJc w:val="right"/>
+      <w:pPr>
+        <w:ind w:left="6480" w:hanging="180"/>
+      </w:pPr>
+    </w:lvl>
+  </w:abstractNum>
+  <w:abstractNum w:abstractNumId="40" w15:restartNumberingAfterBreak="0">
     <w:nsid w:val="6C072446"/>
     <w:multiLevelType w:val="hybridMultilevel"/>
     <w:tmpl w:val="873205A4"/>
@@ -5813,7 +8049,7 @@
       </w:rPr>
     </w:lvl>
   </w:abstractNum>
-  <w:abstractNum w:abstractNumId="30" w15:restartNumberingAfterBreak="0">
+  <w:abstractNum w:abstractNumId="41" w15:restartNumberingAfterBreak="0">
     <w:nsid w:val="71213F0D"/>
     <w:multiLevelType w:val="multilevel"/>
     <w:tmpl w:val="235A82E4"/>
@@ -5926,7 +8162,7 @@
       </w:rPr>
     </w:lvl>
   </w:abstractNum>
-  <w:abstractNum w:abstractNumId="31" w15:restartNumberingAfterBreak="0">
+  <w:abstractNum w:abstractNumId="42" w15:restartNumberingAfterBreak="0">
     <w:nsid w:val="730E3FCA"/>
     <w:multiLevelType w:val="hybridMultilevel"/>
     <w:tmpl w:val="BE683178"/>
@@ -6012,7 +8248,7 @@
       </w:pPr>
     </w:lvl>
   </w:abstractNum>
-  <w:abstractNum w:abstractNumId="32" w15:restartNumberingAfterBreak="0">
+  <w:abstractNum w:abstractNumId="43" w15:restartNumberingAfterBreak="0">
     <w:nsid w:val="795A477C"/>
     <w:multiLevelType w:val="hybridMultilevel"/>
     <w:tmpl w:val="483690AA"/>
@@ -6098,128 +8334,295 @@
       </w:pPr>
     </w:lvl>
   </w:abstractNum>
+  <w:abstractNum w:abstractNumId="44" w15:restartNumberingAfterBreak="0">
+    <w:nsid w:val="7FC2006E"/>
+    <w:multiLevelType w:val="multilevel"/>
+    <w:tmpl w:val="4596143C"/>
+    <w:lvl w:ilvl="0">
+      <w:start w:val="1"/>
+      <w:numFmt w:val="bullet"/>
+      <w:lvlText w:val=""/>
+      <w:lvlJc w:val="left"/>
+      <w:pPr>
+        <w:tabs>
+          <w:tab w:val="num" w:pos="720"/>
+        </w:tabs>
+        <w:ind w:left="720" w:hanging="360"/>
+      </w:pPr>
+      <w:rPr>
+        <w:rFonts w:ascii="Symbol" w:hAnsi="Symbol" w:hint="default"/>
+        <w:sz w:val="20"/>
+      </w:rPr>
+    </w:lvl>
+    <w:lvl w:ilvl="1">
+      <w:start w:val="1"/>
+      <w:numFmt w:val="bullet"/>
+      <w:lvlText w:val="o"/>
+      <w:lvlJc w:val="left"/>
+      <w:pPr>
+        <w:tabs>
+          <w:tab w:val="num" w:pos="1440"/>
+        </w:tabs>
+        <w:ind w:left="1440" w:hanging="360"/>
+      </w:pPr>
+      <w:rPr>
+        <w:rFonts w:ascii="Courier New" w:hAnsi="Courier New" w:hint="default"/>
+        <w:sz w:val="20"/>
+      </w:rPr>
+    </w:lvl>
+    <w:lvl w:ilvl="2" w:tentative="1">
+      <w:start w:val="1"/>
+      <w:numFmt w:val="bullet"/>
+      <w:lvlText w:val=""/>
+      <w:lvlJc w:val="left"/>
+      <w:pPr>
+        <w:tabs>
+          <w:tab w:val="num" w:pos="2160"/>
+        </w:tabs>
+        <w:ind w:left="2160" w:hanging="360"/>
+      </w:pPr>
+      <w:rPr>
+        <w:rFonts w:ascii="Wingdings" w:hAnsi="Wingdings" w:hint="default"/>
+        <w:sz w:val="20"/>
+      </w:rPr>
+    </w:lvl>
+    <w:lvl w:ilvl="3" w:tentative="1">
+      <w:start w:val="1"/>
+      <w:numFmt w:val="bullet"/>
+      <w:lvlText w:val=""/>
+      <w:lvlJc w:val="left"/>
+      <w:pPr>
+        <w:tabs>
+          <w:tab w:val="num" w:pos="2880"/>
+        </w:tabs>
+        <w:ind w:left="2880" w:hanging="360"/>
+      </w:pPr>
+      <w:rPr>
+        <w:rFonts w:ascii="Wingdings" w:hAnsi="Wingdings" w:hint="default"/>
+        <w:sz w:val="20"/>
+      </w:rPr>
+    </w:lvl>
+    <w:lvl w:ilvl="4" w:tentative="1">
+      <w:start w:val="1"/>
+      <w:numFmt w:val="bullet"/>
+      <w:lvlText w:val=""/>
+      <w:lvlJc w:val="left"/>
+      <w:pPr>
+        <w:tabs>
+          <w:tab w:val="num" w:pos="3600"/>
+        </w:tabs>
+        <w:ind w:left="3600" w:hanging="360"/>
+      </w:pPr>
+      <w:rPr>
+        <w:rFonts w:ascii="Wingdings" w:hAnsi="Wingdings" w:hint="default"/>
+        <w:sz w:val="20"/>
+      </w:rPr>
+    </w:lvl>
+    <w:lvl w:ilvl="5" w:tentative="1">
+      <w:start w:val="1"/>
+      <w:numFmt w:val="bullet"/>
+      <w:lvlText w:val=""/>
+      <w:lvlJc w:val="left"/>
+      <w:pPr>
+        <w:tabs>
+          <w:tab w:val="num" w:pos="4320"/>
+        </w:tabs>
+        <w:ind w:left="4320" w:hanging="360"/>
+      </w:pPr>
+      <w:rPr>
+        <w:rFonts w:ascii="Wingdings" w:hAnsi="Wingdings" w:hint="default"/>
+        <w:sz w:val="20"/>
+      </w:rPr>
+    </w:lvl>
+    <w:lvl w:ilvl="6" w:tentative="1">
+      <w:start w:val="1"/>
+      <w:numFmt w:val="bullet"/>
+      <w:lvlText w:val=""/>
+      <w:lvlJc w:val="left"/>
+      <w:pPr>
+        <w:tabs>
+          <w:tab w:val="num" w:pos="5040"/>
+        </w:tabs>
+        <w:ind w:left="5040" w:hanging="360"/>
+      </w:pPr>
+      <w:rPr>
+        <w:rFonts w:ascii="Wingdings" w:hAnsi="Wingdings" w:hint="default"/>
+        <w:sz w:val="20"/>
+      </w:rPr>
+    </w:lvl>
+    <w:lvl w:ilvl="7" w:tentative="1">
+      <w:start w:val="1"/>
+      <w:numFmt w:val="bullet"/>
+      <w:lvlText w:val=""/>
+      <w:lvlJc w:val="left"/>
+      <w:pPr>
+        <w:tabs>
+          <w:tab w:val="num" w:pos="5760"/>
+        </w:tabs>
+        <w:ind w:left="5760" w:hanging="360"/>
+      </w:pPr>
+      <w:rPr>
+        <w:rFonts w:ascii="Wingdings" w:hAnsi="Wingdings" w:hint="default"/>
+        <w:sz w:val="20"/>
+      </w:rPr>
+    </w:lvl>
+    <w:lvl w:ilvl="8" w:tentative="1">
+      <w:start w:val="1"/>
+      <w:numFmt w:val="bullet"/>
+      <w:lvlText w:val=""/>
+      <w:lvlJc w:val="left"/>
+      <w:pPr>
+        <w:tabs>
+          <w:tab w:val="num" w:pos="6480"/>
+        </w:tabs>
+        <w:ind w:left="6480" w:hanging="360"/>
+      </w:pPr>
+      <w:rPr>
+        <w:rFonts w:ascii="Wingdings" w:hAnsi="Wingdings" w:hint="default"/>
+        <w:sz w:val="20"/>
+      </w:rPr>
+    </w:lvl>
+  </w:abstractNum>
   <w:num w:numId="1" w16cid:durableId="1255868149">
-    <w:abstractNumId w:val="12"/>
+    <w:abstractNumId w:val="17"/>
   </w:num>
   <w:num w:numId="2" w16cid:durableId="893008691">
+    <w:abstractNumId w:val="23"/>
+  </w:num>
+  <w:num w:numId="3" w16cid:durableId="305748510">
+    <w:abstractNumId w:val="7"/>
+  </w:num>
+  <w:num w:numId="4" w16cid:durableId="752166691">
+    <w:abstractNumId w:val="13"/>
+  </w:num>
+  <w:num w:numId="5" w16cid:durableId="998196416">
+    <w:abstractNumId w:val="35"/>
+  </w:num>
+  <w:num w:numId="6" w16cid:durableId="1834680692">
+    <w:abstractNumId w:val="11"/>
+  </w:num>
+  <w:num w:numId="7" w16cid:durableId="467554703">
+    <w:abstractNumId w:val="22"/>
+  </w:num>
+  <w:num w:numId="8" w16cid:durableId="2090812160">
+    <w:abstractNumId w:val="8"/>
+  </w:num>
+  <w:num w:numId="9" w16cid:durableId="35669676">
+    <w:abstractNumId w:val="36"/>
+  </w:num>
+  <w:num w:numId="10" w16cid:durableId="1193226029">
+    <w:abstractNumId w:val="30"/>
+  </w:num>
+  <w:num w:numId="11" w16cid:durableId="911239935">
+    <w:abstractNumId w:val="42"/>
+  </w:num>
+  <w:num w:numId="12" w16cid:durableId="1317487780">
+    <w:abstractNumId w:val="33"/>
+  </w:num>
+  <w:num w:numId="13" w16cid:durableId="1378771595">
+    <w:abstractNumId w:val="40"/>
+  </w:num>
+  <w:num w:numId="14" w16cid:durableId="1255092805">
     <w:abstractNumId w:val="18"/>
   </w:num>
-  <w:num w:numId="3" w16cid:durableId="305748510">
+  <w:num w:numId="15" w16cid:durableId="1166743777">
+    <w:abstractNumId w:val="15"/>
+  </w:num>
+  <w:num w:numId="16" w16cid:durableId="166529542">
+    <w:abstractNumId w:val="16"/>
+  </w:num>
+  <w:num w:numId="17" w16cid:durableId="794569254">
+    <w:abstractNumId w:val="37"/>
+  </w:num>
+  <w:num w:numId="18" w16cid:durableId="644505041">
+    <w:abstractNumId w:val="43"/>
+  </w:num>
+  <w:num w:numId="19" w16cid:durableId="1260990242">
+    <w:abstractNumId w:val="4"/>
+  </w:num>
+  <w:num w:numId="20" w16cid:durableId="2091342653">
+    <w:abstractNumId w:val="38"/>
+  </w:num>
+  <w:num w:numId="21" w16cid:durableId="468397401">
+    <w:abstractNumId w:val="21"/>
+  </w:num>
+  <w:num w:numId="22" w16cid:durableId="1908880949">
+    <w:abstractNumId w:val="32"/>
+  </w:num>
+  <w:num w:numId="23" w16cid:durableId="1154955865">
+    <w:abstractNumId w:val="34"/>
+  </w:num>
+  <w:num w:numId="24" w16cid:durableId="415060448">
     <w:abstractNumId w:val="5"/>
   </w:num>
-  <w:num w:numId="4" w16cid:durableId="752166691">
-    <w:abstractNumId w:val="9"/>
-  </w:num>
-  <w:num w:numId="5" w16cid:durableId="998196416">
-    <w:abstractNumId w:val="25"/>
-  </w:num>
-  <w:num w:numId="6" w16cid:durableId="1834680692">
-    <w:abstractNumId w:val="8"/>
-  </w:num>
-  <w:num w:numId="7" w16cid:durableId="467554703">
-    <w:abstractNumId w:val="17"/>
-  </w:num>
-  <w:num w:numId="8" w16cid:durableId="2090812160">
-    <w:abstractNumId w:val="6"/>
-  </w:num>
-  <w:num w:numId="9" w16cid:durableId="35669676">
-    <w:abstractNumId w:val="26"/>
-  </w:num>
-  <w:num w:numId="10" w16cid:durableId="1193226029">
-    <w:abstractNumId w:val="21"/>
-  </w:num>
-  <w:num w:numId="11" w16cid:durableId="911239935">
-    <w:abstractNumId w:val="31"/>
-  </w:num>
-  <w:num w:numId="12" w16cid:durableId="1317487780">
-    <w:abstractNumId w:val="23"/>
-  </w:num>
-  <w:num w:numId="13" w16cid:durableId="1378771595">
+  <w:num w:numId="25" w16cid:durableId="2117865515">
     <w:abstractNumId w:val="29"/>
   </w:num>
-  <w:num w:numId="14" w16cid:durableId="1255092805">
-    <w:abstractNumId w:val="13"/>
+  <w:num w:numId="26" w16cid:durableId="965114622">
+    <w:abstractNumId w:val="41"/>
   </w:num>
-  <w:num w:numId="15" w16cid:durableId="1166743777">
-    <w:abstractNumId w:val="10"/>
+  <w:num w:numId="27" w16cid:durableId="1083575798">
+    <w:abstractNumId w:val="19"/>
   </w:num>
-  <w:num w:numId="16" w16cid:durableId="166529542">
-    <w:abstractNumId w:val="11"/>
+  <w:num w:numId="28" w16cid:durableId="983898725">
+    <w:abstractNumId w:val="2"/>
   </w:num>
-  <w:num w:numId="17" w16cid:durableId="794569254">
-    <w:abstractNumId w:val="27"/>
-  </w:num>
-  <w:num w:numId="18" w16cid:durableId="644505041">
-    <w:abstractNumId w:val="32"/>
-  </w:num>
-  <w:num w:numId="19" w16cid:durableId="1260990242">
-    <w:abstractNumId w:val="3"/>
-  </w:num>
-  <w:num w:numId="20" w16cid:durableId="2091342653">
-    <w:abstractNumId w:val="28"/>
-  </w:num>
-  <w:num w:numId="21" w16cid:durableId="468397401">
-    <w:abstractNumId w:val="16"/>
-  </w:num>
-  <w:num w:numId="22" w16cid:durableId="1908880949">
-    <w:abstractNumId w:val="22"/>
-  </w:num>
-  <w:num w:numId="23" w16cid:durableId="1154955865">
+  <w:num w:numId="29" w16cid:durableId="145322901">
     <w:abstractNumId w:val="24"/>
   </w:num>
-  <w:num w:numId="24" w16cid:durableId="415060448">
-    <w:abstractNumId w:val="4"/>
-  </w:num>
-  <w:num w:numId="25" w16cid:durableId="2117865515">
-    <w:abstractNumId w:val="20"/>
-  </w:num>
-  <w:num w:numId="26" w16cid:durableId="965114622">
-    <w:abstractNumId w:val="30"/>
-  </w:num>
-  <w:num w:numId="27" w16cid:durableId="1083575798">
-    <w:abstractNumId w:val="14"/>
-  </w:num>
-  <w:num w:numId="28" w16cid:durableId="983898725">
-    <w:abstractNumId w:val="1"/>
-  </w:num>
-  <w:num w:numId="29" w16cid:durableId="145322901">
-    <w:abstractNumId w:val="19"/>
-  </w:num>
   <w:num w:numId="30" w16cid:durableId="1739134917">
-    <w:abstractNumId w:val="2"/>
+    <w:abstractNumId w:val="3"/>
   </w:num>
   <w:num w:numId="31" w16cid:durableId="1684817414">
     <w:abstractNumId w:val="0"/>
   </w:num>
   <w:num w:numId="32" w16cid:durableId="1715890490">
-    <w:abstractNumId w:val="7"/>
-    <w:lvlOverride w:ilvl="0"/>
-    <w:lvlOverride w:ilvl="1"/>
-    <w:lvlOverride w:ilvl="2"/>
-    <w:lvlOverride w:ilvl="3"/>
-    <w:lvlOverride w:ilvl="4"/>
-    <w:lvlOverride w:ilvl="5"/>
-    <w:lvlOverride w:ilvl="6"/>
-    <w:lvlOverride w:ilvl="7"/>
-    <w:lvlOverride w:ilvl="8"/>
+    <w:abstractNumId w:val="9"/>
   </w:num>
   <w:num w:numId="33" w16cid:durableId="891817418">
-    <w:abstractNumId w:val="15"/>
-    <w:lvlOverride w:ilvl="0"/>
-    <w:lvlOverride w:ilvl="1"/>
-    <w:lvlOverride w:ilvl="2"/>
-    <w:lvlOverride w:ilvl="3"/>
-    <w:lvlOverride w:ilvl="4"/>
-    <w:lvlOverride w:ilvl="5"/>
-    <w:lvlOverride w:ilvl="6"/>
-    <w:lvlOverride w:ilvl="7"/>
-    <w:lvlOverride w:ilvl="8"/>
+    <w:abstractNumId w:val="20"/>
+  </w:num>
+  <w:num w:numId="34" w16cid:durableId="1103502157">
+    <w:abstractNumId w:val="44"/>
+  </w:num>
+  <w:num w:numId="35" w16cid:durableId="1894266520">
+    <w:abstractNumId w:val="6"/>
+  </w:num>
+  <w:num w:numId="36" w16cid:durableId="1238323597">
+    <w:abstractNumId w:val="10"/>
+  </w:num>
+  <w:num w:numId="37" w16cid:durableId="285039663">
+    <w:abstractNumId w:val="26"/>
+  </w:num>
+  <w:num w:numId="38" w16cid:durableId="2137020466">
+    <w:abstractNumId w:val="25"/>
+  </w:num>
+  <w:num w:numId="39" w16cid:durableId="178590596">
+    <w:abstractNumId w:val="39"/>
+  </w:num>
+  <w:num w:numId="40" w16cid:durableId="465977376">
+    <w:abstractNumId w:val="28"/>
+  </w:num>
+  <w:num w:numId="41" w16cid:durableId="255331706">
+    <w:abstractNumId w:val="27"/>
+  </w:num>
+  <w:num w:numId="42" w16cid:durableId="573010922">
+    <w:abstractNumId w:val="12"/>
+  </w:num>
+  <w:num w:numId="43" w16cid:durableId="1436755089">
+    <w:abstractNumId w:val="14"/>
+  </w:num>
+  <w:num w:numId="44" w16cid:durableId="266011252">
+    <w:abstractNumId w:val="1"/>
+  </w:num>
+  <w:num w:numId="45" w16cid:durableId="556286021">
+    <w:abstractNumId w:val="31"/>
   </w:num>
 </w:numbering>
 </file>
 
 <file path=word/styles.xml><?xml version="1.0" encoding="utf-8"?>
-<w:styles xmlns:mc="http://schemas.openxmlformats.org/markup-compatibility/2006" xmlns:r="http://schemas.openxmlformats.org/officeDocument/2006/relationships" xmlns:w="http://schemas.openxmlformats.org/wordprocessingml/2006/main" xmlns:w14="http://schemas.microsoft.com/office/word/2010/wordml" xmlns:w15="http://schemas.microsoft.com/office/word/2012/wordml" xmlns:w16cex="http://schemas.microsoft.com/office/word/2018/wordml/cex" xmlns:w16cid="http://schemas.microsoft.com/office/word/2016/wordml/cid" xmlns:w16="http://schemas.microsoft.com/office/word/2018/wordml" xmlns:w16sdtdh="http://schemas.microsoft.com/office/word/2020/wordml/sdtdatahash" xmlns:w16se="http://schemas.microsoft.com/office/word/2015/wordml/symex" mc:Ignorable="w14 w15 w16se w16cid w16 w16cex w16sdtdh">
+<w:styles xmlns:mc="http://schemas.openxmlformats.org/markup-compatibility/2006" xmlns:r="http://schemas.openxmlformats.org/officeDocument/2006/relationships" xmlns:w="http://schemas.openxmlformats.org/wordprocessingml/2006/main" xmlns:w14="http://schemas.microsoft.com/office/word/2010/wordml" xmlns:w15="http://schemas.microsoft.com/office/word/2012/wordml" xmlns:w16cex="http://schemas.microsoft.com/office/word/2018/wordml/cex" xmlns:w16cid="http://schemas.microsoft.com/office/word/2016/wordml/cid" xmlns:w16="http://schemas.microsoft.com/office/word/2018/wordml" xmlns:w16du="http://schemas.microsoft.com/office/word/2023/wordml/word16du" xmlns:w16sdtdh="http://schemas.microsoft.com/office/word/2020/wordml/sdtdatahash" xmlns:w16sdtfl="http://schemas.microsoft.com/office/word/2024/wordml/sdtformatlock" xmlns:w16se="http://schemas.microsoft.com/office/word/2015/wordml/symex" mc:Ignorable="w14 w15 w16se w16cid w16 w16cex w16sdtdh w16sdtfl w16du">
   <w:docDefaults>
     <w:rPrDefault>
       <w:rPr>
@@ -7138,7 +9541,7 @@
 </file>
 
 <file path=word/glossary/document.xml><?xml version="1.0" encoding="utf-8"?>
-<w:glossaryDocument xmlns:wpc="http://schemas.microsoft.com/office/word/2010/wordprocessingCanvas" xmlns:cx="http://schemas.microsoft.com/office/drawing/2014/chartex" xmlns:cx1="http://schemas.microsoft.com/office/drawing/2015/9/8/chartex" xmlns:cx2="http://schemas.microsoft.com/office/drawing/2015/10/21/chartex" xmlns:cx3="http://schemas.microsoft.com/office/drawing/2016/5/9/chartex" xmlns:cx4="http://schemas.microsoft.com/office/drawing/2016/5/10/chartex" xmlns:cx5="http://schemas.microsoft.com/office/drawing/2016/5/11/chartex" xmlns:cx6="http://schemas.microsoft.com/office/drawing/2016/5/12/chartex" xmlns:cx7="http://schemas.microsoft.com/office/drawing/2016/5/13/chartex" xmlns:cx8="http://schemas.microsoft.com/office/drawing/2016/5/14/chartex" xmlns:mc="http://schemas.openxmlformats.org/markup-compatibility/2006" xmlns:aink="http://schemas.microsoft.com/office/drawing/2016/ink" xmlns:am3d="http://schemas.microsoft.com/office/drawing/2017/model3d" xmlns:o="urn:schemas-microsoft-com:office:office" xmlns:oel="http://schemas.microsoft.com/office/2019/extlst" xmlns:r="http://schemas.openxmlformats.org/officeDocument/2006/relationships" xmlns:m="http://schemas.openxmlformats.org/officeDocument/2006/math" xmlns:v="urn:schemas-microsoft-com:vml" xmlns:wp14="http://schemas.microsoft.com/office/word/2010/wordprocessingDrawing" xmlns:wp="http://schemas.openxmlformats.org/drawingml/2006/wordprocessingDrawing" xmlns:w10="urn:schemas-microsoft-com:office:word" xmlns:w="http://schemas.openxmlformats.org/wordprocessingml/2006/main" xmlns:w14="http://schemas.microsoft.com/office/word/2010/wordml" xmlns:w15="http://schemas.microsoft.com/office/word/2012/wordml" xmlns:w16cex="http://schemas.microsoft.com/office/word/2018/wordml/cex" xmlns:w16cid="http://schemas.microsoft.com/office/word/2016/wordml/cid" xmlns:w16="http://schemas.microsoft.com/office/word/2018/wordml" xmlns:w16sdtdh="http://schemas.microsoft.com/office/word/2020/wordml/sdtdatahash" xmlns:w16se="http://schemas.microsoft.com/office/word/2015/wordml/symex" xmlns:wpg="http://schemas.microsoft.com/office/word/2010/wordprocessingGroup" xmlns:wpi="http://schemas.microsoft.com/office/word/2010/wordprocessingInk" xmlns:wne="http://schemas.microsoft.com/office/word/2006/wordml" xmlns:wps="http://schemas.microsoft.com/office/word/2010/wordprocessingShape" mc:Ignorable="w14 w15 w16se w16cid w16 w16cex w16sdtdh wp14">
+<w:glossaryDocument xmlns:wpc="http://schemas.microsoft.com/office/word/2010/wordprocessingCanvas" xmlns:cx="http://schemas.microsoft.com/office/drawing/2014/chartex" xmlns:cx1="http://schemas.microsoft.com/office/drawing/2015/9/8/chartex" xmlns:cx2="http://schemas.microsoft.com/office/drawing/2015/10/21/chartex" xmlns:cx3="http://schemas.microsoft.com/office/drawing/2016/5/9/chartex" xmlns:cx4="http://schemas.microsoft.com/office/drawing/2016/5/10/chartex" xmlns:cx5="http://schemas.microsoft.com/office/drawing/2016/5/11/chartex" xmlns:cx6="http://schemas.microsoft.com/office/drawing/2016/5/12/chartex" xmlns:cx7="http://schemas.microsoft.com/office/drawing/2016/5/13/chartex" xmlns:cx8="http://schemas.microsoft.com/office/drawing/2016/5/14/chartex" xmlns:mc="http://schemas.openxmlformats.org/markup-compatibility/2006" xmlns:aink="http://schemas.microsoft.com/office/drawing/2016/ink" xmlns:am3d="http://schemas.microsoft.com/office/drawing/2017/model3d" xmlns:o="urn:schemas-microsoft-com:office:office" xmlns:oel="http://schemas.microsoft.com/office/2019/extlst" xmlns:r="http://schemas.openxmlformats.org/officeDocument/2006/relationships" xmlns:m="http://schemas.openxmlformats.org/officeDocument/2006/math" xmlns:v="urn:schemas-microsoft-com:vml" xmlns:wp14="http://schemas.microsoft.com/office/word/2010/wordprocessingDrawing" xmlns:wp="http://schemas.openxmlformats.org/drawingml/2006/wordprocessingDrawing" xmlns:w10="urn:schemas-microsoft-com:office:word" xmlns:w="http://schemas.openxmlformats.org/wordprocessingml/2006/main" xmlns:w14="http://schemas.microsoft.com/office/word/2010/wordml" xmlns:w15="http://schemas.microsoft.com/office/word/2012/wordml" xmlns:w16cex="http://schemas.microsoft.com/office/word/2018/wordml/cex" xmlns:w16cid="http://schemas.microsoft.com/office/word/2016/wordml/cid" xmlns:w16="http://schemas.microsoft.com/office/word/2018/wordml" xmlns:w16du="http://schemas.microsoft.com/office/word/2023/wordml/word16du" xmlns:w16sdtdh="http://schemas.microsoft.com/office/word/2020/wordml/sdtdatahash" xmlns:w16sdtfl="http://schemas.microsoft.com/office/word/2024/wordml/sdtformatlock" xmlns:w16se="http://schemas.microsoft.com/office/word/2015/wordml/symex" xmlns:wpg="http://schemas.microsoft.com/office/word/2010/wordprocessingGroup" xmlns:wpi="http://schemas.microsoft.com/office/word/2010/wordprocessingInk" xmlns:wne="http://schemas.microsoft.com/office/word/2006/wordml" xmlns:wps="http://schemas.microsoft.com/office/word/2010/wordprocessingShape" mc:Ignorable="w14 w15 w16se w16cid w16 w16cex w16sdtdh w16sdtfl w16du wp14">
   <w:docParts>
     <w:docPart>
       <w:docPartPr>
@@ -7171,7 +9574,7 @@
 </file>
 
 <file path=word/glossary/fontTable.xml><?xml version="1.0" encoding="utf-8"?>
-<w:fonts xmlns:mc="http://schemas.openxmlformats.org/markup-compatibility/2006" xmlns:r="http://schemas.openxmlformats.org/officeDocument/2006/relationships" xmlns:w="http://schemas.openxmlformats.org/wordprocessingml/2006/main" xmlns:w14="http://schemas.microsoft.com/office/word/2010/wordml" xmlns:w15="http://schemas.microsoft.com/office/word/2012/wordml" xmlns:w16cex="http://schemas.microsoft.com/office/word/2018/wordml/cex" xmlns:w16cid="http://schemas.microsoft.com/office/word/2016/wordml/cid" xmlns:w16="http://schemas.microsoft.com/office/word/2018/wordml" xmlns:w16sdtdh="http://schemas.microsoft.com/office/word/2020/wordml/sdtdatahash" xmlns:w16se="http://schemas.microsoft.com/office/word/2015/wordml/symex" mc:Ignorable="w14 w15 w16se w16cid w16 w16cex w16sdtdh">
+<w:fonts xmlns:mc="http://schemas.openxmlformats.org/markup-compatibility/2006" xmlns:r="http://schemas.openxmlformats.org/officeDocument/2006/relationships" xmlns:w="http://schemas.openxmlformats.org/wordprocessingml/2006/main" xmlns:w14="http://schemas.microsoft.com/office/word/2010/wordml" xmlns:w15="http://schemas.microsoft.com/office/word/2012/wordml" xmlns:w16cex="http://schemas.microsoft.com/office/word/2018/wordml/cex" xmlns:w16cid="http://schemas.microsoft.com/office/word/2016/wordml/cid" xmlns:w16="http://schemas.microsoft.com/office/word/2018/wordml" xmlns:w16du="http://schemas.microsoft.com/office/word/2023/wordml/word16du" xmlns:w16sdtdh="http://schemas.microsoft.com/office/word/2020/wordml/sdtdatahash" xmlns:w16sdtfl="http://schemas.microsoft.com/office/word/2024/wordml/sdtformatlock" xmlns:w16se="http://schemas.microsoft.com/office/word/2015/wordml/symex" mc:Ignorable="w14 w15 w16se w16cid w16 w16cex w16sdtdh w16sdtfl w16du">
   <w:font w:name="Symbol">
     <w:panose1 w:val="05050102010706020507"/>
     <w:charset w:val="02"/>
@@ -7240,21 +9643,27 @@
     <w:panose1 w:val="02010600030101010101"/>
     <w:charset w:val="86"/>
     <w:family w:val="auto"/>
+    <w:notTrueType/>
     <w:pitch w:val="variable"/>
-    <w:sig w:usb0="00000003" w:usb1="288F0000" w:usb2="00000016" w:usb3="00000000" w:csb0="00040001" w:csb1="00000000"/>
+    <w:sig w:usb0="00000001" w:usb1="080E0000" w:usb2="00000010" w:usb3="00000000" w:csb0="00040000" w:csb1="00000000"/>
   </w:font>
-  <w:font w:name="Calibri Light">
-    <w:panose1 w:val="020F0302020204030204"/>
+  <w:font w:name="Aptos">
     <w:charset w:val="00"/>
     <w:family w:val="swiss"/>
     <w:pitch w:val="variable"/>
-    <w:sig w:usb0="E4002EFF" w:usb1="C200247B" w:usb2="00000009" w:usb3="00000000" w:csb0="000001FF" w:csb1="00000000"/>
+    <w:sig w:usb0="20000287" w:usb1="00000003" w:usb2="00000000" w:usb3="00000000" w:csb0="0000019F" w:csb1="00000000"/>
+  </w:font>
+  <w:font w:name="Aptos Display">
+    <w:charset w:val="00"/>
+    <w:family w:val="swiss"/>
+    <w:pitch w:val="variable"/>
+    <w:sig w:usb0="20000287" w:usb1="00000003" w:usb2="00000000" w:usb3="00000000" w:csb0="0000019F" w:csb1="00000000"/>
   </w:font>
 </w:fonts>
 </file>
 
 <file path=word/glossary/settings.xml><?xml version="1.0" encoding="utf-8"?>
-<w:settings xmlns:mc="http://schemas.openxmlformats.org/markup-compatibility/2006" xmlns:o="urn:schemas-microsoft-com:office:office" xmlns:r="http://schemas.openxmlformats.org/officeDocument/2006/relationships" xmlns:m="http://schemas.openxmlformats.org/officeDocument/2006/math" xmlns:v="urn:schemas-microsoft-com:vml" xmlns:w10="urn:schemas-microsoft-com:office:word" xmlns:w="http://schemas.openxmlformats.org/wordprocessingml/2006/main" xmlns:w14="http://schemas.microsoft.com/office/word/2010/wordml" xmlns:w15="http://schemas.microsoft.com/office/word/2012/wordml" xmlns:w16cex="http://schemas.microsoft.com/office/word/2018/wordml/cex" xmlns:w16cid="http://schemas.microsoft.com/office/word/2016/wordml/cid" xmlns:w16="http://schemas.microsoft.com/office/word/2018/wordml" xmlns:w16sdtdh="http://schemas.microsoft.com/office/word/2020/wordml/sdtdatahash" xmlns:w16se="http://schemas.microsoft.com/office/word/2015/wordml/symex" xmlns:sl="http://schemas.openxmlformats.org/schemaLibrary/2006/main" mc:Ignorable="w14 w15 w16se w16cid w16 w16cex w16sdtdh">
+<w:settings xmlns:mc="http://schemas.openxmlformats.org/markup-compatibility/2006" xmlns:o="urn:schemas-microsoft-com:office:office" xmlns:r="http://schemas.openxmlformats.org/officeDocument/2006/relationships" xmlns:m="http://schemas.openxmlformats.org/officeDocument/2006/math" xmlns:v="urn:schemas-microsoft-com:vml" xmlns:w10="urn:schemas-microsoft-com:office:word" xmlns:w="http://schemas.openxmlformats.org/wordprocessingml/2006/main" xmlns:w14="http://schemas.microsoft.com/office/word/2010/wordml" xmlns:w15="http://schemas.microsoft.com/office/word/2012/wordml" xmlns:w16cex="http://schemas.microsoft.com/office/word/2018/wordml/cex" xmlns:w16cid="http://schemas.microsoft.com/office/word/2016/wordml/cid" xmlns:w16="http://schemas.microsoft.com/office/word/2018/wordml" xmlns:w16du="http://schemas.microsoft.com/office/word/2023/wordml/word16du" xmlns:w16sdtdh="http://schemas.microsoft.com/office/word/2020/wordml/sdtdatahash" xmlns:w16sdtfl="http://schemas.microsoft.com/office/word/2024/wordml/sdtformatlock" xmlns:w16se="http://schemas.microsoft.com/office/word/2015/wordml/symex" xmlns:sl="http://schemas.openxmlformats.org/schemaLibrary/2006/main" mc:Ignorable="w14 w15 w16se w16cid w16 w16cex w16sdtdh w16sdtfl w16du">
   <w:view w:val="normal"/>
   <w:defaultTabStop w:val="720"/>
   <w:characterSpacingControl w:val="doNotCompress"/>
@@ -7274,6 +9683,7 @@
     <w:rsid w:val="001C4D13"/>
     <w:rsid w:val="001E23C3"/>
     <w:rsid w:val="00221177"/>
+    <w:rsid w:val="00237F1D"/>
     <w:rsid w:val="00241514"/>
     <w:rsid w:val="002E1116"/>
     <w:rsid w:val="003466A5"/>
@@ -7283,6 +9693,7 @@
     <w:rsid w:val="0054533F"/>
     <w:rsid w:val="005D6483"/>
     <w:rsid w:val="00605ED9"/>
+    <w:rsid w:val="006936C6"/>
     <w:rsid w:val="006A5587"/>
     <w:rsid w:val="006E7B9E"/>
     <w:rsid w:val="0071398B"/>
@@ -7294,13 +9705,17 @@
     <w:rsid w:val="008D1406"/>
     <w:rsid w:val="008E2F0C"/>
     <w:rsid w:val="00923546"/>
+    <w:rsid w:val="009A283D"/>
     <w:rsid w:val="009D75F2"/>
+    <w:rsid w:val="00A97D6B"/>
     <w:rsid w:val="00AA7E93"/>
     <w:rsid w:val="00AB315C"/>
     <w:rsid w:val="00AD67CC"/>
+    <w:rsid w:val="00B142EF"/>
     <w:rsid w:val="00B33007"/>
     <w:rsid w:val="00C05383"/>
     <w:rsid w:val="00C33DB7"/>
+    <w:rsid w:val="00C41988"/>
     <w:rsid w:val="00C94AAA"/>
     <w:rsid w:val="00D15AB5"/>
     <w:rsid w:val="00D22DB8"/>
@@ -7313,6 +9728,7 @@
     <w:rsid w:val="00EE1EE2"/>
     <w:rsid w:val="00F010B2"/>
     <w:rsid w:val="00F1735D"/>
+    <w:rsid w:val="00F35190"/>
     <w:rsid w:val="00F518AA"/>
   </w:rsids>
   <m:mathPr>
@@ -7336,7 +9752,7 @@
 </file>
 
 <file path=word/glossary/styles.xml><?xml version="1.0" encoding="utf-8"?>
-<w:styles xmlns:mc="http://schemas.openxmlformats.org/markup-compatibility/2006" xmlns:r="http://schemas.openxmlformats.org/officeDocument/2006/relationships" xmlns:w="http://schemas.openxmlformats.org/wordprocessingml/2006/main" xmlns:w14="http://schemas.microsoft.com/office/word/2010/wordml" xmlns:w15="http://schemas.microsoft.com/office/word/2012/wordml" xmlns:w16cex="http://schemas.microsoft.com/office/word/2018/wordml/cex" xmlns:w16cid="http://schemas.microsoft.com/office/word/2016/wordml/cid" xmlns:w16="http://schemas.microsoft.com/office/word/2018/wordml" xmlns:w16sdtdh="http://schemas.microsoft.com/office/word/2020/wordml/sdtdatahash" xmlns:w16se="http://schemas.microsoft.com/office/word/2015/wordml/symex" mc:Ignorable="w14 w15 w16se w16cid w16 w16cex w16sdtdh">
+<w:styles xmlns:mc="http://schemas.openxmlformats.org/markup-compatibility/2006" xmlns:r="http://schemas.openxmlformats.org/officeDocument/2006/relationships" xmlns:w="http://schemas.openxmlformats.org/wordprocessingml/2006/main" xmlns:w14="http://schemas.microsoft.com/office/word/2010/wordml" xmlns:w15="http://schemas.microsoft.com/office/word/2012/wordml" xmlns:w16cex="http://schemas.microsoft.com/office/word/2018/wordml/cex" xmlns:w16cid="http://schemas.microsoft.com/office/word/2016/wordml/cid" xmlns:w16="http://schemas.microsoft.com/office/word/2018/wordml" xmlns:w16du="http://schemas.microsoft.com/office/word/2023/wordml/word16du" xmlns:w16sdtdh="http://schemas.microsoft.com/office/word/2020/wordml/sdtdatahash" xmlns:w16sdtfl="http://schemas.microsoft.com/office/word/2024/wordml/sdtformatlock" xmlns:w16se="http://schemas.microsoft.com/office/word/2015/wordml/symex" mc:Ignorable="w14 w15 w16se w16cid w16 w16cex w16sdtdh w16sdtfl w16du">
   <w:docDefaults>
     <w:rPrDefault>
       <w:rPr>
@@ -7780,7 +10196,7 @@
 </file>
 
 <file path=word/glossary/webSettings.xml><?xml version="1.0" encoding="utf-8"?>
-<w:webSettings xmlns:mc="http://schemas.openxmlformats.org/markup-compatibility/2006" xmlns:r="http://schemas.openxmlformats.org/officeDocument/2006/relationships" xmlns:w="http://schemas.openxmlformats.org/wordprocessingml/2006/main" xmlns:w14="http://schemas.microsoft.com/office/word/2010/wordml" xmlns:w15="http://schemas.microsoft.com/office/word/2012/wordml" xmlns:w16cex="http://schemas.microsoft.com/office/word/2018/wordml/cex" xmlns:w16cid="http://schemas.microsoft.com/office/word/2016/wordml/cid" xmlns:w16="http://schemas.microsoft.com/office/word/2018/wordml" xmlns:w16sdtdh="http://schemas.microsoft.com/office/word/2020/wordml/sdtdatahash" xmlns:w16se="http://schemas.microsoft.com/office/word/2015/wordml/symex" mc:Ignorable="w14 w15 w16se w16cid w16 w16cex w16sdtdh">
+<w:webSettings xmlns:mc="http://schemas.openxmlformats.org/markup-compatibility/2006" xmlns:r="http://schemas.openxmlformats.org/officeDocument/2006/relationships" xmlns:w="http://schemas.openxmlformats.org/wordprocessingml/2006/main" xmlns:w14="http://schemas.microsoft.com/office/word/2010/wordml" xmlns:w15="http://schemas.microsoft.com/office/word/2012/wordml" xmlns:w16cex="http://schemas.microsoft.com/office/word/2018/wordml/cex" xmlns:w16cid="http://schemas.microsoft.com/office/word/2016/wordml/cid" xmlns:w16="http://schemas.microsoft.com/office/word/2018/wordml" xmlns:w16du="http://schemas.microsoft.com/office/word/2023/wordml/word16du" xmlns:w16sdtdh="http://schemas.microsoft.com/office/word/2020/wordml/sdtdatahash" xmlns:w16sdtfl="http://schemas.microsoft.com/office/word/2024/wordml/sdtformatlock" xmlns:w16se="http://schemas.microsoft.com/office/word/2015/wordml/symex" mc:Ignorable="w14 w15 w16se w16cid w16 w16cex w16sdtdh w16sdtfl w16du">
   <w:optimizeForBrowser/>
   <w:allowPNG/>
 </w:webSettings>

</xml_diff>